<commit_message>
Add comment on Binh_Description
</commit_message>
<xml_diff>
--- a/Document/Đặc tả Usecase/Binh_Description.docx
+++ b/Document/Đặc tả Usecase/Binh_Description.docx
@@ -1,6 +1,6 @@
 
 <file path=word/document.xml><?xml version="1.0" encoding="utf-8"?>
-<w:document xmlns:wpc="http://schemas.microsoft.com/office/word/2010/wordprocessingCanvas" xmlns:mc="http://schemas.openxmlformats.org/markup-compatibility/2006" xmlns:o="urn:schemas-microsoft-com:office:office" xmlns:r="http://schemas.openxmlformats.org/officeDocument/2006/relationships" xmlns:m="http://schemas.openxmlformats.org/officeDocument/2006/math" xmlns:v="urn:schemas-microsoft-com:vml" xmlns:wp14="http://schemas.microsoft.com/office/word/2010/wordprocessingDrawing" xmlns:wp="http://schemas.openxmlformats.org/drawingml/2006/wordprocessingDrawing" xmlns:w10="urn:schemas-microsoft-com:office:word" xmlns:w="http://schemas.openxmlformats.org/wordprocessingml/2006/main" xmlns:w14="http://schemas.microsoft.com/office/word/2010/wordml" xmlns:w15="http://schemas.microsoft.com/office/word/2012/wordml" xmlns:wpg="http://schemas.microsoft.com/office/word/2010/wordprocessingGroup" xmlns:wpi="http://schemas.microsoft.com/office/word/2010/wordprocessingInk" xmlns:wne="http://schemas.microsoft.com/office/word/2006/wordml" xmlns:wps="http://schemas.microsoft.com/office/word/2010/wordprocessingShape" mc:Ignorable="w14 w15 wp14">
+<w:document xmlns:wpc="http://schemas.microsoft.com/office/word/2010/wordprocessingCanvas" xmlns:cx="http://schemas.microsoft.com/office/drawing/2014/chartex" xmlns:cx1="http://schemas.microsoft.com/office/drawing/2015/9/8/chartex" xmlns:cx2="http://schemas.microsoft.com/office/drawing/2015/10/21/chartex" xmlns:cx3="http://schemas.microsoft.com/office/drawing/2016/5/9/chartex" xmlns:cx4="http://schemas.microsoft.com/office/drawing/2016/5/10/chartex" xmlns:cx5="http://schemas.microsoft.com/office/drawing/2016/5/11/chartex" xmlns:cx6="http://schemas.microsoft.com/office/drawing/2016/5/12/chartex" xmlns:cx7="http://schemas.microsoft.com/office/drawing/2016/5/13/chartex" xmlns:cx8="http://schemas.microsoft.com/office/drawing/2016/5/14/chartex" xmlns:mc="http://schemas.openxmlformats.org/markup-compatibility/2006" xmlns:aink="http://schemas.microsoft.com/office/drawing/2016/ink" xmlns:am3d="http://schemas.microsoft.com/office/drawing/2017/model3d" xmlns:o="urn:schemas-microsoft-com:office:office" xmlns:r="http://schemas.openxmlformats.org/officeDocument/2006/relationships" xmlns:m="http://schemas.openxmlformats.org/officeDocument/2006/math" xmlns:v="urn:schemas-microsoft-com:vml" xmlns:wp14="http://schemas.microsoft.com/office/word/2010/wordprocessingDrawing" xmlns:wp="http://schemas.openxmlformats.org/drawingml/2006/wordprocessingDrawing" xmlns:w10="urn:schemas-microsoft-com:office:word" xmlns:w="http://schemas.openxmlformats.org/wordprocessingml/2006/main" xmlns:w14="http://schemas.microsoft.com/office/word/2010/wordml" xmlns:w15="http://schemas.microsoft.com/office/word/2012/wordml" xmlns:w16cid="http://schemas.microsoft.com/office/word/2016/wordml/cid" xmlns:w16se="http://schemas.microsoft.com/office/word/2015/wordml/symex" xmlns:wpg="http://schemas.microsoft.com/office/word/2010/wordprocessingGroup" xmlns:wpi="http://schemas.microsoft.com/office/word/2010/wordprocessingInk" xmlns:wne="http://schemas.microsoft.com/office/word/2006/wordml" xmlns:wps="http://schemas.microsoft.com/office/word/2010/wordprocessingShape" mc:Ignorable="w14 w15 w16se w16cid wp14">
   <w:body>
     <w:tbl>
       <w:tblPr>
@@ -203,6 +203,7 @@
               </w:rPr>
               <w:t xml:space="preserve"> </w:t>
             </w:r>
+            <w:commentRangeStart w:id="0"/>
             <w:r>
               <w:rPr>
                 <w:rFonts w:ascii="Times New Roman" w:hAnsi="Times New Roman" w:cs="Times New Roman"/>
@@ -210,6 +211,13 @@
                 <w:szCs w:val="26"/>
               </w:rPr>
               <w:t>Actor đăng nhập vào hệ thống thành công và đang ở trang giao diện chính.</w:t>
+            </w:r>
+            <w:commentRangeEnd w:id="0"/>
+            <w:r>
+              <w:rPr>
+                <w:rStyle w:val="CommentReference"/>
+              </w:rPr>
+              <w:commentReference w:id="0"/>
             </w:r>
           </w:p>
         </w:tc>
@@ -1001,7 +1009,17 @@
                 <w:sz w:val="26"/>
                 <w:szCs w:val="26"/>
               </w:rPr>
-              <w:t>Điều kiện trước:</w:t>
+              <w:t>Điều kiện trước</w:t>
+            </w:r>
+            <w:commentRangeStart w:id="1"/>
+            <w:r>
+              <w:rPr>
+                <w:rFonts w:ascii="Times New Roman" w:hAnsi="Times New Roman" w:cs="Times New Roman"/>
+                <w:b/>
+                <w:sz w:val="26"/>
+                <w:szCs w:val="26"/>
+              </w:rPr>
+              <w:t>:</w:t>
             </w:r>
             <w:r>
               <w:rPr>
@@ -1010,6 +1028,13 @@
                 <w:szCs w:val="26"/>
               </w:rPr>
               <w:t xml:space="preserve"> Actor đăng nhập vào hệ thống thành công và đang ở trang giao diện chính.</w:t>
+            </w:r>
+            <w:commentRangeEnd w:id="1"/>
+            <w:r>
+              <w:rPr>
+                <w:rStyle w:val="CommentReference"/>
+              </w:rPr>
+              <w:commentReference w:id="1"/>
             </w:r>
           </w:p>
         </w:tc>
@@ -1754,7 +1779,23 @@
                 <w:sz w:val="26"/>
                 <w:szCs w:val="26"/>
               </w:rPr>
-              <w:t xml:space="preserve"> Actor đăng nhập vào hệ thống thành công và đang ở trang giao diện chính.</w:t>
+              <w:t xml:space="preserve"> </w:t>
+            </w:r>
+            <w:commentRangeStart w:id="2"/>
+            <w:r>
+              <w:rPr>
+                <w:rFonts w:ascii="Times New Roman" w:hAnsi="Times New Roman" w:cs="Times New Roman"/>
+                <w:sz w:val="26"/>
+                <w:szCs w:val="26"/>
+              </w:rPr>
+              <w:t>Actor đăng nhập vào hệ thống thành công và đang ở trang giao diện chính.</w:t>
+            </w:r>
+            <w:commentRangeEnd w:id="2"/>
+            <w:r>
+              <w:rPr>
+                <w:rStyle w:val="CommentReference"/>
+              </w:rPr>
+              <w:commentReference w:id="2"/>
             </w:r>
           </w:p>
         </w:tc>
@@ -2390,15 +2431,7 @@
                 <w:sz w:val="26"/>
                 <w:szCs w:val="26"/>
               </w:rPr>
-              <w:t xml:space="preserve">Add new </w:t>
-            </w:r>
-            <w:r>
-              <w:rPr>
-                <w:rFonts w:ascii="Times New Roman" w:hAnsi="Times New Roman" w:cs="Times New Roman"/>
-                <w:sz w:val="26"/>
-                <w:szCs w:val="26"/>
-              </w:rPr>
-              <w:t xml:space="preserve">rental rate </w:t>
+              <w:t xml:space="preserve">Add new rental rate </w:t>
             </w:r>
           </w:p>
         </w:tc>
@@ -2468,23 +2501,7 @@
                 <w:sz w:val="26"/>
                 <w:szCs w:val="26"/>
               </w:rPr>
-              <w:t xml:space="preserve"> Use case thực hiện việc cho phép actor thêm 1 </w:t>
-            </w:r>
-            <w:r>
-              <w:rPr>
-                <w:rFonts w:ascii="Times New Roman" w:hAnsi="Times New Roman" w:cs="Times New Roman"/>
-                <w:sz w:val="26"/>
-                <w:szCs w:val="26"/>
-              </w:rPr>
-              <w:t xml:space="preserve">rental rate </w:t>
-            </w:r>
-            <w:r>
-              <w:rPr>
-                <w:rFonts w:ascii="Times New Roman" w:hAnsi="Times New Roman" w:cs="Times New Roman"/>
-                <w:sz w:val="26"/>
-                <w:szCs w:val="26"/>
-              </w:rPr>
-              <w:t>mới.</w:t>
+              <w:t xml:space="preserve"> Use case thực hiện việc cho phép actor thêm 1 rental rate mới.</w:t>
             </w:r>
           </w:p>
         </w:tc>
@@ -2562,23 +2579,7 @@
                 <w:sz w:val="26"/>
                 <w:szCs w:val="26"/>
               </w:rPr>
-              <w:t xml:space="preserve"> Actor thực hiện thêm 1 </w:t>
-            </w:r>
-            <w:r>
-              <w:rPr>
-                <w:rFonts w:ascii="Times New Roman" w:hAnsi="Times New Roman" w:cs="Times New Roman"/>
-                <w:sz w:val="26"/>
-                <w:szCs w:val="26"/>
-              </w:rPr>
-              <w:t>rental rate</w:t>
-            </w:r>
-            <w:r>
-              <w:rPr>
-                <w:rFonts w:ascii="Times New Roman" w:hAnsi="Times New Roman" w:cs="Times New Roman"/>
-                <w:sz w:val="26"/>
-                <w:szCs w:val="26"/>
-              </w:rPr>
-              <w:t xml:space="preserve"> mới vào hệ thống thành công.</w:t>
+              <w:t xml:space="preserve"> Actor thực hiện thêm 1 rental rate mới vào hệ thống thành công.</w:t>
             </w:r>
           </w:p>
         </w:tc>
@@ -3342,7 +3343,23 @@
                 <w:sz w:val="26"/>
                 <w:szCs w:val="26"/>
               </w:rPr>
-              <w:t xml:space="preserve"> Actor đăng nhập vào hệ thống thành công và đang ở trang giao diện chính.</w:t>
+              <w:t xml:space="preserve"> </w:t>
+            </w:r>
+            <w:commentRangeStart w:id="3"/>
+            <w:r>
+              <w:rPr>
+                <w:rFonts w:ascii="Times New Roman" w:hAnsi="Times New Roman" w:cs="Times New Roman"/>
+                <w:sz w:val="26"/>
+                <w:szCs w:val="26"/>
+              </w:rPr>
+              <w:t>Actor đăng nhập vào hệ thống thành công và đang ở trang giao diện chính.</w:t>
+            </w:r>
+            <w:commentRangeEnd w:id="3"/>
+            <w:r>
+              <w:rPr>
+                <w:rStyle w:val="CommentReference"/>
+              </w:rPr>
+              <w:commentReference w:id="3"/>
             </w:r>
           </w:p>
         </w:tc>
@@ -3537,7 +3554,16 @@
                 <w:sz w:val="26"/>
                 <w:szCs w:val="26"/>
               </w:rPr>
-              <w:t xml:space="preserve"> Chọn chức năng </w:t>
+              <w:t xml:space="preserve"> </w:t>
+            </w:r>
+            <w:commentRangeStart w:id="4"/>
+            <w:r>
+              <w:rPr>
+                <w:rFonts w:ascii="Times New Roman" w:hAnsi="Times New Roman" w:cs="Times New Roman"/>
+                <w:sz w:val="26"/>
+                <w:szCs w:val="26"/>
+              </w:rPr>
+              <w:t xml:space="preserve">Chọn chức năng </w:t>
             </w:r>
             <w:r>
               <w:rPr>
@@ -3555,6 +3581,13 @@
                 <w:szCs w:val="26"/>
               </w:rPr>
               <w:t>.</w:t>
+            </w:r>
+            <w:commentRangeEnd w:id="4"/>
+            <w:r>
+              <w:rPr>
+                <w:rStyle w:val="CommentReference"/>
+              </w:rPr>
+              <w:commentReference w:id="4"/>
             </w:r>
           </w:p>
         </w:tc>
@@ -4292,7 +4325,23 @@
                 <w:sz w:val="26"/>
                 <w:szCs w:val="26"/>
               </w:rPr>
-              <w:t xml:space="preserve"> Actor đăng nhập vào hệ thống thành công và đang ở trang giao diện chính.</w:t>
+              <w:t xml:space="preserve"> </w:t>
+            </w:r>
+            <w:commentRangeStart w:id="5"/>
+            <w:r>
+              <w:rPr>
+                <w:rFonts w:ascii="Times New Roman" w:hAnsi="Times New Roman" w:cs="Times New Roman"/>
+                <w:sz w:val="26"/>
+                <w:szCs w:val="26"/>
+              </w:rPr>
+              <w:t>Actor đăng nhập vào hệ thống thành công và đang ở trang giao diện chính.</w:t>
+            </w:r>
+            <w:commentRangeEnd w:id="5"/>
+            <w:r>
+              <w:rPr>
+                <w:rStyle w:val="CommentReference"/>
+              </w:rPr>
+              <w:commentReference w:id="5"/>
             </w:r>
           </w:p>
         </w:tc>
@@ -4471,7 +4520,16 @@
                 <w:sz w:val="26"/>
                 <w:szCs w:val="26"/>
               </w:rPr>
-              <w:t>1.</w:t>
+              <w:t>1</w:t>
+            </w:r>
+            <w:commentRangeStart w:id="6"/>
+            <w:r>
+              <w:rPr>
+                <w:rFonts w:ascii="Times New Roman" w:hAnsi="Times New Roman" w:cs="Times New Roman"/>
+                <w:sz w:val="26"/>
+                <w:szCs w:val="26"/>
+              </w:rPr>
+              <w:t>.</w:t>
             </w:r>
             <w:r>
               <w:rPr>
@@ -4507,6 +4565,13 @@
               </w:rPr>
               <w:t>.</w:t>
             </w:r>
+            <w:commentRangeEnd w:id="6"/>
+            <w:r>
+              <w:rPr>
+                <w:rStyle w:val="CommentReference"/>
+              </w:rPr>
+              <w:commentReference w:id="6"/>
+            </w:r>
           </w:p>
         </w:tc>
         <w:tc>
@@ -4792,7 +4857,16 @@
                 <w:sz w:val="26"/>
                 <w:szCs w:val="26"/>
               </w:rPr>
-              <w:t xml:space="preserve">6. </w:t>
+              <w:t>6</w:t>
+            </w:r>
+            <w:commentRangeStart w:id="7"/>
+            <w:r>
+              <w:rPr>
+                <w:rFonts w:ascii="Times New Roman" w:hAnsi="Times New Roman" w:cs="Times New Roman"/>
+                <w:sz w:val="26"/>
+                <w:szCs w:val="26"/>
+              </w:rPr>
+              <w:t xml:space="preserve">. </w:t>
             </w:r>
             <w:r>
               <w:rPr>
@@ -4817,6 +4891,13 @@
                 <w:szCs w:val="26"/>
               </w:rPr>
               <w:t xml:space="preserve"> và thông báo xóa thành công.</w:t>
+            </w:r>
+            <w:commentRangeEnd w:id="7"/>
+            <w:r>
+              <w:rPr>
+                <w:rStyle w:val="CommentReference"/>
+              </w:rPr>
+              <w:commentReference w:id="7"/>
             </w:r>
           </w:p>
         </w:tc>
@@ -5188,7 +5269,31 @@
                 <w:sz w:val="26"/>
                 <w:szCs w:val="26"/>
               </w:rPr>
-              <w:t xml:space="preserve"> Actor đăng nhập vào hệ thống thành công và đang ở trang giao diện chính.</w:t>
+              <w:t xml:space="preserve"> Actor đăng nhập vào hệ thống thành công và đang ở trang giao diện </w:t>
+            </w:r>
+            <w:commentRangeStart w:id="8"/>
+            <w:r>
+              <w:rPr>
+                <w:rFonts w:ascii="Times New Roman" w:hAnsi="Times New Roman" w:cs="Times New Roman"/>
+                <w:sz w:val="26"/>
+                <w:szCs w:val="26"/>
+              </w:rPr>
+              <w:t>chính</w:t>
+            </w:r>
+            <w:commentRangeEnd w:id="8"/>
+            <w:r>
+              <w:rPr>
+                <w:rStyle w:val="CommentReference"/>
+              </w:rPr>
+              <w:commentReference w:id="8"/>
+            </w:r>
+            <w:r>
+              <w:rPr>
+                <w:rFonts w:ascii="Times New Roman" w:hAnsi="Times New Roman" w:cs="Times New Roman"/>
+                <w:sz w:val="26"/>
+                <w:szCs w:val="26"/>
+              </w:rPr>
+              <w:t>.</w:t>
             </w:r>
           </w:p>
         </w:tc>
@@ -5404,8 +5509,6 @@
               </w:rPr>
               <w:t xml:space="preserve"> a</w:t>
             </w:r>
-            <w:bookmarkStart w:id="0" w:name="_GoBack"/>
-            <w:bookmarkEnd w:id="0"/>
             <w:r>
               <w:rPr>
                 <w:rFonts w:ascii="Times New Roman" w:hAnsi="Times New Roman" w:cs="Times New Roman"/>
@@ -5734,6 +5837,7 @@
                 <w:szCs w:val="26"/>
               </w:rPr>
             </w:pPr>
+            <w:commentRangeStart w:id="9"/>
             <w:r>
               <w:rPr>
                 <w:rFonts w:ascii="Times New Roman" w:hAnsi="Times New Roman" w:cs="Times New Roman"/>
@@ -5759,6 +5863,13 @@
               </w:rPr>
               <w:t>.</w:t>
             </w:r>
+            <w:commentRangeEnd w:id="9"/>
+            <w:r>
+              <w:rPr>
+                <w:rStyle w:val="CommentReference"/>
+              </w:rPr>
+              <w:commentReference w:id="9"/>
+            </w:r>
           </w:p>
         </w:tc>
         <w:tc>
@@ -5783,6 +5894,7 @@
               </w:rPr>
               <w:t xml:space="preserve">6. </w:t>
             </w:r>
+            <w:commentRangeStart w:id="10"/>
             <w:r>
               <w:rPr>
                 <w:rFonts w:ascii="Times New Roman" w:hAnsi="Times New Roman" w:cs="Times New Roman"/>
@@ -5814,6 +5926,13 @@
                 <w:szCs w:val="26"/>
               </w:rPr>
               <w:t>và thông báo xóa thành công.</w:t>
+            </w:r>
+            <w:commentRangeEnd w:id="10"/>
+            <w:r>
+              <w:rPr>
+                <w:rStyle w:val="CommentReference"/>
+              </w:rPr>
+              <w:commentReference w:id="10"/>
             </w:r>
           </w:p>
         </w:tc>
@@ -6028,23 +6147,7 @@
                 <w:sz w:val="26"/>
                 <w:szCs w:val="26"/>
               </w:rPr>
-              <w:t xml:space="preserve">Delete </w:t>
-            </w:r>
-            <w:r>
-              <w:rPr>
-                <w:rFonts w:ascii="Times New Roman" w:hAnsi="Times New Roman" w:cs="Times New Roman"/>
-                <w:sz w:val="26"/>
-                <w:szCs w:val="26"/>
-              </w:rPr>
-              <w:t>rental rate</w:t>
-            </w:r>
-            <w:r>
-              <w:rPr>
-                <w:rFonts w:ascii="Times New Roman" w:hAnsi="Times New Roman" w:cs="Times New Roman"/>
-                <w:sz w:val="26"/>
-                <w:szCs w:val="26"/>
-              </w:rPr>
-              <w:t xml:space="preserve"> (Xóa rental rate)</w:t>
+              <w:t>Delete rental rate (Xóa rental rate)</w:t>
             </w:r>
           </w:p>
         </w:tc>
@@ -6316,7 +6419,16 @@
                 <w:sz w:val="26"/>
                 <w:szCs w:val="26"/>
               </w:rPr>
-              <w:t xml:space="preserve"> Chọn chức năng </w:t>
+              <w:t xml:space="preserve"> </w:t>
+            </w:r>
+            <w:commentRangeStart w:id="11"/>
+            <w:r>
+              <w:rPr>
+                <w:rFonts w:ascii="Times New Roman" w:hAnsi="Times New Roman" w:cs="Times New Roman"/>
+                <w:sz w:val="26"/>
+                <w:szCs w:val="26"/>
+              </w:rPr>
+              <w:t xml:space="preserve">Chọn chức năng </w:t>
             </w:r>
             <w:r>
               <w:rPr>
@@ -6344,6 +6456,13 @@
               </w:rPr>
               <w:t>.</w:t>
             </w:r>
+            <w:commentRangeEnd w:id="11"/>
+            <w:r>
+              <w:rPr>
+                <w:rStyle w:val="CommentReference"/>
+              </w:rPr>
+              <w:commentReference w:id="11"/>
+            </w:r>
           </w:p>
         </w:tc>
         <w:tc>
@@ -6366,7 +6485,63 @@
                 <w:sz w:val="26"/>
                 <w:szCs w:val="26"/>
               </w:rPr>
-              <w:t>2. Hiển thị form tìm kiếm rental rate</w:t>
+              <w:t>2. Hiển thị form tìm kiếm rental rate.</w:t>
+            </w:r>
+          </w:p>
+        </w:tc>
+      </w:tr>
+      <w:tr>
+        <w:trPr>
+          <w:trHeight w:val="1790"/>
+        </w:trPr>
+        <w:tc>
+          <w:tcPr>
+            <w:tcW w:w="4675" w:type="dxa"/>
+            <w:vAlign w:val="center"/>
+          </w:tcPr>
+          <w:p>
+            <w:pPr>
+              <w:jc w:val="both"/>
+              <w:rPr>
+                <w:rFonts w:ascii="Times New Roman" w:hAnsi="Times New Roman" w:cs="Times New Roman"/>
+                <w:sz w:val="26"/>
+                <w:szCs w:val="26"/>
+              </w:rPr>
+            </w:pPr>
+            <w:r>
+              <w:rPr>
+                <w:rFonts w:ascii="Times New Roman" w:hAnsi="Times New Roman" w:cs="Times New Roman"/>
+                <w:sz w:val="26"/>
+                <w:szCs w:val="26"/>
+              </w:rPr>
+              <w:lastRenderedPageBreak/>
+              <w:t xml:space="preserve">3. Nhập ID hoặc name của rental rate và nhấn </w:t>
+            </w:r>
+            <w:r>
+              <w:rPr>
+                <w:rFonts w:ascii="Times New Roman" w:hAnsi="Times New Roman" w:cs="Times New Roman"/>
+                <w:b/>
+                <w:sz w:val="26"/>
+                <w:szCs w:val="26"/>
+              </w:rPr>
+              <w:t>Search</w:t>
+            </w:r>
+            <w:r>
+              <w:rPr>
+                <w:rFonts w:ascii="Times New Roman" w:hAnsi="Times New Roman" w:cs="Times New Roman"/>
+                <w:sz w:val="26"/>
+                <w:szCs w:val="26"/>
+              </w:rPr>
+              <w:t xml:space="preserve"> hoặc </w:t>
+            </w:r>
+            <w:r>
+              <w:rPr>
+                <w:rFonts w:ascii="Times New Roman" w:hAnsi="Times New Roman" w:cs="Times New Roman"/>
+                <w:b/>
+                <w:sz w:val="26"/>
+                <w:szCs w:val="26"/>
+              </w:rPr>
+              <w:t>Cancel</w:t>
             </w:r>
             <w:r>
               <w:rPr>
@@ -6378,11 +6553,6 @@
             </w:r>
           </w:p>
         </w:tc>
-      </w:tr>
-      <w:tr>
-        <w:trPr>
-          <w:trHeight w:val="1790"/>
-        </w:trPr>
         <w:tc>
           <w:tcPr>
             <w:tcW w:w="4675" w:type="dxa"/>
@@ -6403,24 +6573,15 @@
                 <w:sz w:val="26"/>
                 <w:szCs w:val="26"/>
               </w:rPr>
-              <w:lastRenderedPageBreak/>
-              <w:t>3. Nhập ID</w:t>
-            </w:r>
-            <w:r>
-              <w:rPr>
-                <w:rFonts w:ascii="Times New Roman" w:hAnsi="Times New Roman" w:cs="Times New Roman"/>
-                <w:sz w:val="26"/>
-                <w:szCs w:val="26"/>
-              </w:rPr>
-              <w:t xml:space="preserve"> hoặc name</w:t>
-            </w:r>
-            <w:r>
-              <w:rPr>
-                <w:rFonts w:ascii="Times New Roman" w:hAnsi="Times New Roman" w:cs="Times New Roman"/>
-                <w:sz w:val="26"/>
-                <w:szCs w:val="26"/>
-              </w:rPr>
-              <w:t xml:space="preserve"> của rental rate và nhấn </w:t>
+              <w:t xml:space="preserve">4. </w:t>
+            </w:r>
+            <w:r>
+              <w:rPr>
+                <w:rFonts w:ascii="Times New Roman" w:hAnsi="Times New Roman" w:cs="Times New Roman"/>
+                <w:sz w:val="26"/>
+                <w:szCs w:val="26"/>
+              </w:rPr>
+              <w:t xml:space="preserve">Nếu người dùng nhấn </w:t>
             </w:r>
             <w:r>
               <w:rPr>
@@ -6437,7 +6598,31 @@
                 <w:sz w:val="26"/>
                 <w:szCs w:val="26"/>
               </w:rPr>
-              <w:t xml:space="preserve"> hoặc </w:t>
+              <w:t xml:space="preserve"> và ID hoặc name của rental rate </w:t>
+            </w:r>
+            <w:r>
+              <w:rPr>
+                <w:rFonts w:ascii="Times New Roman" w:hAnsi="Times New Roman" w:cs="Times New Roman"/>
+                <w:sz w:val="26"/>
+                <w:szCs w:val="26"/>
+              </w:rPr>
+              <w:t>tồn tại thì hệ thống hiện giao diệ</w:t>
+            </w:r>
+            <w:r>
+              <w:rPr>
+                <w:rFonts w:ascii="Times New Roman" w:hAnsi="Times New Roman" w:cs="Times New Roman"/>
+                <w:sz w:val="26"/>
+                <w:szCs w:val="26"/>
+              </w:rPr>
+              <w:t>n thông tin khách hàng</w:t>
+            </w:r>
+            <w:r>
+              <w:rPr>
+                <w:rFonts w:ascii="Times New Roman" w:hAnsi="Times New Roman" w:cs="Times New Roman"/>
+                <w:sz w:val="26"/>
+                <w:szCs w:val="26"/>
+              </w:rPr>
+              <w:t xml:space="preserve">. Nếu người dùng nhấn </w:t>
             </w:r>
             <w:r>
               <w:rPr>
@@ -6454,6 +6639,76 @@
                 <w:sz w:val="26"/>
                 <w:szCs w:val="26"/>
               </w:rPr>
+              <w:t xml:space="preserve"> thì hệ thống hiển thị </w:t>
+            </w:r>
+            <w:r>
+              <w:rPr>
+                <w:rFonts w:ascii="Times New Roman" w:hAnsi="Times New Roman" w:cs="Times New Roman"/>
+                <w:sz w:val="26"/>
+                <w:szCs w:val="26"/>
+              </w:rPr>
+              <w:t xml:space="preserve">trang </w:t>
+            </w:r>
+            <w:r>
+              <w:rPr>
+                <w:rFonts w:ascii="Times New Roman" w:hAnsi="Times New Roman" w:cs="Times New Roman"/>
+                <w:sz w:val="26"/>
+                <w:szCs w:val="26"/>
+              </w:rPr>
+              <w:t xml:space="preserve">giao diện </w:t>
+            </w:r>
+            <w:r>
+              <w:rPr>
+                <w:rFonts w:ascii="Times New Roman" w:hAnsi="Times New Roman" w:cs="Times New Roman"/>
+                <w:sz w:val="26"/>
+                <w:szCs w:val="26"/>
+              </w:rPr>
+              <w:t xml:space="preserve">chính. </w:t>
+            </w:r>
+          </w:p>
+        </w:tc>
+      </w:tr>
+      <w:tr>
+        <w:trPr>
+          <w:trHeight w:val="800"/>
+        </w:trPr>
+        <w:tc>
+          <w:tcPr>
+            <w:tcW w:w="4675" w:type="dxa"/>
+            <w:vAlign w:val="center"/>
+          </w:tcPr>
+          <w:p>
+            <w:pPr>
+              <w:jc w:val="both"/>
+              <w:rPr>
+                <w:rFonts w:ascii="Times New Roman" w:hAnsi="Times New Roman" w:cs="Times New Roman"/>
+                <w:sz w:val="26"/>
+                <w:szCs w:val="26"/>
+              </w:rPr>
+            </w:pPr>
+            <w:r>
+              <w:rPr>
+                <w:rFonts w:ascii="Times New Roman" w:hAnsi="Times New Roman" w:cs="Times New Roman"/>
+                <w:sz w:val="26"/>
+                <w:szCs w:val="26"/>
+              </w:rPr>
+              <w:t xml:space="preserve">5. Chọn chức năng </w:t>
+            </w:r>
+            <w:r>
+              <w:rPr>
+                <w:rFonts w:ascii="Times New Roman" w:hAnsi="Times New Roman" w:cs="Times New Roman"/>
+                <w:b/>
+                <w:sz w:val="26"/>
+                <w:szCs w:val="26"/>
+              </w:rPr>
+              <w:t>Delete</w:t>
+            </w:r>
+            <w:r>
+              <w:rPr>
+                <w:rFonts w:ascii="Times New Roman" w:hAnsi="Times New Roman" w:cs="Times New Roman"/>
+                <w:sz w:val="26"/>
+                <w:szCs w:val="26"/>
+              </w:rPr>
               <w:t>.</w:t>
             </w:r>
           </w:p>
@@ -6478,184 +6733,9 @@
                 <w:sz w:val="26"/>
                 <w:szCs w:val="26"/>
               </w:rPr>
-              <w:t xml:space="preserve">4. </w:t>
-            </w:r>
-            <w:r>
-              <w:rPr>
-                <w:rFonts w:ascii="Times New Roman" w:hAnsi="Times New Roman" w:cs="Times New Roman"/>
-                <w:sz w:val="26"/>
-                <w:szCs w:val="26"/>
-              </w:rPr>
-              <w:t xml:space="preserve">Nếu người dùng nhấn </w:t>
-            </w:r>
-            <w:r>
-              <w:rPr>
-                <w:rFonts w:ascii="Times New Roman" w:hAnsi="Times New Roman" w:cs="Times New Roman"/>
-                <w:b/>
-                <w:sz w:val="26"/>
-                <w:szCs w:val="26"/>
-              </w:rPr>
-              <w:t>Search</w:t>
-            </w:r>
-            <w:r>
-              <w:rPr>
-                <w:rFonts w:ascii="Times New Roman" w:hAnsi="Times New Roman" w:cs="Times New Roman"/>
-                <w:sz w:val="26"/>
-                <w:szCs w:val="26"/>
-              </w:rPr>
-              <w:t xml:space="preserve"> và ID</w:t>
-            </w:r>
-            <w:r>
-              <w:rPr>
-                <w:rFonts w:ascii="Times New Roman" w:hAnsi="Times New Roman" w:cs="Times New Roman"/>
-                <w:sz w:val="26"/>
-                <w:szCs w:val="26"/>
-              </w:rPr>
-              <w:t xml:space="preserve"> hoặc name</w:t>
-            </w:r>
-            <w:r>
-              <w:rPr>
-                <w:rFonts w:ascii="Times New Roman" w:hAnsi="Times New Roman" w:cs="Times New Roman"/>
-                <w:sz w:val="26"/>
-                <w:szCs w:val="26"/>
-              </w:rPr>
-              <w:t xml:space="preserve"> của rental rate </w:t>
-            </w:r>
-            <w:r>
-              <w:rPr>
-                <w:rFonts w:ascii="Times New Roman" w:hAnsi="Times New Roman" w:cs="Times New Roman"/>
-                <w:sz w:val="26"/>
-                <w:szCs w:val="26"/>
-              </w:rPr>
-              <w:t>tồn tại thì hệ thống hiện giao diệ</w:t>
-            </w:r>
-            <w:r>
-              <w:rPr>
-                <w:rFonts w:ascii="Times New Roman" w:hAnsi="Times New Roman" w:cs="Times New Roman"/>
-                <w:sz w:val="26"/>
-                <w:szCs w:val="26"/>
-              </w:rPr>
-              <w:t>n thông tin khách hàng</w:t>
-            </w:r>
-            <w:r>
-              <w:rPr>
-                <w:rFonts w:ascii="Times New Roman" w:hAnsi="Times New Roman" w:cs="Times New Roman"/>
-                <w:sz w:val="26"/>
-                <w:szCs w:val="26"/>
-              </w:rPr>
-              <w:t xml:space="preserve">. Nếu người dùng nhấn </w:t>
-            </w:r>
-            <w:r>
-              <w:rPr>
-                <w:rFonts w:ascii="Times New Roman" w:hAnsi="Times New Roman" w:cs="Times New Roman"/>
-                <w:b/>
-                <w:sz w:val="26"/>
-                <w:szCs w:val="26"/>
-              </w:rPr>
-              <w:t>Cancel</w:t>
-            </w:r>
-            <w:r>
-              <w:rPr>
-                <w:rFonts w:ascii="Times New Roman" w:hAnsi="Times New Roman" w:cs="Times New Roman"/>
-                <w:sz w:val="26"/>
-                <w:szCs w:val="26"/>
-              </w:rPr>
-              <w:t xml:space="preserve"> thì hệ thống hiển thị </w:t>
-            </w:r>
-            <w:r>
-              <w:rPr>
-                <w:rFonts w:ascii="Times New Roman" w:hAnsi="Times New Roman" w:cs="Times New Roman"/>
-                <w:sz w:val="26"/>
-                <w:szCs w:val="26"/>
-              </w:rPr>
-              <w:t xml:space="preserve">trang </w:t>
-            </w:r>
-            <w:r>
-              <w:rPr>
-                <w:rFonts w:ascii="Times New Roman" w:hAnsi="Times New Roman" w:cs="Times New Roman"/>
-                <w:sz w:val="26"/>
-                <w:szCs w:val="26"/>
-              </w:rPr>
-              <w:t xml:space="preserve">giao diện </w:t>
-            </w:r>
-            <w:r>
-              <w:rPr>
-                <w:rFonts w:ascii="Times New Roman" w:hAnsi="Times New Roman" w:cs="Times New Roman"/>
-                <w:sz w:val="26"/>
-                <w:szCs w:val="26"/>
-              </w:rPr>
-              <w:t xml:space="preserve">chính. </w:t>
-            </w:r>
-          </w:p>
-        </w:tc>
-      </w:tr>
-      <w:tr>
-        <w:trPr>
-          <w:trHeight w:val="800"/>
-        </w:trPr>
-        <w:tc>
-          <w:tcPr>
-            <w:tcW w:w="4675" w:type="dxa"/>
-            <w:vAlign w:val="center"/>
-          </w:tcPr>
-          <w:p>
-            <w:pPr>
-              <w:jc w:val="both"/>
-              <w:rPr>
-                <w:rFonts w:ascii="Times New Roman" w:hAnsi="Times New Roman" w:cs="Times New Roman"/>
-                <w:sz w:val="26"/>
-                <w:szCs w:val="26"/>
-              </w:rPr>
-            </w:pPr>
-            <w:r>
-              <w:rPr>
-                <w:rFonts w:ascii="Times New Roman" w:hAnsi="Times New Roman" w:cs="Times New Roman"/>
-                <w:sz w:val="26"/>
-                <w:szCs w:val="26"/>
-              </w:rPr>
-              <w:t xml:space="preserve">5. Chọn chức năng </w:t>
-            </w:r>
-            <w:r>
-              <w:rPr>
-                <w:rFonts w:ascii="Times New Roman" w:hAnsi="Times New Roman" w:cs="Times New Roman"/>
-                <w:b/>
-                <w:sz w:val="26"/>
-                <w:szCs w:val="26"/>
-              </w:rPr>
-              <w:t>Delete</w:t>
-            </w:r>
-            <w:r>
-              <w:rPr>
-                <w:rFonts w:ascii="Times New Roman" w:hAnsi="Times New Roman" w:cs="Times New Roman"/>
-                <w:sz w:val="26"/>
-                <w:szCs w:val="26"/>
-              </w:rPr>
-              <w:t>.</w:t>
-            </w:r>
-          </w:p>
-        </w:tc>
-        <w:tc>
-          <w:tcPr>
-            <w:tcW w:w="4675" w:type="dxa"/>
-            <w:vAlign w:val="center"/>
-          </w:tcPr>
-          <w:p>
-            <w:pPr>
-              <w:jc w:val="both"/>
-              <w:rPr>
-                <w:rFonts w:ascii="Times New Roman" w:hAnsi="Times New Roman" w:cs="Times New Roman"/>
-                <w:sz w:val="26"/>
-                <w:szCs w:val="26"/>
-              </w:rPr>
-            </w:pPr>
-            <w:r>
-              <w:rPr>
-                <w:rFonts w:ascii="Times New Roman" w:hAnsi="Times New Roman" w:cs="Times New Roman"/>
-                <w:sz w:val="26"/>
-                <w:szCs w:val="26"/>
-              </w:rPr>
               <w:t xml:space="preserve">6. </w:t>
             </w:r>
+            <w:commentRangeStart w:id="12"/>
             <w:r>
               <w:rPr>
                 <w:rFonts w:ascii="Times New Roman" w:hAnsi="Times New Roman" w:cs="Times New Roman"/>
@@ -6679,6 +6759,13 @@
                 <w:szCs w:val="26"/>
               </w:rPr>
               <w:t>và thông báo xóa thành công.</w:t>
+            </w:r>
+            <w:commentRangeEnd w:id="12"/>
+            <w:r>
+              <w:rPr>
+                <w:rStyle w:val="CommentReference"/>
+              </w:rPr>
+              <w:commentReference w:id="12"/>
             </w:r>
           </w:p>
         </w:tc>
@@ -6794,23 +6881,7 @@
                 <w:sz w:val="26"/>
                 <w:szCs w:val="26"/>
               </w:rPr>
-              <w:t>ID</w:t>
-            </w:r>
-            <w:r>
-              <w:rPr>
-                <w:rFonts w:ascii="Times New Roman" w:hAnsi="Times New Roman" w:cs="Times New Roman"/>
-                <w:sz w:val="26"/>
-                <w:szCs w:val="26"/>
-              </w:rPr>
-              <w:t xml:space="preserve"> hoặc name</w:t>
-            </w:r>
-            <w:r>
-              <w:rPr>
-                <w:rFonts w:ascii="Times New Roman" w:hAnsi="Times New Roman" w:cs="Times New Roman"/>
-                <w:sz w:val="26"/>
-                <w:szCs w:val="26"/>
-              </w:rPr>
-              <w:t xml:space="preserve"> của rental rate </w:t>
+              <w:t xml:space="preserve">ID hoặc name của rental rate </w:t>
             </w:r>
             <w:r>
               <w:rPr>
@@ -7034,7 +7105,23 @@
                 <w:sz w:val="26"/>
                 <w:szCs w:val="26"/>
               </w:rPr>
-              <w:t xml:space="preserve"> Actor đăng nhập vào hệ thống thành công và đang ở trang giao diện chính.</w:t>
+              <w:t xml:space="preserve"> </w:t>
+            </w:r>
+            <w:commentRangeStart w:id="13"/>
+            <w:r>
+              <w:rPr>
+                <w:rFonts w:ascii="Times New Roman" w:hAnsi="Times New Roman" w:cs="Times New Roman"/>
+                <w:sz w:val="26"/>
+                <w:szCs w:val="26"/>
+              </w:rPr>
+              <w:t>Actor đăng nhập vào hệ thống thành công và đang ở trang giao diện chính.</w:t>
+            </w:r>
+            <w:commentRangeEnd w:id="13"/>
+            <w:r>
+              <w:rPr>
+                <w:rStyle w:val="CommentReference"/>
+              </w:rPr>
+              <w:commentReference w:id="13"/>
             </w:r>
           </w:p>
         </w:tc>
@@ -7862,15 +7949,7 @@
                 <w:sz w:val="26"/>
                 <w:szCs w:val="26"/>
               </w:rPr>
-              <w:t xml:space="preserve">Modify </w:t>
-            </w:r>
-            <w:r>
-              <w:rPr>
-                <w:rFonts w:ascii="Times New Roman" w:hAnsi="Times New Roman" w:cs="Times New Roman"/>
-                <w:sz w:val="26"/>
-                <w:szCs w:val="26"/>
-              </w:rPr>
-              <w:t>title</w:t>
+              <w:t>Modify title</w:t>
             </w:r>
             <w:r>
               <w:rPr>
@@ -7886,15 +7965,7 @@
                 <w:sz w:val="26"/>
                 <w:szCs w:val="26"/>
               </w:rPr>
-              <w:t>tiêu đề</w:t>
-            </w:r>
-            <w:r>
-              <w:rPr>
-                <w:rFonts w:ascii="Times New Roman" w:hAnsi="Times New Roman" w:cs="Times New Roman"/>
-                <w:sz w:val="26"/>
-                <w:szCs w:val="26"/>
-              </w:rPr>
-              <w:t>)</w:t>
+              <w:t>tiêu đề)</w:t>
             </w:r>
           </w:p>
         </w:tc>
@@ -8019,7 +8090,23 @@
                 <w:sz w:val="26"/>
                 <w:szCs w:val="26"/>
               </w:rPr>
-              <w:t xml:space="preserve"> Actor đăng nhập vào hệ thống thành công và đang ở trang giao diện chính.</w:t>
+              <w:t xml:space="preserve"> </w:t>
+            </w:r>
+            <w:commentRangeStart w:id="14"/>
+            <w:r>
+              <w:rPr>
+                <w:rFonts w:ascii="Times New Roman" w:hAnsi="Times New Roman" w:cs="Times New Roman"/>
+                <w:sz w:val="26"/>
+                <w:szCs w:val="26"/>
+              </w:rPr>
+              <w:t>Actor đăng nhập vào hệ thống thành công và đang ở trang giao diện chính.</w:t>
+            </w:r>
+            <w:commentRangeEnd w:id="14"/>
+            <w:r>
+              <w:rPr>
+                <w:rStyle w:val="CommentReference"/>
+              </w:rPr>
+              <w:commentReference w:id="14"/>
             </w:r>
           </w:p>
         </w:tc>
@@ -8074,23 +8161,7 @@
                 <w:sz w:val="26"/>
                 <w:szCs w:val="26"/>
               </w:rPr>
-              <w:t>tiêu đề</w:t>
-            </w:r>
-            <w:r>
-              <w:rPr>
-                <w:rFonts w:ascii="Times New Roman" w:hAnsi="Times New Roman" w:cs="Times New Roman"/>
-                <w:sz w:val="26"/>
-                <w:szCs w:val="26"/>
-              </w:rPr>
-              <w:t xml:space="preserve"> </w:t>
-            </w:r>
-            <w:r>
-              <w:rPr>
-                <w:rFonts w:ascii="Times New Roman" w:hAnsi="Times New Roman" w:cs="Times New Roman"/>
-                <w:sz w:val="26"/>
-                <w:szCs w:val="26"/>
-              </w:rPr>
-              <w:t>thành công.</w:t>
+              <w:t>tiêu đề thành công.</w:t>
             </w:r>
           </w:p>
         </w:tc>
@@ -8273,7 +8344,175 @@
                 <w:sz w:val="26"/>
                 <w:szCs w:val="26"/>
               </w:rPr>
-              <w:t xml:space="preserve">2. Hiển thị form tìm kiếm </w:t>
+              <w:t>2</w:t>
+            </w:r>
+            <w:commentRangeStart w:id="15"/>
+            <w:r>
+              <w:rPr>
+                <w:rFonts w:ascii="Times New Roman" w:hAnsi="Times New Roman" w:cs="Times New Roman"/>
+                <w:sz w:val="26"/>
+                <w:szCs w:val="26"/>
+              </w:rPr>
+              <w:t>. Hiển thị form tìm kiếm tiêu đề.</w:t>
+            </w:r>
+            <w:commentRangeEnd w:id="15"/>
+            <w:r>
+              <w:rPr>
+                <w:rStyle w:val="CommentReference"/>
+              </w:rPr>
+              <w:commentReference w:id="15"/>
+            </w:r>
+          </w:p>
+        </w:tc>
+      </w:tr>
+      <w:tr>
+        <w:trPr>
+          <w:trHeight w:val="1790"/>
+        </w:trPr>
+        <w:tc>
+          <w:tcPr>
+            <w:tcW w:w="4675" w:type="dxa"/>
+            <w:vAlign w:val="center"/>
+          </w:tcPr>
+          <w:p>
+            <w:pPr>
+              <w:jc w:val="both"/>
+              <w:rPr>
+                <w:rFonts w:ascii="Times New Roman" w:hAnsi="Times New Roman" w:cs="Times New Roman"/>
+                <w:sz w:val="26"/>
+                <w:szCs w:val="26"/>
+              </w:rPr>
+            </w:pPr>
+            <w:r>
+              <w:rPr>
+                <w:rFonts w:ascii="Times New Roman" w:hAnsi="Times New Roman" w:cs="Times New Roman"/>
+                <w:sz w:val="26"/>
+                <w:szCs w:val="26"/>
+              </w:rPr>
+              <w:t xml:space="preserve">3. </w:t>
+            </w:r>
+            <w:r>
+              <w:rPr>
+                <w:rFonts w:ascii="Times New Roman" w:hAnsi="Times New Roman" w:cs="Times New Roman"/>
+                <w:sz w:val="26"/>
+                <w:szCs w:val="26"/>
+              </w:rPr>
+              <w:t>Nhậ</w:t>
+            </w:r>
+            <w:r>
+              <w:rPr>
+                <w:rFonts w:ascii="Times New Roman" w:hAnsi="Times New Roman" w:cs="Times New Roman"/>
+                <w:sz w:val="26"/>
+                <w:szCs w:val="26"/>
+              </w:rPr>
+              <w:t xml:space="preserve">p </w:t>
+            </w:r>
+            <w:r>
+              <w:rPr>
+                <w:rFonts w:ascii="Times New Roman" w:hAnsi="Times New Roman" w:cs="Times New Roman"/>
+                <w:sz w:val="26"/>
+                <w:szCs w:val="26"/>
+              </w:rPr>
+              <w:t>tên củ</w:t>
+            </w:r>
+            <w:r>
+              <w:rPr>
+                <w:rFonts w:ascii="Times New Roman" w:hAnsi="Times New Roman" w:cs="Times New Roman"/>
+                <w:sz w:val="26"/>
+                <w:szCs w:val="26"/>
+              </w:rPr>
+              <w:t>a tiêu đề</w:t>
+            </w:r>
+            <w:r>
+              <w:rPr>
+                <w:rFonts w:ascii="Times New Roman" w:hAnsi="Times New Roman" w:cs="Times New Roman"/>
+                <w:sz w:val="26"/>
+                <w:szCs w:val="26"/>
+              </w:rPr>
+              <w:t xml:space="preserve"> và nhấn </w:t>
+            </w:r>
+            <w:r>
+              <w:rPr>
+                <w:rFonts w:ascii="Times New Roman" w:hAnsi="Times New Roman" w:cs="Times New Roman"/>
+                <w:b/>
+                <w:sz w:val="26"/>
+                <w:szCs w:val="26"/>
+              </w:rPr>
+              <w:t>Search</w:t>
+            </w:r>
+            <w:r>
+              <w:rPr>
+                <w:rFonts w:ascii="Times New Roman" w:hAnsi="Times New Roman" w:cs="Times New Roman"/>
+                <w:sz w:val="26"/>
+                <w:szCs w:val="26"/>
+              </w:rPr>
+              <w:t xml:space="preserve"> hoặc </w:t>
+            </w:r>
+            <w:r>
+              <w:rPr>
+                <w:rFonts w:ascii="Times New Roman" w:hAnsi="Times New Roman" w:cs="Times New Roman"/>
+                <w:b/>
+                <w:sz w:val="26"/>
+                <w:szCs w:val="26"/>
+              </w:rPr>
+              <w:t>Cancel</w:t>
+            </w:r>
+            <w:r>
+              <w:rPr>
+                <w:rFonts w:ascii="Times New Roman" w:hAnsi="Times New Roman" w:cs="Times New Roman"/>
+                <w:sz w:val="26"/>
+                <w:szCs w:val="26"/>
+              </w:rPr>
+              <w:t>.</w:t>
+            </w:r>
+          </w:p>
+        </w:tc>
+        <w:tc>
+          <w:tcPr>
+            <w:tcW w:w="4675" w:type="dxa"/>
+            <w:vAlign w:val="center"/>
+          </w:tcPr>
+          <w:p>
+            <w:pPr>
+              <w:jc w:val="both"/>
+              <w:rPr>
+                <w:rFonts w:ascii="Times New Roman" w:hAnsi="Times New Roman" w:cs="Times New Roman"/>
+                <w:sz w:val="26"/>
+                <w:szCs w:val="26"/>
+              </w:rPr>
+            </w:pPr>
+            <w:r>
+              <w:rPr>
+                <w:rFonts w:ascii="Times New Roman" w:hAnsi="Times New Roman" w:cs="Times New Roman"/>
+                <w:sz w:val="26"/>
+                <w:szCs w:val="26"/>
+              </w:rPr>
+              <w:t xml:space="preserve">4. </w:t>
+            </w:r>
+            <w:r>
+              <w:rPr>
+                <w:rFonts w:ascii="Times New Roman" w:hAnsi="Times New Roman" w:cs="Times New Roman"/>
+                <w:sz w:val="26"/>
+                <w:szCs w:val="26"/>
+              </w:rPr>
+              <w:t xml:space="preserve">Nếu người dùng nhấn </w:t>
+            </w:r>
+            <w:r>
+              <w:rPr>
+                <w:rFonts w:ascii="Times New Roman" w:hAnsi="Times New Roman" w:cs="Times New Roman"/>
+                <w:b/>
+                <w:sz w:val="26"/>
+                <w:szCs w:val="26"/>
+              </w:rPr>
+              <w:t>Search</w:t>
+            </w:r>
+            <w:r>
+              <w:rPr>
+                <w:rFonts w:ascii="Times New Roman" w:hAnsi="Times New Roman" w:cs="Times New Roman"/>
+                <w:sz w:val="26"/>
+                <w:szCs w:val="26"/>
+              </w:rPr>
+              <w:t xml:space="preserve"> và tên của </w:t>
             </w:r>
             <w:r>
               <w:rPr>
@@ -8289,215 +8528,15 @@
                 <w:sz w:val="26"/>
                 <w:szCs w:val="26"/>
               </w:rPr>
-              <w:t>.</w:t>
-            </w:r>
-          </w:p>
-        </w:tc>
-      </w:tr>
-      <w:tr>
-        <w:trPr>
-          <w:trHeight w:val="1790"/>
-        </w:trPr>
-        <w:tc>
-          <w:tcPr>
-            <w:tcW w:w="4675" w:type="dxa"/>
-            <w:vAlign w:val="center"/>
-          </w:tcPr>
-          <w:p>
-            <w:pPr>
-              <w:jc w:val="both"/>
-              <w:rPr>
-                <w:rFonts w:ascii="Times New Roman" w:hAnsi="Times New Roman" w:cs="Times New Roman"/>
-                <w:sz w:val="26"/>
-                <w:szCs w:val="26"/>
-              </w:rPr>
-            </w:pPr>
-            <w:r>
-              <w:rPr>
-                <w:rFonts w:ascii="Times New Roman" w:hAnsi="Times New Roman" w:cs="Times New Roman"/>
-                <w:sz w:val="26"/>
-                <w:szCs w:val="26"/>
-              </w:rPr>
-              <w:t xml:space="preserve">3. </w:t>
-            </w:r>
-            <w:r>
-              <w:rPr>
-                <w:rFonts w:ascii="Times New Roman" w:hAnsi="Times New Roman" w:cs="Times New Roman"/>
-                <w:sz w:val="26"/>
-                <w:szCs w:val="26"/>
-              </w:rPr>
-              <w:t>Nhậ</w:t>
-            </w:r>
-            <w:r>
-              <w:rPr>
-                <w:rFonts w:ascii="Times New Roman" w:hAnsi="Times New Roman" w:cs="Times New Roman"/>
-                <w:sz w:val="26"/>
-                <w:szCs w:val="26"/>
-              </w:rPr>
-              <w:t xml:space="preserve">p </w:t>
-            </w:r>
-            <w:r>
-              <w:rPr>
-                <w:rFonts w:ascii="Times New Roman" w:hAnsi="Times New Roman" w:cs="Times New Roman"/>
-                <w:sz w:val="26"/>
-                <w:szCs w:val="26"/>
-              </w:rPr>
-              <w:t>tên củ</w:t>
-            </w:r>
-            <w:r>
-              <w:rPr>
-                <w:rFonts w:ascii="Times New Roman" w:hAnsi="Times New Roman" w:cs="Times New Roman"/>
-                <w:sz w:val="26"/>
-                <w:szCs w:val="26"/>
-              </w:rPr>
-              <w:t xml:space="preserve">a </w:t>
-            </w:r>
-            <w:r>
-              <w:rPr>
-                <w:rFonts w:ascii="Times New Roman" w:hAnsi="Times New Roman" w:cs="Times New Roman"/>
-                <w:sz w:val="26"/>
-                <w:szCs w:val="26"/>
-              </w:rPr>
-              <w:t>tiêu đề</w:t>
-            </w:r>
-            <w:r>
-              <w:rPr>
-                <w:rFonts w:ascii="Times New Roman" w:hAnsi="Times New Roman" w:cs="Times New Roman"/>
-                <w:sz w:val="26"/>
-                <w:szCs w:val="26"/>
-              </w:rPr>
-              <w:t xml:space="preserve"> và nhấn </w:t>
-            </w:r>
-            <w:r>
-              <w:rPr>
-                <w:rFonts w:ascii="Times New Roman" w:hAnsi="Times New Roman" w:cs="Times New Roman"/>
-                <w:b/>
-                <w:sz w:val="26"/>
-                <w:szCs w:val="26"/>
-              </w:rPr>
-              <w:t>Search</w:t>
-            </w:r>
-            <w:r>
-              <w:rPr>
-                <w:rFonts w:ascii="Times New Roman" w:hAnsi="Times New Roman" w:cs="Times New Roman"/>
-                <w:sz w:val="26"/>
-                <w:szCs w:val="26"/>
-              </w:rPr>
-              <w:t xml:space="preserve"> hoặc </w:t>
-            </w:r>
-            <w:r>
-              <w:rPr>
-                <w:rFonts w:ascii="Times New Roman" w:hAnsi="Times New Roman" w:cs="Times New Roman"/>
-                <w:b/>
-                <w:sz w:val="26"/>
-                <w:szCs w:val="26"/>
-              </w:rPr>
-              <w:t>Cancel</w:t>
-            </w:r>
-            <w:r>
-              <w:rPr>
-                <w:rFonts w:ascii="Times New Roman" w:hAnsi="Times New Roman" w:cs="Times New Roman"/>
-                <w:sz w:val="26"/>
-                <w:szCs w:val="26"/>
-              </w:rPr>
-              <w:t>.</w:t>
-            </w:r>
-          </w:p>
-        </w:tc>
-        <w:tc>
-          <w:tcPr>
-            <w:tcW w:w="4675" w:type="dxa"/>
-            <w:vAlign w:val="center"/>
-          </w:tcPr>
-          <w:p>
-            <w:pPr>
-              <w:jc w:val="both"/>
-              <w:rPr>
-                <w:rFonts w:ascii="Times New Roman" w:hAnsi="Times New Roman" w:cs="Times New Roman"/>
-                <w:sz w:val="26"/>
-                <w:szCs w:val="26"/>
-              </w:rPr>
-            </w:pPr>
-            <w:r>
-              <w:rPr>
-                <w:rFonts w:ascii="Times New Roman" w:hAnsi="Times New Roman" w:cs="Times New Roman"/>
-                <w:sz w:val="26"/>
-                <w:szCs w:val="26"/>
-              </w:rPr>
-              <w:t xml:space="preserve">4. </w:t>
-            </w:r>
-            <w:r>
-              <w:rPr>
-                <w:rFonts w:ascii="Times New Roman" w:hAnsi="Times New Roman" w:cs="Times New Roman"/>
-                <w:sz w:val="26"/>
-                <w:szCs w:val="26"/>
-              </w:rPr>
-              <w:t xml:space="preserve">Nếu người dùng nhấn </w:t>
-            </w:r>
-            <w:r>
-              <w:rPr>
-                <w:rFonts w:ascii="Times New Roman" w:hAnsi="Times New Roman" w:cs="Times New Roman"/>
-                <w:b/>
-                <w:sz w:val="26"/>
-                <w:szCs w:val="26"/>
-              </w:rPr>
-              <w:t>Search</w:t>
-            </w:r>
-            <w:r>
-              <w:rPr>
-                <w:rFonts w:ascii="Times New Roman" w:hAnsi="Times New Roman" w:cs="Times New Roman"/>
-                <w:sz w:val="26"/>
-                <w:szCs w:val="26"/>
-              </w:rPr>
-              <w:t xml:space="preserve"> và tên của </w:t>
-            </w:r>
-            <w:r>
-              <w:rPr>
-                <w:rFonts w:ascii="Times New Roman" w:hAnsi="Times New Roman" w:cs="Times New Roman"/>
-                <w:sz w:val="26"/>
-                <w:szCs w:val="26"/>
-              </w:rPr>
-              <w:t>tiêu đề</w:t>
-            </w:r>
-            <w:r>
-              <w:rPr>
-                <w:rFonts w:ascii="Times New Roman" w:hAnsi="Times New Roman" w:cs="Times New Roman"/>
-                <w:sz w:val="26"/>
-                <w:szCs w:val="26"/>
-              </w:rPr>
-              <w:t xml:space="preserve"> </w:t>
-            </w:r>
-            <w:r>
-              <w:rPr>
-                <w:rFonts w:ascii="Times New Roman" w:hAnsi="Times New Roman" w:cs="Times New Roman"/>
-                <w:sz w:val="26"/>
-                <w:szCs w:val="26"/>
-              </w:rPr>
-              <w:t>tồn tại thì hệ thố</w:t>
-            </w:r>
-            <w:r>
-              <w:rPr>
-                <w:rFonts w:ascii="Times New Roman" w:hAnsi="Times New Roman" w:cs="Times New Roman"/>
-                <w:sz w:val="26"/>
-                <w:szCs w:val="26"/>
-              </w:rPr>
-              <w:t>ng hiển thị form chỉnh sửa thông tin tiêu đề</w:t>
-            </w:r>
-            <w:r>
-              <w:rPr>
-                <w:rFonts w:ascii="Times New Roman" w:hAnsi="Times New Roman" w:cs="Times New Roman"/>
-                <w:sz w:val="26"/>
-                <w:szCs w:val="26"/>
-              </w:rPr>
-              <w:t xml:space="preserve"> </w:t>
-            </w:r>
-            <w:r>
-              <w:rPr>
-                <w:rFonts w:ascii="Times New Roman" w:hAnsi="Times New Roman" w:cs="Times New Roman"/>
-                <w:sz w:val="26"/>
-                <w:szCs w:val="26"/>
-              </w:rPr>
-              <w:t>vừa tìm thấy</w:t>
+              <w:t xml:space="preserve"> tồn tại thì hệ thố</w:t>
+            </w:r>
+            <w:r>
+              <w:rPr>
+                <w:rFonts w:ascii="Times New Roman" w:hAnsi="Times New Roman" w:cs="Times New Roman"/>
+                <w:sz w:val="26"/>
+                <w:szCs w:val="26"/>
+              </w:rPr>
+              <w:t>ng hiển thị form chỉnh sửa thông tin tiêu đề vừa tìm thấy</w:t>
             </w:r>
             <w:r>
               <w:rPr>
@@ -8784,15 +8823,7 @@
                 <w:sz w:val="26"/>
                 <w:szCs w:val="26"/>
               </w:rPr>
-              <w:t xml:space="preserve">a </w:t>
-            </w:r>
-            <w:r>
-              <w:rPr>
-                <w:rFonts w:ascii="Times New Roman" w:hAnsi="Times New Roman" w:cs="Times New Roman"/>
-                <w:sz w:val="26"/>
-                <w:szCs w:val="26"/>
-              </w:rPr>
-              <w:t>tiêu đề</w:t>
+              <w:t>a tiêu đề</w:t>
             </w:r>
             <w:r>
               <w:rPr>
@@ -8961,15 +8992,7 @@
                 <w:sz w:val="26"/>
                 <w:szCs w:val="26"/>
               </w:rPr>
-              <w:t xml:space="preserve">Modify </w:t>
-            </w:r>
-            <w:r>
-              <w:rPr>
-                <w:rFonts w:ascii="Times New Roman" w:hAnsi="Times New Roman" w:cs="Times New Roman"/>
-                <w:sz w:val="26"/>
-                <w:szCs w:val="26"/>
-              </w:rPr>
-              <w:t>DVD or disk game</w:t>
+              <w:t>Modify DVD or disk game</w:t>
             </w:r>
             <w:r>
               <w:rPr>
@@ -8985,15 +9008,7 @@
                 <w:sz w:val="26"/>
                 <w:szCs w:val="26"/>
               </w:rPr>
-              <w:t>DVD hoặc đĩa game</w:t>
-            </w:r>
-            <w:r>
-              <w:rPr>
-                <w:rFonts w:ascii="Times New Roman" w:hAnsi="Times New Roman" w:cs="Times New Roman"/>
-                <w:sz w:val="26"/>
-                <w:szCs w:val="26"/>
-              </w:rPr>
-              <w:t>)</w:t>
+              <w:t>DVD hoặc đĩa game)</w:t>
             </w:r>
           </w:p>
         </w:tc>
@@ -9110,7 +9125,17 @@
                 <w:sz w:val="26"/>
                 <w:szCs w:val="26"/>
               </w:rPr>
-              <w:t>Điều kiện trước:</w:t>
+              <w:t>Điều kiện trước</w:t>
+            </w:r>
+            <w:commentRangeStart w:id="16"/>
+            <w:r>
+              <w:rPr>
+                <w:rFonts w:ascii="Times New Roman" w:hAnsi="Times New Roman" w:cs="Times New Roman"/>
+                <w:b/>
+                <w:sz w:val="26"/>
+                <w:szCs w:val="26"/>
+              </w:rPr>
+              <w:t>:</w:t>
             </w:r>
             <w:r>
               <w:rPr>
@@ -9119,6 +9144,13 @@
                 <w:szCs w:val="26"/>
               </w:rPr>
               <w:t xml:space="preserve"> Actor đăng nhập vào hệ thống thành công và đang ở trang giao diện chính.</w:t>
+            </w:r>
+            <w:commentRangeEnd w:id="16"/>
+            <w:r>
+              <w:rPr>
+                <w:rStyle w:val="CommentReference"/>
+              </w:rPr>
+              <w:commentReference w:id="16"/>
             </w:r>
           </w:p>
         </w:tc>
@@ -9173,23 +9205,7 @@
                 <w:sz w:val="26"/>
                 <w:szCs w:val="26"/>
               </w:rPr>
-              <w:t>DVD hoặc đĩa game</w:t>
-            </w:r>
-            <w:r>
-              <w:rPr>
-                <w:rFonts w:ascii="Times New Roman" w:hAnsi="Times New Roman" w:cs="Times New Roman"/>
-                <w:sz w:val="26"/>
-                <w:szCs w:val="26"/>
-              </w:rPr>
-              <w:t xml:space="preserve"> </w:t>
-            </w:r>
-            <w:r>
-              <w:rPr>
-                <w:rFonts w:ascii="Times New Roman" w:hAnsi="Times New Roman" w:cs="Times New Roman"/>
-                <w:sz w:val="26"/>
-                <w:szCs w:val="26"/>
-              </w:rPr>
-              <w:t>thành công.</w:t>
+              <w:t>DVD hoặc đĩa game thành công.</w:t>
             </w:r>
           </w:p>
         </w:tc>
@@ -9418,7 +9434,114 @@
                 <w:sz w:val="26"/>
                 <w:szCs w:val="26"/>
               </w:rPr>
-              <w:t xml:space="preserve">p </w:t>
+              <w:t>p ID</w:t>
+            </w:r>
+            <w:r>
+              <w:rPr>
+                <w:rFonts w:ascii="Times New Roman" w:hAnsi="Times New Roman" w:cs="Times New Roman"/>
+                <w:sz w:val="26"/>
+                <w:szCs w:val="26"/>
+              </w:rPr>
+              <w:t xml:space="preserve"> củ</w:t>
+            </w:r>
+            <w:r>
+              <w:rPr>
+                <w:rFonts w:ascii="Times New Roman" w:hAnsi="Times New Roman" w:cs="Times New Roman"/>
+                <w:sz w:val="26"/>
+                <w:szCs w:val="26"/>
+              </w:rPr>
+              <w:t>a DVD hoặc đĩa game</w:t>
+            </w:r>
+            <w:r>
+              <w:rPr>
+                <w:rFonts w:ascii="Times New Roman" w:hAnsi="Times New Roman" w:cs="Times New Roman"/>
+                <w:sz w:val="26"/>
+                <w:szCs w:val="26"/>
+              </w:rPr>
+              <w:t xml:space="preserve"> và nhấn </w:t>
+            </w:r>
+            <w:r>
+              <w:rPr>
+                <w:rFonts w:ascii="Times New Roman" w:hAnsi="Times New Roman" w:cs="Times New Roman"/>
+                <w:b/>
+                <w:sz w:val="26"/>
+                <w:szCs w:val="26"/>
+              </w:rPr>
+              <w:t>Search</w:t>
+            </w:r>
+            <w:r>
+              <w:rPr>
+                <w:rFonts w:ascii="Times New Roman" w:hAnsi="Times New Roman" w:cs="Times New Roman"/>
+                <w:sz w:val="26"/>
+                <w:szCs w:val="26"/>
+              </w:rPr>
+              <w:t xml:space="preserve"> hoặc </w:t>
+            </w:r>
+            <w:r>
+              <w:rPr>
+                <w:rFonts w:ascii="Times New Roman" w:hAnsi="Times New Roman" w:cs="Times New Roman"/>
+                <w:b/>
+                <w:sz w:val="26"/>
+                <w:szCs w:val="26"/>
+              </w:rPr>
+              <w:t>Cancel</w:t>
+            </w:r>
+            <w:r>
+              <w:rPr>
+                <w:rFonts w:ascii="Times New Roman" w:hAnsi="Times New Roman" w:cs="Times New Roman"/>
+                <w:sz w:val="26"/>
+                <w:szCs w:val="26"/>
+              </w:rPr>
+              <w:t>.</w:t>
+            </w:r>
+          </w:p>
+        </w:tc>
+        <w:tc>
+          <w:tcPr>
+            <w:tcW w:w="4675" w:type="dxa"/>
+            <w:vAlign w:val="center"/>
+          </w:tcPr>
+          <w:p>
+            <w:pPr>
+              <w:jc w:val="both"/>
+              <w:rPr>
+                <w:rFonts w:ascii="Times New Roman" w:hAnsi="Times New Roman" w:cs="Times New Roman"/>
+                <w:sz w:val="26"/>
+                <w:szCs w:val="26"/>
+              </w:rPr>
+            </w:pPr>
+            <w:r>
+              <w:rPr>
+                <w:rFonts w:ascii="Times New Roman" w:hAnsi="Times New Roman" w:cs="Times New Roman"/>
+                <w:sz w:val="26"/>
+                <w:szCs w:val="26"/>
+              </w:rPr>
+              <w:t xml:space="preserve">4. </w:t>
+            </w:r>
+            <w:r>
+              <w:rPr>
+                <w:rFonts w:ascii="Times New Roman" w:hAnsi="Times New Roman" w:cs="Times New Roman"/>
+                <w:sz w:val="26"/>
+                <w:szCs w:val="26"/>
+              </w:rPr>
+              <w:t xml:space="preserve">Nếu người dùng nhấn </w:t>
+            </w:r>
+            <w:r>
+              <w:rPr>
+                <w:rFonts w:ascii="Times New Roman" w:hAnsi="Times New Roman" w:cs="Times New Roman"/>
+                <w:b/>
+                <w:sz w:val="26"/>
+                <w:szCs w:val="26"/>
+              </w:rPr>
+              <w:t>Search</w:t>
+            </w:r>
+            <w:r>
+              <w:rPr>
+                <w:rFonts w:ascii="Times New Roman" w:hAnsi="Times New Roman" w:cs="Times New Roman"/>
+                <w:sz w:val="26"/>
+                <w:szCs w:val="26"/>
+              </w:rPr>
+              <w:t xml:space="preserve"> và </w:t>
             </w:r>
             <w:r>
               <w:rPr>
@@ -9434,129 +9557,6 @@
                 <w:sz w:val="26"/>
                 <w:szCs w:val="26"/>
               </w:rPr>
-              <w:t xml:space="preserve"> củ</w:t>
-            </w:r>
-            <w:r>
-              <w:rPr>
-                <w:rFonts w:ascii="Times New Roman" w:hAnsi="Times New Roman" w:cs="Times New Roman"/>
-                <w:sz w:val="26"/>
-                <w:szCs w:val="26"/>
-              </w:rPr>
-              <w:t>a DVD hoặc đĩa game</w:t>
-            </w:r>
-            <w:r>
-              <w:rPr>
-                <w:rFonts w:ascii="Times New Roman" w:hAnsi="Times New Roman" w:cs="Times New Roman"/>
-                <w:sz w:val="26"/>
-                <w:szCs w:val="26"/>
-              </w:rPr>
-              <w:t xml:space="preserve"> </w:t>
-            </w:r>
-            <w:r>
-              <w:rPr>
-                <w:rFonts w:ascii="Times New Roman" w:hAnsi="Times New Roman" w:cs="Times New Roman"/>
-                <w:sz w:val="26"/>
-                <w:szCs w:val="26"/>
-              </w:rPr>
-              <w:t xml:space="preserve">và nhấn </w:t>
-            </w:r>
-            <w:r>
-              <w:rPr>
-                <w:rFonts w:ascii="Times New Roman" w:hAnsi="Times New Roman" w:cs="Times New Roman"/>
-                <w:b/>
-                <w:sz w:val="26"/>
-                <w:szCs w:val="26"/>
-              </w:rPr>
-              <w:t>Search</w:t>
-            </w:r>
-            <w:r>
-              <w:rPr>
-                <w:rFonts w:ascii="Times New Roman" w:hAnsi="Times New Roman" w:cs="Times New Roman"/>
-                <w:sz w:val="26"/>
-                <w:szCs w:val="26"/>
-              </w:rPr>
-              <w:t xml:space="preserve"> hoặc </w:t>
-            </w:r>
-            <w:r>
-              <w:rPr>
-                <w:rFonts w:ascii="Times New Roman" w:hAnsi="Times New Roman" w:cs="Times New Roman"/>
-                <w:b/>
-                <w:sz w:val="26"/>
-                <w:szCs w:val="26"/>
-              </w:rPr>
-              <w:t>Cancel</w:t>
-            </w:r>
-            <w:r>
-              <w:rPr>
-                <w:rFonts w:ascii="Times New Roman" w:hAnsi="Times New Roman" w:cs="Times New Roman"/>
-                <w:sz w:val="26"/>
-                <w:szCs w:val="26"/>
-              </w:rPr>
-              <w:t>.</w:t>
-            </w:r>
-          </w:p>
-        </w:tc>
-        <w:tc>
-          <w:tcPr>
-            <w:tcW w:w="4675" w:type="dxa"/>
-            <w:vAlign w:val="center"/>
-          </w:tcPr>
-          <w:p>
-            <w:pPr>
-              <w:jc w:val="both"/>
-              <w:rPr>
-                <w:rFonts w:ascii="Times New Roman" w:hAnsi="Times New Roman" w:cs="Times New Roman"/>
-                <w:sz w:val="26"/>
-                <w:szCs w:val="26"/>
-              </w:rPr>
-            </w:pPr>
-            <w:r>
-              <w:rPr>
-                <w:rFonts w:ascii="Times New Roman" w:hAnsi="Times New Roman" w:cs="Times New Roman"/>
-                <w:sz w:val="26"/>
-                <w:szCs w:val="26"/>
-              </w:rPr>
-              <w:t xml:space="preserve">4. </w:t>
-            </w:r>
-            <w:r>
-              <w:rPr>
-                <w:rFonts w:ascii="Times New Roman" w:hAnsi="Times New Roman" w:cs="Times New Roman"/>
-                <w:sz w:val="26"/>
-                <w:szCs w:val="26"/>
-              </w:rPr>
-              <w:t xml:space="preserve">Nếu người dùng nhấn </w:t>
-            </w:r>
-            <w:r>
-              <w:rPr>
-                <w:rFonts w:ascii="Times New Roman" w:hAnsi="Times New Roman" w:cs="Times New Roman"/>
-                <w:b/>
-                <w:sz w:val="26"/>
-                <w:szCs w:val="26"/>
-              </w:rPr>
-              <w:t>Search</w:t>
-            </w:r>
-            <w:r>
-              <w:rPr>
-                <w:rFonts w:ascii="Times New Roman" w:hAnsi="Times New Roman" w:cs="Times New Roman"/>
-                <w:sz w:val="26"/>
-                <w:szCs w:val="26"/>
-              </w:rPr>
-              <w:t xml:space="preserve"> và </w:t>
-            </w:r>
-            <w:r>
-              <w:rPr>
-                <w:rFonts w:ascii="Times New Roman" w:hAnsi="Times New Roman" w:cs="Times New Roman"/>
-                <w:sz w:val="26"/>
-                <w:szCs w:val="26"/>
-              </w:rPr>
-              <w:t>ID</w:t>
-            </w:r>
-            <w:r>
-              <w:rPr>
-                <w:rFonts w:ascii="Times New Roman" w:hAnsi="Times New Roman" w:cs="Times New Roman"/>
-                <w:sz w:val="26"/>
-                <w:szCs w:val="26"/>
-              </w:rPr>
               <w:t xml:space="preserve"> của </w:t>
             </w:r>
             <w:r>
@@ -9581,23 +9581,7 @@
                 <w:sz w:val="26"/>
                 <w:szCs w:val="26"/>
               </w:rPr>
-              <w:t>ng hiển thị form chỉnh sửa thông tin DVD hoặc đĩa game</w:t>
-            </w:r>
-            <w:r>
-              <w:rPr>
-                <w:rFonts w:ascii="Times New Roman" w:hAnsi="Times New Roman" w:cs="Times New Roman"/>
-                <w:sz w:val="26"/>
-                <w:szCs w:val="26"/>
-              </w:rPr>
-              <w:t xml:space="preserve"> </w:t>
-            </w:r>
-            <w:r>
-              <w:rPr>
-                <w:rFonts w:ascii="Times New Roman" w:hAnsi="Times New Roman" w:cs="Times New Roman"/>
-                <w:sz w:val="26"/>
-                <w:szCs w:val="26"/>
-              </w:rPr>
-              <w:t>vừa tìm thấy</w:t>
+              <w:t>ng hiển thị form chỉnh sửa thông tin DVD hoặc đĩa game vừa tìm thấy</w:t>
             </w:r>
             <w:r>
               <w:rPr>
@@ -9875,15 +9859,7 @@
                 <w:sz w:val="26"/>
                 <w:szCs w:val="26"/>
               </w:rPr>
-              <w:t xml:space="preserve"> và </w:t>
-            </w:r>
-            <w:r>
-              <w:rPr>
-                <w:rFonts w:ascii="Times New Roman" w:hAnsi="Times New Roman" w:cs="Times New Roman"/>
-                <w:sz w:val="26"/>
-                <w:szCs w:val="26"/>
-              </w:rPr>
-              <w:t>ID</w:t>
+              <w:t xml:space="preserve"> và ID</w:t>
             </w:r>
             <w:r>
               <w:rPr>
@@ -9907,15 +9883,7 @@
                 <w:sz w:val="26"/>
                 <w:szCs w:val="26"/>
               </w:rPr>
-              <w:t xml:space="preserve"> </w:t>
-            </w:r>
-            <w:r>
-              <w:rPr>
-                <w:rFonts w:ascii="Times New Roman" w:hAnsi="Times New Roman" w:cs="Times New Roman"/>
-                <w:sz w:val="26"/>
-                <w:szCs w:val="26"/>
-              </w:rPr>
-              <w:t>không tồn tại thì hệ thống thông báo không tìm thấy và yêu cầu người dùng thực hiện lại bước 3.</w:t>
+              <w:t xml:space="preserve"> không tồn tại thì hệ thống thông báo không tìm thấy và yêu cầu người dùng thực hiện lại bước 3.</w:t>
             </w:r>
             <w:r>
               <w:rPr>
@@ -10076,15 +10044,7 @@
                 <w:sz w:val="26"/>
                 <w:szCs w:val="26"/>
               </w:rPr>
-              <w:t xml:space="preserve">Modify </w:t>
-            </w:r>
-            <w:r>
-              <w:rPr>
-                <w:rFonts w:ascii="Times New Roman" w:hAnsi="Times New Roman" w:cs="Times New Roman"/>
-                <w:sz w:val="26"/>
-                <w:szCs w:val="26"/>
-              </w:rPr>
-              <w:t>rental rate</w:t>
+              <w:t>Modify rental rate</w:t>
             </w:r>
             <w:r>
               <w:rPr>
@@ -10100,15 +10060,7 @@
                 <w:sz w:val="26"/>
                 <w:szCs w:val="26"/>
               </w:rPr>
-              <w:t>rental rate</w:t>
-            </w:r>
-            <w:r>
-              <w:rPr>
-                <w:rFonts w:ascii="Times New Roman" w:hAnsi="Times New Roman" w:cs="Times New Roman"/>
-                <w:sz w:val="26"/>
-                <w:szCs w:val="26"/>
-              </w:rPr>
-              <w:t>).</w:t>
+              <w:t>rental rate).</w:t>
             </w:r>
           </w:p>
         </w:tc>
@@ -10487,15 +10439,7 @@
                 <w:sz w:val="26"/>
                 <w:szCs w:val="26"/>
               </w:rPr>
-              <w:t>2. Hiển thị form tìm kiếm rental rate</w:t>
-            </w:r>
-            <w:r>
-              <w:rPr>
-                <w:rFonts w:ascii="Times New Roman" w:hAnsi="Times New Roman" w:cs="Times New Roman"/>
-                <w:sz w:val="26"/>
-                <w:szCs w:val="26"/>
-              </w:rPr>
-              <w:t>.</w:t>
+              <w:t>2. Hiển thị form tìm kiếm rental rate.</w:t>
             </w:r>
           </w:p>
         </w:tc>
@@ -10541,15 +10485,7 @@
                 <w:sz w:val="26"/>
                 <w:szCs w:val="26"/>
               </w:rPr>
-              <w:t>p ID</w:t>
-            </w:r>
-            <w:r>
-              <w:rPr>
-                <w:rFonts w:ascii="Times New Roman" w:hAnsi="Times New Roman" w:cs="Times New Roman"/>
-                <w:sz w:val="26"/>
-                <w:szCs w:val="26"/>
-              </w:rPr>
-              <w:t xml:space="preserve"> hoặc name</w:t>
+              <w:t>p ID hoặc name</w:t>
             </w:r>
             <w:r>
               <w:rPr>
@@ -10664,15 +10600,7 @@
                 <w:sz w:val="26"/>
                 <w:szCs w:val="26"/>
               </w:rPr>
-              <w:t>ID</w:t>
-            </w:r>
-            <w:r>
-              <w:rPr>
-                <w:rFonts w:ascii="Times New Roman" w:hAnsi="Times New Roman" w:cs="Times New Roman"/>
-                <w:sz w:val="26"/>
-                <w:szCs w:val="26"/>
-              </w:rPr>
-              <w:t xml:space="preserve"> hoặc name</w:t>
+              <w:t>ID hoặc name</w:t>
             </w:r>
             <w:r>
               <w:rPr>
@@ -10990,15 +10918,7 @@
                 <w:sz w:val="26"/>
                 <w:szCs w:val="26"/>
               </w:rPr>
-              <w:t xml:space="preserve"> và ID</w:t>
-            </w:r>
-            <w:r>
-              <w:rPr>
-                <w:rFonts w:ascii="Times New Roman" w:hAnsi="Times New Roman" w:cs="Times New Roman"/>
-                <w:sz w:val="26"/>
-                <w:szCs w:val="26"/>
-              </w:rPr>
-              <w:t xml:space="preserve"> hoặc name</w:t>
+              <w:t xml:space="preserve"> và ID hoặc name</w:t>
             </w:r>
             <w:r>
               <w:rPr>
@@ -11149,9 +11069,341 @@
 </w:document>
 </file>
 
+<file path=word/comments.xml><?xml version="1.0" encoding="utf-8"?>
+<w:comments xmlns:wpc="http://schemas.microsoft.com/office/word/2010/wordprocessingCanvas" xmlns:cx="http://schemas.microsoft.com/office/drawing/2014/chartex" xmlns:cx1="http://schemas.microsoft.com/office/drawing/2015/9/8/chartex" xmlns:cx2="http://schemas.microsoft.com/office/drawing/2015/10/21/chartex" xmlns:cx3="http://schemas.microsoft.com/office/drawing/2016/5/9/chartex" xmlns:cx4="http://schemas.microsoft.com/office/drawing/2016/5/10/chartex" xmlns:cx5="http://schemas.microsoft.com/office/drawing/2016/5/11/chartex" xmlns:cx6="http://schemas.microsoft.com/office/drawing/2016/5/12/chartex" xmlns:cx7="http://schemas.microsoft.com/office/drawing/2016/5/13/chartex" xmlns:cx8="http://schemas.microsoft.com/office/drawing/2016/5/14/chartex" xmlns:mc="http://schemas.openxmlformats.org/markup-compatibility/2006" xmlns:aink="http://schemas.microsoft.com/office/drawing/2016/ink" xmlns:am3d="http://schemas.microsoft.com/office/drawing/2017/model3d" xmlns:o="urn:schemas-microsoft-com:office:office" xmlns:r="http://schemas.openxmlformats.org/officeDocument/2006/relationships" xmlns:m="http://schemas.openxmlformats.org/officeDocument/2006/math" xmlns:v="urn:schemas-microsoft-com:vml" xmlns:wp14="http://schemas.microsoft.com/office/word/2010/wordprocessingDrawing" xmlns:wp="http://schemas.openxmlformats.org/drawingml/2006/wordprocessingDrawing" xmlns:w10="urn:schemas-microsoft-com:office:word" xmlns:w="http://schemas.openxmlformats.org/wordprocessingml/2006/main" xmlns:w14="http://schemas.microsoft.com/office/word/2010/wordml" xmlns:w15="http://schemas.microsoft.com/office/word/2012/wordml" xmlns:w16cid="http://schemas.microsoft.com/office/word/2016/wordml/cid" xmlns:w16se="http://schemas.microsoft.com/office/word/2015/wordml/symex" xmlns:wpg="http://schemas.microsoft.com/office/word/2010/wordprocessingGroup" xmlns:wpi="http://schemas.microsoft.com/office/word/2010/wordprocessingInk" xmlns:wne="http://schemas.microsoft.com/office/word/2006/wordml" xmlns:wps="http://schemas.microsoft.com/office/word/2010/wordprocessingShape" mc:Ignorable="w14 w15 w16se w16cid wp14">
+  <w:comment w:id="0" w:author="Nga Nguyen Thanh" w:date="2017-08-13T20:16:00Z" w:initials="NNT">
+    <w:p>
+      <w:pPr>
+        <w:pStyle w:val="CommentText"/>
+      </w:pPr>
+      <w:r>
+        <w:rPr>
+          <w:rStyle w:val="CommentReference"/>
+        </w:rPr>
+        <w:annotationRef/>
+      </w:r>
+      <w:r>
+        <w:t>Ở giao diện quản lí khách hàng</w:t>
+      </w:r>
+    </w:p>
+  </w:comment>
+  <w:comment w:id="1" w:author="Nga Nguyen Thanh" w:date="2017-08-13T20:17:00Z" w:initials="NNT">
+    <w:p>
+      <w:pPr>
+        <w:pStyle w:val="CommentText"/>
+      </w:pPr>
+      <w:r>
+        <w:rPr>
+          <w:rStyle w:val="CommentReference"/>
+        </w:rPr>
+        <w:annotationRef/>
+      </w:r>
+      <w:r>
+        <w:t>Ở giao diện quản lí DvD</w:t>
+      </w:r>
+    </w:p>
+  </w:comment>
+  <w:comment w:id="2" w:author="Nga Nguyen Thanh" w:date="2017-08-13T20:17:00Z" w:initials="NNT">
+    <w:p>
+      <w:pPr>
+        <w:pStyle w:val="CommentText"/>
+      </w:pPr>
+      <w:r>
+        <w:rPr>
+          <w:rStyle w:val="CommentReference"/>
+        </w:rPr>
+        <w:annotationRef/>
+      </w:r>
+      <w:r>
+        <w:t>Ở giao diện quản lí DvD</w:t>
+      </w:r>
+    </w:p>
+  </w:comment>
+  <w:comment w:id="3" w:author="Nga Nguyen Thanh" w:date="2017-08-13T20:14:00Z" w:initials="NNT">
+    <w:p>
+      <w:pPr>
+        <w:pStyle w:val="CommentText"/>
+      </w:pPr>
+      <w:r>
+        <w:rPr>
+          <w:rStyle w:val="CommentReference"/>
+        </w:rPr>
+        <w:annotationRef/>
+      </w:r>
+      <w:r>
+        <w:t>Ở giao diện quản lí khách hàng</w:t>
+      </w:r>
+    </w:p>
+  </w:comment>
+  <w:comment w:id="4" w:author="Nga Nguyen Thanh" w:date="2017-08-13T20:21:00Z" w:initials="NNT">
+    <w:p>
+      <w:pPr>
+        <w:pStyle w:val="CommentText"/>
+      </w:pPr>
+      <w:r>
+        <w:rPr>
+          <w:rStyle w:val="CommentReference"/>
+        </w:rPr>
+        <w:annotationRef/>
+      </w:r>
+      <w:r>
+        <w:t>Các chức năng Delete nên được thực hiện khi đang ở trang hiển thị thông tin chi tiết của đối tượng hoặc ở trang hiển thị danh sách đối tượng, không nên là một chức năng lớn. Khi đó sẽ không cần phải hiển thị form tìm kiếm</w:t>
+      </w:r>
+    </w:p>
+  </w:comment>
+  <w:comment w:id="5" w:author="Nga Nguyen Thanh" w:date="2017-08-13T20:19:00Z" w:initials="NNT">
+    <w:p>
+      <w:pPr>
+        <w:pStyle w:val="CommentText"/>
+      </w:pPr>
+      <w:r>
+        <w:rPr>
+          <w:rStyle w:val="CommentReference"/>
+        </w:rPr>
+        <w:annotationRef/>
+      </w:r>
+      <w:r>
+        <w:t>Ở giao diện quản lí tiêu đề</w:t>
+      </w:r>
+    </w:p>
+  </w:comment>
+  <w:comment w:id="6" w:author="Nga Nguyen Thanh" w:date="2017-08-13T20:23:00Z" w:initials="NNT">
+    <w:p>
+      <w:pPr>
+        <w:pStyle w:val="CommentText"/>
+      </w:pPr>
+      <w:r>
+        <w:rPr>
+          <w:rStyle w:val="CommentReference"/>
+        </w:rPr>
+        <w:annotationRef/>
+      </w:r>
+      <w:r>
+        <w:t>Tương tự như Delete Customer</w:t>
+      </w:r>
+    </w:p>
+  </w:comment>
+  <w:comment w:id="7" w:author="Nga Nguyen Thanh" w:date="2017-08-13T20:24:00Z" w:initials="NNT">
+    <w:p>
+      <w:pPr>
+        <w:pStyle w:val="CommentText"/>
+      </w:pPr>
+      <w:r>
+        <w:rPr>
+          <w:rStyle w:val="CommentReference"/>
+        </w:rPr>
+        <w:annotationRef/>
+      </w:r>
+      <w:r>
+        <w:t>Xóa thông tin</w:t>
+      </w:r>
+      <w:r>
+        <w:t>, Lưu ý có xóa tất cả các đĩa của tiêu đề này không</w:t>
+      </w:r>
+    </w:p>
+  </w:comment>
+  <w:comment w:id="8" w:author="Nga Nguyen Thanh" w:date="2017-08-13T20:25:00Z" w:initials="NNT">
+    <w:p>
+      <w:pPr>
+        <w:pStyle w:val="CommentText"/>
+      </w:pPr>
+      <w:r>
+        <w:rPr>
+          <w:rStyle w:val="CommentReference"/>
+        </w:rPr>
+        <w:annotationRef/>
+      </w:r>
+      <w:r>
+        <w:t>Giao diện quản lí Dvd</w:t>
+      </w:r>
+    </w:p>
+  </w:comment>
+  <w:comment w:id="9" w:author="Nga Nguyen Thanh" w:date="2017-08-13T20:24:00Z" w:initials="NNT">
+    <w:p>
+      <w:pPr>
+        <w:pStyle w:val="CommentText"/>
+      </w:pPr>
+      <w:r>
+        <w:rPr>
+          <w:rStyle w:val="CommentReference"/>
+        </w:rPr>
+        <w:annotationRef/>
+      </w:r>
+      <w:r>
+        <w:t>Chọn Delete</w:t>
+      </w:r>
+    </w:p>
+  </w:comment>
+  <w:comment w:id="10" w:author="Nga Nguyen Thanh" w:date="2017-08-13T20:24:00Z" w:initials="NNT">
+    <w:p>
+      <w:pPr>
+        <w:pStyle w:val="CommentText"/>
+      </w:pPr>
+      <w:r>
+        <w:rPr>
+          <w:rStyle w:val="CommentReference"/>
+        </w:rPr>
+        <w:annotationRef/>
+      </w:r>
+      <w:r>
+        <w:t>Xóa thông tin</w:t>
+      </w:r>
+    </w:p>
+  </w:comment>
+  <w:comment w:id="11" w:author="Nga Nguyen Thanh" w:date="2017-08-13T20:26:00Z" w:initials="NNT">
+    <w:p>
+      <w:pPr>
+        <w:pStyle w:val="CommentText"/>
+      </w:pPr>
+      <w:r>
+        <w:rPr>
+          <w:rStyle w:val="CommentReference"/>
+        </w:rPr>
+        <w:annotationRef/>
+      </w:r>
+      <w:r>
+        <w:t>Tương tự delete Customer</w:t>
+      </w:r>
+    </w:p>
+  </w:comment>
+  <w:comment w:id="12" w:author="Nga Nguyen Thanh" w:date="2017-08-13T20:26:00Z" w:initials="NNT">
+    <w:p>
+      <w:pPr>
+        <w:pStyle w:val="CommentText"/>
+      </w:pPr>
+      <w:r>
+        <w:rPr>
+          <w:rStyle w:val="CommentReference"/>
+        </w:rPr>
+        <w:annotationRef/>
+      </w:r>
+      <w:r>
+        <w:rPr>
+          <w:rStyle w:val="CommentReference"/>
+        </w:rPr>
+        <w:t>Xóa thông tin</w:t>
+      </w:r>
+    </w:p>
+  </w:comment>
+  <w:comment w:id="13" w:author="Nga Nguyen Thanh" w:date="2017-08-13T20:28:00Z" w:initials="NNT">
+    <w:p>
+      <w:pPr>
+        <w:pStyle w:val="CommentText"/>
+      </w:pPr>
+      <w:r>
+        <w:rPr>
+          <w:rStyle w:val="CommentReference"/>
+        </w:rPr>
+        <w:annotationRef/>
+      </w:r>
+      <w:r>
+        <w:t>Ở giao diện quản lí khách hàng</w:t>
+      </w:r>
+      <w:r>
+        <w:t>, và thường sẽ hiển thị sẵn danh sách khách hàng, có thanh search, nên có thể sẽ không cần hiển thị form vì có thể implement khó hơn.</w:t>
+      </w:r>
+    </w:p>
+  </w:comment>
+  <w:comment w:id="14" w:author="Nga Nguyen Thanh" w:date="2017-08-13T20:30:00Z" w:initials="NNT">
+    <w:p>
+      <w:pPr>
+        <w:pStyle w:val="CommentText"/>
+      </w:pPr>
+      <w:r>
+        <w:rPr>
+          <w:rStyle w:val="CommentReference"/>
+        </w:rPr>
+        <w:annotationRef/>
+      </w:r>
+      <w:r>
+        <w:t>Quản lí Dvd</w:t>
+      </w:r>
+    </w:p>
+  </w:comment>
+  <w:comment w:id="15" w:author="Nga Nguyen Thanh" w:date="2017-08-13T20:30:00Z" w:initials="NNT">
+    <w:p>
+      <w:pPr>
+        <w:pStyle w:val="CommentText"/>
+      </w:pPr>
+      <w:r>
+        <w:rPr>
+          <w:rStyle w:val="CommentReference"/>
+        </w:rPr>
+        <w:annotationRef/>
+      </w:r>
+      <w:r>
+        <w:t>Tương tự các trang quản lí, nên là chọn modify từ danh sách tiêu đề</w:t>
+      </w:r>
+    </w:p>
+  </w:comment>
+  <w:comment w:id="16" w:author="Nga Nguyen Thanh" w:date="2017-08-13T20:31:00Z" w:initials="NNT">
+    <w:p>
+      <w:pPr>
+        <w:pStyle w:val="CommentText"/>
+      </w:pPr>
+      <w:r>
+        <w:rPr>
+          <w:rStyle w:val="CommentReference"/>
+        </w:rPr>
+        <w:annotationRef/>
+      </w:r>
+      <w:r>
+        <w:t>Ở giao diện quản lí Dvd</w:t>
+      </w:r>
+      <w:bookmarkStart w:id="17" w:name="_GoBack"/>
+      <w:bookmarkEnd w:id="17"/>
+    </w:p>
+  </w:comment>
+</w:comments>
+</file>
+
+<file path=word/commentsExtended.xml><?xml version="1.0" encoding="utf-8"?>
+<w15:commentsEx xmlns:wpc="http://schemas.microsoft.com/office/word/2010/wordprocessingCanvas" xmlns:cx="http://schemas.microsoft.com/office/drawing/2014/chartex" xmlns:cx1="http://schemas.microsoft.com/office/drawing/2015/9/8/chartex" xmlns:cx2="http://schemas.microsoft.com/office/drawing/2015/10/21/chartex" xmlns:cx3="http://schemas.microsoft.com/office/drawing/2016/5/9/chartex" xmlns:cx4="http://schemas.microsoft.com/office/drawing/2016/5/10/chartex" xmlns:cx5="http://schemas.microsoft.com/office/drawing/2016/5/11/chartex" xmlns:cx6="http://schemas.microsoft.com/office/drawing/2016/5/12/chartex" xmlns:cx7="http://schemas.microsoft.com/office/drawing/2016/5/13/chartex" xmlns:cx8="http://schemas.microsoft.com/office/drawing/2016/5/14/chartex" xmlns:mc="http://schemas.openxmlformats.org/markup-compatibility/2006" xmlns:aink="http://schemas.microsoft.com/office/drawing/2016/ink" xmlns:am3d="http://schemas.microsoft.com/office/drawing/2017/model3d" xmlns:o="urn:schemas-microsoft-com:office:office" xmlns:r="http://schemas.openxmlformats.org/officeDocument/2006/relationships" xmlns:m="http://schemas.openxmlformats.org/officeDocument/2006/math" xmlns:v="urn:schemas-microsoft-com:vml" xmlns:wp14="http://schemas.microsoft.com/office/word/2010/wordprocessingDrawing" xmlns:wp="http://schemas.openxmlformats.org/drawingml/2006/wordprocessingDrawing" xmlns:w10="urn:schemas-microsoft-com:office:word" xmlns:w="http://schemas.openxmlformats.org/wordprocessingml/2006/main" xmlns:w14="http://schemas.microsoft.com/office/word/2010/wordml" xmlns:w15="http://schemas.microsoft.com/office/word/2012/wordml" xmlns:w16cid="http://schemas.microsoft.com/office/word/2016/wordml/cid" xmlns:w16se="http://schemas.microsoft.com/office/word/2015/wordml/symex" xmlns:wpg="http://schemas.microsoft.com/office/word/2010/wordprocessingGroup" xmlns:wpi="http://schemas.microsoft.com/office/word/2010/wordprocessingInk" xmlns:wne="http://schemas.microsoft.com/office/word/2006/wordml" xmlns:wps="http://schemas.microsoft.com/office/word/2010/wordprocessingShape" mc:Ignorable="w14 w15 w16se w16cid wp14">
+  <w15:commentEx w15:paraId="0A490FD8" w15:done="0"/>
+  <w15:commentEx w15:paraId="2FF174B0" w15:done="0"/>
+  <w15:commentEx w15:paraId="5D1645A6" w15:done="0"/>
+  <w15:commentEx w15:paraId="3A7AD69C" w15:done="0"/>
+  <w15:commentEx w15:paraId="1587E854" w15:done="0"/>
+  <w15:commentEx w15:paraId="19E8A733" w15:done="0"/>
+  <w15:commentEx w15:paraId="0D630A59" w15:done="0"/>
+  <w15:commentEx w15:paraId="2B90C25D" w15:done="0"/>
+  <w15:commentEx w15:paraId="6B7D2EF1" w15:done="0"/>
+  <w15:commentEx w15:paraId="3C7EC67E" w15:done="0"/>
+  <w15:commentEx w15:paraId="66919BD3" w15:done="0"/>
+  <w15:commentEx w15:paraId="6CD87737" w15:done="0"/>
+  <w15:commentEx w15:paraId="6F33DD25" w15:done="0"/>
+  <w15:commentEx w15:paraId="611E29A2" w15:done="0"/>
+  <w15:commentEx w15:paraId="1895D4A1" w15:done="0"/>
+  <w15:commentEx w15:paraId="76E7FD88" w15:done="0"/>
+  <w15:commentEx w15:paraId="545EE108" w15:done="0"/>
+</w15:commentsEx>
+</file>
+
+<file path=word/commentsIds.xml><?xml version="1.0" encoding="utf-8"?>
+<w16cid:commentsIds xmlns:wpc="http://schemas.microsoft.com/office/word/2010/wordprocessingCanvas" xmlns:cx="http://schemas.microsoft.com/office/drawing/2014/chartex" xmlns:cx1="http://schemas.microsoft.com/office/drawing/2015/9/8/chartex" xmlns:cx2="http://schemas.microsoft.com/office/drawing/2015/10/21/chartex" xmlns:cx3="http://schemas.microsoft.com/office/drawing/2016/5/9/chartex" xmlns:cx4="http://schemas.microsoft.com/office/drawing/2016/5/10/chartex" xmlns:cx5="http://schemas.microsoft.com/office/drawing/2016/5/11/chartex" xmlns:cx6="http://schemas.microsoft.com/office/drawing/2016/5/12/chartex" xmlns:cx7="http://schemas.microsoft.com/office/drawing/2016/5/13/chartex" xmlns:cx8="http://schemas.microsoft.com/office/drawing/2016/5/14/chartex" xmlns:mc="http://schemas.openxmlformats.org/markup-compatibility/2006" xmlns:aink="http://schemas.microsoft.com/office/drawing/2016/ink" xmlns:am3d="http://schemas.microsoft.com/office/drawing/2017/model3d" xmlns:o="urn:schemas-microsoft-com:office:office" xmlns:r="http://schemas.openxmlformats.org/officeDocument/2006/relationships" xmlns:m="http://schemas.openxmlformats.org/officeDocument/2006/math" xmlns:v="urn:schemas-microsoft-com:vml" xmlns:wp14="http://schemas.microsoft.com/office/word/2010/wordprocessingDrawing" xmlns:wp="http://schemas.openxmlformats.org/drawingml/2006/wordprocessingDrawing" xmlns:w10="urn:schemas-microsoft-com:office:word" xmlns:w="http://schemas.openxmlformats.org/wordprocessingml/2006/main" xmlns:w14="http://schemas.microsoft.com/office/word/2010/wordml" xmlns:w15="http://schemas.microsoft.com/office/word/2012/wordml" xmlns:w16cid="http://schemas.microsoft.com/office/word/2016/wordml/cid" xmlns:w16se="http://schemas.microsoft.com/office/word/2015/wordml/symex" xmlns:wpg="http://schemas.microsoft.com/office/word/2010/wordprocessingGroup" xmlns:wpi="http://schemas.microsoft.com/office/word/2010/wordprocessingInk" xmlns:wne="http://schemas.microsoft.com/office/word/2006/wordml" xmlns:wps="http://schemas.microsoft.com/office/word/2010/wordprocessingShape" mc:Ignorable="w14 w15 w16se w16cid wp14">
+  <w16cid:commentId w16cid:paraId="0A490FD8" w16cid:durableId="1D3B3220"/>
+  <w16cid:commentId w16cid:paraId="2FF174B0" w16cid:durableId="1D3B323E"/>
+  <w16cid:commentId w16cid:paraId="5D1645A6" w16cid:durableId="1D3B3257"/>
+  <w16cid:commentId w16cid:paraId="3A7AD69C" w16cid:durableId="1D3B3193"/>
+  <w16cid:commentId w16cid:paraId="1587E854" w16cid:durableId="1D3B3352"/>
+  <w16cid:commentId w16cid:paraId="19E8A733" w16cid:durableId="1D3B32D3"/>
+  <w16cid:commentId w16cid:paraId="0D630A59" w16cid:durableId="1D3B33B4"/>
+  <w16cid:commentId w16cid:paraId="2B90C25D" w16cid:durableId="1D3B3414"/>
+  <w16cid:commentId w16cid:paraId="6B7D2EF1" w16cid:durableId="1D3B342D"/>
+  <w16cid:commentId w16cid:paraId="3C7EC67E" w16cid:durableId="1D3B33E9"/>
+  <w16cid:commentId w16cid:paraId="66919BD3" w16cid:durableId="1D3B3400"/>
+  <w16cid:commentId w16cid:paraId="6CD87737" w16cid:durableId="1D3B3458"/>
+  <w16cid:commentId w16cid:paraId="6F33DD25" w16cid:durableId="1D3B346A"/>
+  <w16cid:commentId w16cid:paraId="611E29A2" w16cid:durableId="1D3B34F0"/>
+  <w16cid:commentId w16cid:paraId="1895D4A1" w16cid:durableId="1D3B355F"/>
+  <w16cid:commentId w16cid:paraId="76E7FD88" w16cid:durableId="1D3B356E"/>
+  <w16cid:commentId w16cid:paraId="545EE108" w16cid:durableId="1D3B359D"/>
+</w16cid:commentsIds>
+</file>
+
 <file path=word/numbering.xml><?xml version="1.0" encoding="utf-8"?>
-<w:numbering xmlns:wpc="http://schemas.microsoft.com/office/word/2010/wordprocessingCanvas" xmlns:mc="http://schemas.openxmlformats.org/markup-compatibility/2006" xmlns:o="urn:schemas-microsoft-com:office:office" xmlns:r="http://schemas.openxmlformats.org/officeDocument/2006/relationships" xmlns:m="http://schemas.openxmlformats.org/officeDocument/2006/math" xmlns:v="urn:schemas-microsoft-com:vml" xmlns:wp14="http://schemas.microsoft.com/office/word/2010/wordprocessingDrawing" xmlns:wp="http://schemas.openxmlformats.org/drawingml/2006/wordprocessingDrawing" xmlns:w10="urn:schemas-microsoft-com:office:word" xmlns:w="http://schemas.openxmlformats.org/wordprocessingml/2006/main" xmlns:w14="http://schemas.microsoft.com/office/word/2010/wordml" xmlns:w15="http://schemas.microsoft.com/office/word/2012/wordml" xmlns:wpg="http://schemas.microsoft.com/office/word/2010/wordprocessingGroup" xmlns:wpi="http://schemas.microsoft.com/office/word/2010/wordprocessingInk" xmlns:wne="http://schemas.microsoft.com/office/word/2006/wordml" xmlns:wps="http://schemas.microsoft.com/office/word/2010/wordprocessingShape" mc:Ignorable="w14 w15 wp14">
-  <w:abstractNum w:abstractNumId="0">
+<w:numbering xmlns:wpc="http://schemas.microsoft.com/office/word/2010/wordprocessingCanvas" xmlns:cx="http://schemas.microsoft.com/office/drawing/2014/chartex" xmlns:cx1="http://schemas.microsoft.com/office/drawing/2015/9/8/chartex" xmlns:cx2="http://schemas.microsoft.com/office/drawing/2015/10/21/chartex" xmlns:cx3="http://schemas.microsoft.com/office/drawing/2016/5/9/chartex" xmlns:cx4="http://schemas.microsoft.com/office/drawing/2016/5/10/chartex" xmlns:cx5="http://schemas.microsoft.com/office/drawing/2016/5/11/chartex" xmlns:cx6="http://schemas.microsoft.com/office/drawing/2016/5/12/chartex" xmlns:cx7="http://schemas.microsoft.com/office/drawing/2016/5/13/chartex" xmlns:cx8="http://schemas.microsoft.com/office/drawing/2016/5/14/chartex" xmlns:mc="http://schemas.openxmlformats.org/markup-compatibility/2006" xmlns:aink="http://schemas.microsoft.com/office/drawing/2016/ink" xmlns:am3d="http://schemas.microsoft.com/office/drawing/2017/model3d" xmlns:o="urn:schemas-microsoft-com:office:office" xmlns:r="http://schemas.openxmlformats.org/officeDocument/2006/relationships" xmlns:m="http://schemas.openxmlformats.org/officeDocument/2006/math" xmlns:v="urn:schemas-microsoft-com:vml" xmlns:wp14="http://schemas.microsoft.com/office/word/2010/wordprocessingDrawing" xmlns:wp="http://schemas.openxmlformats.org/drawingml/2006/wordprocessingDrawing" xmlns:w10="urn:schemas-microsoft-com:office:word" xmlns:w="http://schemas.openxmlformats.org/wordprocessingml/2006/main" xmlns:w14="http://schemas.microsoft.com/office/word/2010/wordml" xmlns:w15="http://schemas.microsoft.com/office/word/2012/wordml" xmlns:w16cid="http://schemas.microsoft.com/office/word/2016/wordml/cid" xmlns:w16se="http://schemas.microsoft.com/office/word/2015/wordml/symex" xmlns:wpg="http://schemas.microsoft.com/office/word/2010/wordprocessingGroup" xmlns:wpi="http://schemas.microsoft.com/office/word/2010/wordprocessingInk" xmlns:wne="http://schemas.microsoft.com/office/word/2006/wordml" xmlns:wps="http://schemas.microsoft.com/office/word/2010/wordprocessingShape" mc:Ignorable="w14 w15 w16se w16cid wp14">
+  <w:abstractNum w:abstractNumId="0" w15:restartNumberingAfterBreak="0">
     <w:nsid w:val="1B8A2F0E"/>
     <w:multiLevelType w:val="hybridMultilevel"/>
     <w:tmpl w:val="988494BE"/>
@@ -11240,7 +11492,7 @@
       </w:pPr>
     </w:lvl>
   </w:abstractNum>
-  <w:abstractNum w:abstractNumId="1">
+  <w:abstractNum w:abstractNumId="1" w15:restartNumberingAfterBreak="0">
     <w:nsid w:val="5DAD1040"/>
     <w:multiLevelType w:val="hybridMultilevel"/>
     <w:tmpl w:val="82CA0ADC"/>
@@ -11338,8 +11590,16 @@
 </w:numbering>
 </file>
 
+<file path=word/people.xml><?xml version="1.0" encoding="utf-8"?>
+<w15:people xmlns:wpc="http://schemas.microsoft.com/office/word/2010/wordprocessingCanvas" xmlns:cx="http://schemas.microsoft.com/office/drawing/2014/chartex" xmlns:cx1="http://schemas.microsoft.com/office/drawing/2015/9/8/chartex" xmlns:cx2="http://schemas.microsoft.com/office/drawing/2015/10/21/chartex" xmlns:cx3="http://schemas.microsoft.com/office/drawing/2016/5/9/chartex" xmlns:cx4="http://schemas.microsoft.com/office/drawing/2016/5/10/chartex" xmlns:cx5="http://schemas.microsoft.com/office/drawing/2016/5/11/chartex" xmlns:cx6="http://schemas.microsoft.com/office/drawing/2016/5/12/chartex" xmlns:cx7="http://schemas.microsoft.com/office/drawing/2016/5/13/chartex" xmlns:cx8="http://schemas.microsoft.com/office/drawing/2016/5/14/chartex" xmlns:mc="http://schemas.openxmlformats.org/markup-compatibility/2006" xmlns:aink="http://schemas.microsoft.com/office/drawing/2016/ink" xmlns:am3d="http://schemas.microsoft.com/office/drawing/2017/model3d" xmlns:o="urn:schemas-microsoft-com:office:office" xmlns:r="http://schemas.openxmlformats.org/officeDocument/2006/relationships" xmlns:m="http://schemas.openxmlformats.org/officeDocument/2006/math" xmlns:v="urn:schemas-microsoft-com:vml" xmlns:wp14="http://schemas.microsoft.com/office/word/2010/wordprocessingDrawing" xmlns:wp="http://schemas.openxmlformats.org/drawingml/2006/wordprocessingDrawing" xmlns:w10="urn:schemas-microsoft-com:office:word" xmlns:w="http://schemas.openxmlformats.org/wordprocessingml/2006/main" xmlns:w14="http://schemas.microsoft.com/office/word/2010/wordml" xmlns:w15="http://schemas.microsoft.com/office/word/2012/wordml" xmlns:w16cid="http://schemas.microsoft.com/office/word/2016/wordml/cid" xmlns:w16se="http://schemas.microsoft.com/office/word/2015/wordml/symex" xmlns:wpg="http://schemas.microsoft.com/office/word/2010/wordprocessingGroup" xmlns:wpi="http://schemas.microsoft.com/office/word/2010/wordprocessingInk" xmlns:wne="http://schemas.microsoft.com/office/word/2006/wordml" xmlns:wps="http://schemas.microsoft.com/office/word/2010/wordprocessingShape" mc:Ignorable="w14 w15 w16se w16cid wp14">
+  <w15:person w15:author="Nga Nguyen Thanh">
+    <w15:presenceInfo w15:providerId="Windows Live" w15:userId="c1fb20d368e8c84d"/>
+  </w15:person>
+</w15:people>
+</file>
+
 <file path=word/styles.xml><?xml version="1.0" encoding="utf-8"?>
-<w:styles xmlns:mc="http://schemas.openxmlformats.org/markup-compatibility/2006" xmlns:r="http://schemas.openxmlformats.org/officeDocument/2006/relationships" xmlns:w="http://schemas.openxmlformats.org/wordprocessingml/2006/main" xmlns:w14="http://schemas.microsoft.com/office/word/2010/wordml" xmlns:w15="http://schemas.microsoft.com/office/word/2012/wordml" mc:Ignorable="w14 w15">
+<w:styles xmlns:mc="http://schemas.openxmlformats.org/markup-compatibility/2006" xmlns:r="http://schemas.openxmlformats.org/officeDocument/2006/relationships" xmlns:w="http://schemas.openxmlformats.org/wordprocessingml/2006/main" xmlns:w14="http://schemas.microsoft.com/office/word/2010/wordml" xmlns:w15="http://schemas.microsoft.com/office/word/2012/wordml" xmlns:w16cid="http://schemas.microsoft.com/office/word/2016/wordml/cid" xmlns:w16se="http://schemas.microsoft.com/office/word/2015/wordml/symex" mc:Ignorable="w14 w15 w16se w16cid">
   <w:docDefaults>
     <w:rPrDefault>
       <w:rPr>
@@ -11355,7 +11615,7 @@
       </w:pPr>
     </w:pPrDefault>
   </w:docDefaults>
-  <w:latentStyles w:defLockedState="0" w:defUIPriority="99" w:defSemiHidden="0" w:defUnhideWhenUsed="0" w:defQFormat="0" w:count="371">
+  <w:latentStyles w:defLockedState="0" w:defUIPriority="99" w:defSemiHidden="0" w:defUnhideWhenUsed="0" w:defQFormat="0" w:count="375">
     <w:lsdException w:name="Normal" w:uiPriority="0" w:qFormat="1"/>
     <w:lsdException w:name="heading 1" w:uiPriority="9" w:qFormat="1"/>
     <w:lsdException w:name="heading 2" w:semiHidden="1" w:uiPriority="9" w:unhideWhenUsed="1" w:qFormat="1"/>
@@ -11461,7 +11721,6 @@
     <w:lsdException w:name="HTML Sample" w:semiHidden="1" w:unhideWhenUsed="1"/>
     <w:lsdException w:name="HTML Typewriter" w:semiHidden="1" w:unhideWhenUsed="1"/>
     <w:lsdException w:name="HTML Variable" w:semiHidden="1" w:unhideWhenUsed="1"/>
-    <w:lsdException w:name="Normal Table" w:semiHidden="1" w:unhideWhenUsed="1"/>
     <w:lsdException w:name="annotation subject" w:semiHidden="1" w:unhideWhenUsed="1"/>
     <w:lsdException w:name="No List" w:semiHidden="1" w:unhideWhenUsed="1"/>
     <w:lsdException w:name="Outline List 1" w:semiHidden="1" w:unhideWhenUsed="1"/>
@@ -11505,10 +11764,8 @@
     <w:lsdException w:name="Table Elegant" w:semiHidden="1" w:unhideWhenUsed="1"/>
     <w:lsdException w:name="Table Professional" w:semiHidden="1" w:unhideWhenUsed="1"/>
     <w:lsdException w:name="Table Subtle 1" w:semiHidden="1" w:unhideWhenUsed="1"/>
-    <w:lsdException w:name="Table Subtle 2" w:semiHidden="1" w:unhideWhenUsed="1"/>
     <w:lsdException w:name="Table Web 1" w:semiHidden="1" w:unhideWhenUsed="1"/>
     <w:lsdException w:name="Table Web 2" w:semiHidden="1" w:unhideWhenUsed="1"/>
-    <w:lsdException w:name="Table Web 3" w:semiHidden="1" w:unhideWhenUsed="1"/>
     <w:lsdException w:name="Balloon Text" w:semiHidden="1" w:unhideWhenUsed="1"/>
     <w:lsdException w:name="Table Grid" w:uiPriority="39"/>
     <w:lsdException w:name="Table Theme" w:semiHidden="1" w:unhideWhenUsed="1"/>
@@ -11727,6 +11984,10 @@
     <w:lsdException w:name="List Table 5 Dark Accent 6" w:uiPriority="50"/>
     <w:lsdException w:name="List Table 6 Colorful Accent 6" w:uiPriority="51"/>
     <w:lsdException w:name="List Table 7 Colorful Accent 6" w:uiPriority="52"/>
+    <w:lsdException w:name="Mention" w:semiHidden="1" w:unhideWhenUsed="1"/>
+    <w:lsdException w:name="Smart Hyperlink" w:semiHidden="1" w:unhideWhenUsed="1"/>
+    <w:lsdException w:name="Hashtag" w:semiHidden="1" w:unhideWhenUsed="1"/>
+    <w:lsdException w:name="Unresolved Mention" w:semiHidden="1" w:unhideWhenUsed="1"/>
   </w:latentStyles>
   <w:style w:type="paragraph" w:default="1" w:styleId="Normal">
     <w:name w:val="Normal"/>
@@ -11768,7 +12029,6 @@
       <w:spacing w:after="0" w:line="240" w:lineRule="auto"/>
     </w:pPr>
     <w:tblPr>
-      <w:tblInd w:w="0" w:type="dxa"/>
       <w:tblBorders>
         <w:top w:val="single" w:sz="4" w:space="0" w:color="auto"/>
         <w:left w:val="single" w:sz="4" w:space="0" w:color="auto"/>
@@ -11777,12 +12037,6 @@
         <w:insideH w:val="single" w:sz="4" w:space="0" w:color="auto"/>
         <w:insideV w:val="single" w:sz="4" w:space="0" w:color="auto"/>
       </w:tblBorders>
-      <w:tblCellMar>
-        <w:top w:w="0" w:type="dxa"/>
-        <w:left w:w="108" w:type="dxa"/>
-        <w:bottom w:w="0" w:type="dxa"/>
-        <w:right w:w="108" w:type="dxa"/>
-      </w:tblCellMar>
     </w:tblPr>
   </w:style>
   <w:style w:type="paragraph" w:styleId="ListParagraph">
@@ -11795,6 +12049,104 @@
       <w:ind w:left="720"/>
       <w:contextualSpacing/>
     </w:pPr>
+  </w:style>
+  <w:style w:type="character" w:styleId="CommentReference">
+    <w:name w:val="annotation reference"/>
+    <w:basedOn w:val="DefaultParagraphFont"/>
+    <w:uiPriority w:val="99"/>
+    <w:semiHidden/>
+    <w:unhideWhenUsed/>
+    <w:rsid w:val="00071D11"/>
+    <w:rPr>
+      <w:sz w:val="16"/>
+      <w:szCs w:val="16"/>
+    </w:rPr>
+  </w:style>
+  <w:style w:type="paragraph" w:styleId="CommentText">
+    <w:name w:val="annotation text"/>
+    <w:basedOn w:val="Normal"/>
+    <w:link w:val="CommentTextChar"/>
+    <w:uiPriority w:val="99"/>
+    <w:semiHidden/>
+    <w:unhideWhenUsed/>
+    <w:rsid w:val="00071D11"/>
+    <w:pPr>
+      <w:spacing w:line="240" w:lineRule="auto"/>
+    </w:pPr>
+    <w:rPr>
+      <w:sz w:val="20"/>
+      <w:szCs w:val="20"/>
+    </w:rPr>
+  </w:style>
+  <w:style w:type="character" w:customStyle="1" w:styleId="CommentTextChar">
+    <w:name w:val="Comment Text Char"/>
+    <w:basedOn w:val="DefaultParagraphFont"/>
+    <w:link w:val="CommentText"/>
+    <w:uiPriority w:val="99"/>
+    <w:semiHidden/>
+    <w:rsid w:val="00071D11"/>
+    <w:rPr>
+      <w:sz w:val="20"/>
+      <w:szCs w:val="20"/>
+    </w:rPr>
+  </w:style>
+  <w:style w:type="paragraph" w:styleId="CommentSubject">
+    <w:name w:val="annotation subject"/>
+    <w:basedOn w:val="CommentText"/>
+    <w:next w:val="CommentText"/>
+    <w:link w:val="CommentSubjectChar"/>
+    <w:uiPriority w:val="99"/>
+    <w:semiHidden/>
+    <w:unhideWhenUsed/>
+    <w:rsid w:val="00071D11"/>
+    <w:rPr>
+      <w:b/>
+      <w:bCs/>
+    </w:rPr>
+  </w:style>
+  <w:style w:type="character" w:customStyle="1" w:styleId="CommentSubjectChar">
+    <w:name w:val="Comment Subject Char"/>
+    <w:basedOn w:val="CommentTextChar"/>
+    <w:link w:val="CommentSubject"/>
+    <w:uiPriority w:val="99"/>
+    <w:semiHidden/>
+    <w:rsid w:val="00071D11"/>
+    <w:rPr>
+      <w:b/>
+      <w:bCs/>
+      <w:sz w:val="20"/>
+      <w:szCs w:val="20"/>
+    </w:rPr>
+  </w:style>
+  <w:style w:type="paragraph" w:styleId="BalloonText">
+    <w:name w:val="Balloon Text"/>
+    <w:basedOn w:val="Normal"/>
+    <w:link w:val="BalloonTextChar"/>
+    <w:uiPriority w:val="99"/>
+    <w:semiHidden/>
+    <w:unhideWhenUsed/>
+    <w:rsid w:val="00071D11"/>
+    <w:pPr>
+      <w:spacing w:after="0" w:line="240" w:lineRule="auto"/>
+    </w:pPr>
+    <w:rPr>
+      <w:rFonts w:ascii="Segoe UI" w:hAnsi="Segoe UI" w:cs="Segoe UI"/>
+      <w:sz w:val="18"/>
+      <w:szCs w:val="18"/>
+    </w:rPr>
+  </w:style>
+  <w:style w:type="character" w:customStyle="1" w:styleId="BalloonTextChar">
+    <w:name w:val="Balloon Text Char"/>
+    <w:basedOn w:val="DefaultParagraphFont"/>
+    <w:link w:val="BalloonText"/>
+    <w:uiPriority w:val="99"/>
+    <w:semiHidden/>
+    <w:rsid w:val="00071D11"/>
+    <w:rPr>
+      <w:rFonts w:ascii="Segoe UI" w:hAnsi="Segoe UI" w:cs="Segoe UI"/>
+      <w:sz w:val="18"/>
+      <w:szCs w:val="18"/>
+    </w:rPr>
   </w:style>
 </w:styles>
 </file>

</xml_diff>

<commit_message>
Add Architecture Document, Setup MVC Project, Comment on Binh and Tien Document
</commit_message>
<xml_diff>
--- a/Document/Đặc tả Usecase/Binh_Description.docx
+++ b/Document/Đặc tả Usecase/Binh_Description.docx
@@ -1,6 +1,6 @@
 
 <file path=word/document.xml><?xml version="1.0" encoding="utf-8"?>
-<w:document xmlns:wpc="http://schemas.microsoft.com/office/word/2010/wordprocessingCanvas" xmlns:mc="http://schemas.openxmlformats.org/markup-compatibility/2006" xmlns:o="urn:schemas-microsoft-com:office:office" xmlns:r="http://schemas.openxmlformats.org/officeDocument/2006/relationships" xmlns:m="http://schemas.openxmlformats.org/officeDocument/2006/math" xmlns:v="urn:schemas-microsoft-com:vml" xmlns:wp14="http://schemas.microsoft.com/office/word/2010/wordprocessingDrawing" xmlns:wp="http://schemas.openxmlformats.org/drawingml/2006/wordprocessingDrawing" xmlns:w10="urn:schemas-microsoft-com:office:word" xmlns:w="http://schemas.openxmlformats.org/wordprocessingml/2006/main" xmlns:w14="http://schemas.microsoft.com/office/word/2010/wordml" xmlns:w15="http://schemas.microsoft.com/office/word/2012/wordml" xmlns:wpg="http://schemas.microsoft.com/office/word/2010/wordprocessingGroup" xmlns:wpi="http://schemas.microsoft.com/office/word/2010/wordprocessingInk" xmlns:wne="http://schemas.microsoft.com/office/word/2006/wordml" xmlns:wps="http://schemas.microsoft.com/office/word/2010/wordprocessingShape" mc:Ignorable="w14 w15 wp14">
+<w:document xmlns:wpc="http://schemas.microsoft.com/office/word/2010/wordprocessingCanvas" xmlns:cx="http://schemas.microsoft.com/office/drawing/2014/chartex" xmlns:cx1="http://schemas.microsoft.com/office/drawing/2015/9/8/chartex" xmlns:cx2="http://schemas.microsoft.com/office/drawing/2015/10/21/chartex" xmlns:cx3="http://schemas.microsoft.com/office/drawing/2016/5/9/chartex" xmlns:cx4="http://schemas.microsoft.com/office/drawing/2016/5/10/chartex" xmlns:cx5="http://schemas.microsoft.com/office/drawing/2016/5/11/chartex" xmlns:cx6="http://schemas.microsoft.com/office/drawing/2016/5/12/chartex" xmlns:cx7="http://schemas.microsoft.com/office/drawing/2016/5/13/chartex" xmlns:cx8="http://schemas.microsoft.com/office/drawing/2016/5/14/chartex" xmlns:mc="http://schemas.openxmlformats.org/markup-compatibility/2006" xmlns:aink="http://schemas.microsoft.com/office/drawing/2016/ink" xmlns:am3d="http://schemas.microsoft.com/office/drawing/2017/model3d" xmlns:o="urn:schemas-microsoft-com:office:office" xmlns:r="http://schemas.openxmlformats.org/officeDocument/2006/relationships" xmlns:m="http://schemas.openxmlformats.org/officeDocument/2006/math" xmlns:v="urn:schemas-microsoft-com:vml" xmlns:wp14="http://schemas.microsoft.com/office/word/2010/wordprocessingDrawing" xmlns:wp="http://schemas.openxmlformats.org/drawingml/2006/wordprocessingDrawing" xmlns:w10="urn:schemas-microsoft-com:office:word" xmlns:w="http://schemas.openxmlformats.org/wordprocessingml/2006/main" xmlns:w14="http://schemas.microsoft.com/office/word/2010/wordml" xmlns:w15="http://schemas.microsoft.com/office/word/2012/wordml" xmlns:w16cid="http://schemas.microsoft.com/office/word/2016/wordml/cid" xmlns:w16se="http://schemas.microsoft.com/office/word/2015/wordml/symex" xmlns:wpg="http://schemas.microsoft.com/office/word/2010/wordprocessingGroup" xmlns:wpi="http://schemas.microsoft.com/office/word/2010/wordprocessingInk" xmlns:wne="http://schemas.microsoft.com/office/word/2006/wordml" xmlns:wps="http://schemas.microsoft.com/office/word/2010/wordprocessingShape" mc:Ignorable="w14 w15 w16se w16cid wp14">
   <w:body>
     <w:tbl>
       <w:tblPr>
@@ -30,7 +30,6 @@
                 <w:szCs w:val="26"/>
               </w:rPr>
             </w:pPr>
-            <w:bookmarkStart w:id="0" w:name="_GoBack"/>
             <w:r>
               <w:rPr>
                 <w:rFonts w:ascii="Times New Roman" w:hAnsi="Times New Roman" w:cs="Times New Roman"/>
@@ -3757,6 +3756,7 @@
               </w:rPr>
               <w:t>1</w:t>
             </w:r>
+            <w:commentRangeStart w:id="0"/>
             <w:r>
               <w:rPr>
                 <w:rFonts w:ascii="Times New Roman" w:hAnsi="Times New Roman" w:cs="Times New Roman"/>
@@ -3805,6 +3805,13 @@
                 <w:szCs w:val="26"/>
               </w:rPr>
               <w:t>.</w:t>
+            </w:r>
+            <w:commentRangeEnd w:id="0"/>
+            <w:r>
+              <w:rPr>
+                <w:rStyle w:val="CommentReference"/>
+              </w:rPr>
+              <w:commentReference w:id="0"/>
             </w:r>
           </w:p>
         </w:tc>
@@ -4625,7 +4632,16 @@
                 <w:sz w:val="26"/>
                 <w:szCs w:val="26"/>
               </w:rPr>
-              <w:t xml:space="preserve">. Nhập tên của tiêu đề và nhấn </w:t>
+              <w:t xml:space="preserve">. </w:t>
+            </w:r>
+            <w:commentRangeStart w:id="1"/>
+            <w:r>
+              <w:rPr>
+                <w:rFonts w:ascii="Times New Roman" w:hAnsi="Times New Roman" w:cs="Times New Roman"/>
+                <w:sz w:val="26"/>
+                <w:szCs w:val="26"/>
+              </w:rPr>
+              <w:t xml:space="preserve">Nhập tên của tiêu đề và nhấn </w:t>
             </w:r>
             <w:r>
               <w:rPr>
@@ -4636,6 +4652,13 @@
               </w:rPr>
               <w:t>Tìm kiếm</w:t>
             </w:r>
+            <w:commentRangeEnd w:id="1"/>
+            <w:r>
+              <w:rPr>
+                <w:rStyle w:val="CommentReference"/>
+              </w:rPr>
+              <w:commentReference w:id="1"/>
+            </w:r>
             <w:r>
               <w:rPr>
                 <w:rFonts w:ascii="Times New Roman" w:hAnsi="Times New Roman" w:cs="Times New Roman"/>
@@ -4851,6 +4874,7 @@
               </w:rPr>
               <w:t xml:space="preserve">. </w:t>
             </w:r>
+            <w:commentRangeStart w:id="2"/>
             <w:r>
               <w:rPr>
                 <w:rFonts w:ascii="Times New Roman" w:hAnsi="Times New Roman" w:cs="Times New Roman"/>
@@ -4914,6 +4938,13 @@
                 <w:szCs w:val="26"/>
               </w:rPr>
               <w:t>.</w:t>
+            </w:r>
+            <w:commentRangeEnd w:id="2"/>
+            <w:r>
+              <w:rPr>
+                <w:rStyle w:val="CommentReference"/>
+              </w:rPr>
+              <w:commentReference w:id="2"/>
             </w:r>
           </w:p>
         </w:tc>
@@ -6511,6 +6542,7 @@
                 <w:szCs w:val="26"/>
               </w:rPr>
             </w:pPr>
+            <w:commentRangeStart w:id="3"/>
             <w:r>
               <w:rPr>
                 <w:rFonts w:ascii="Times New Roman" w:hAnsi="Times New Roman" w:cs="Times New Roman"/>
@@ -6550,6 +6582,13 @@
                 <w:szCs w:val="26"/>
               </w:rPr>
               <w:t>rental rate, thông báo xóa thành công và hiển thị trang giao diện quản lí rental rate.</w:t>
+            </w:r>
+            <w:commentRangeEnd w:id="3"/>
+            <w:r>
+              <w:rPr>
+                <w:rStyle w:val="CommentReference"/>
+              </w:rPr>
+              <w:commentReference w:id="3"/>
             </w:r>
           </w:p>
         </w:tc>
@@ -7102,6 +7141,7 @@
               </w:rPr>
               <w:t>1</w:t>
             </w:r>
+            <w:commentRangeStart w:id="4"/>
             <w:r>
               <w:rPr>
                 <w:rFonts w:ascii="Times New Roman" w:hAnsi="Times New Roman" w:cs="Times New Roman"/>
@@ -7150,6 +7190,13 @@
                 <w:szCs w:val="26"/>
               </w:rPr>
               <w:t>.</w:t>
+            </w:r>
+            <w:commentRangeEnd w:id="4"/>
+            <w:r>
+              <w:rPr>
+                <w:rStyle w:val="CommentReference"/>
+              </w:rPr>
+              <w:commentReference w:id="4"/>
             </w:r>
           </w:p>
         </w:tc>
@@ -8477,7 +8524,17 @@
                 <w:sz w:val="26"/>
                 <w:szCs w:val="26"/>
               </w:rPr>
-              <w:t>trang giao diện quản lí thông tin tiêu đề DVD hoặc đĩa game</w:t>
+              <w:t>tra</w:t>
+            </w:r>
+            <w:bookmarkStart w:id="5" w:name="_GoBack"/>
+            <w:bookmarkEnd w:id="5"/>
+            <w:r>
+              <w:rPr>
+                <w:rFonts w:ascii="Times New Roman" w:hAnsi="Times New Roman" w:cs="Times New Roman"/>
+                <w:sz w:val="26"/>
+                <w:szCs w:val="26"/>
+              </w:rPr>
+              <w:t>ng giao diện quản lí thông tin tiêu đề DVD hoặc đĩa game</w:t>
             </w:r>
             <w:r>
               <w:rPr>
@@ -10662,7 +10719,6 @@
           </w:p>
         </w:tc>
       </w:tr>
-      <w:bookmarkEnd w:id="0"/>
     </w:tbl>
     <w:p>
       <w:pPr>
@@ -10683,9 +10739,122 @@
 </w:document>
 </file>
 
+<file path=word/comments.xml><?xml version="1.0" encoding="utf-8"?>
+<w:comments xmlns:wpc="http://schemas.microsoft.com/office/word/2010/wordprocessingCanvas" xmlns:cx="http://schemas.microsoft.com/office/drawing/2014/chartex" xmlns:cx1="http://schemas.microsoft.com/office/drawing/2015/9/8/chartex" xmlns:cx2="http://schemas.microsoft.com/office/drawing/2015/10/21/chartex" xmlns:cx3="http://schemas.microsoft.com/office/drawing/2016/5/9/chartex" xmlns:cx4="http://schemas.microsoft.com/office/drawing/2016/5/10/chartex" xmlns:cx5="http://schemas.microsoft.com/office/drawing/2016/5/11/chartex" xmlns:cx6="http://schemas.microsoft.com/office/drawing/2016/5/12/chartex" xmlns:cx7="http://schemas.microsoft.com/office/drawing/2016/5/13/chartex" xmlns:cx8="http://schemas.microsoft.com/office/drawing/2016/5/14/chartex" xmlns:mc="http://schemas.openxmlformats.org/markup-compatibility/2006" xmlns:aink="http://schemas.microsoft.com/office/drawing/2016/ink" xmlns:am3d="http://schemas.microsoft.com/office/drawing/2017/model3d" xmlns:o="urn:schemas-microsoft-com:office:office" xmlns:r="http://schemas.openxmlformats.org/officeDocument/2006/relationships" xmlns:m="http://schemas.openxmlformats.org/officeDocument/2006/math" xmlns:v="urn:schemas-microsoft-com:vml" xmlns:wp14="http://schemas.microsoft.com/office/word/2010/wordprocessingDrawing" xmlns:wp="http://schemas.openxmlformats.org/drawingml/2006/wordprocessingDrawing" xmlns:w10="urn:schemas-microsoft-com:office:word" xmlns:w="http://schemas.openxmlformats.org/wordprocessingml/2006/main" xmlns:w14="http://schemas.microsoft.com/office/word/2010/wordml" xmlns:w15="http://schemas.microsoft.com/office/word/2012/wordml" xmlns:w16cid="http://schemas.microsoft.com/office/word/2016/wordml/cid" xmlns:w16se="http://schemas.microsoft.com/office/word/2015/wordml/symex" xmlns:wpg="http://schemas.microsoft.com/office/word/2010/wordprocessingGroup" xmlns:wpi="http://schemas.microsoft.com/office/word/2010/wordprocessingInk" xmlns:wne="http://schemas.microsoft.com/office/word/2006/wordml" xmlns:wps="http://schemas.microsoft.com/office/word/2010/wordprocessingShape" mc:Ignorable="w14 w15 w16se w16cid wp14">
+  <w:comment w:id="0" w:author="Nga Nguyen Thanh" w:date="2017-08-14T21:16:00Z" w:initials="NNT">
+    <w:p>
+      <w:pPr>
+        <w:pStyle w:val="CommentText"/>
+      </w:pPr>
+      <w:r>
+        <w:rPr>
+          <w:rStyle w:val="CommentReference"/>
+        </w:rPr>
+        <w:annotationRef/>
+      </w:r>
+      <w:r>
+        <w:t xml:space="preserve">Em đề xuất chức năng tìm kiếm là chức năng nâng cao. Có thể là chọn khách hàng cần xóa trong danh sách khách hàng </w:t>
+      </w:r>
+      <w:proofErr w:type="gramStart"/>
+      <w:r>
+        <w:t>và  ấn</w:t>
+      </w:r>
+      <w:proofErr w:type="gramEnd"/>
+      <w:r>
+        <w:t xml:space="preserve"> Xóa</w:t>
+      </w:r>
+    </w:p>
+  </w:comment>
+  <w:comment w:id="1" w:author="Nga Nguyen Thanh" w:date="2017-08-14T21:17:00Z" w:initials="NNT">
+    <w:p>
+      <w:pPr>
+        <w:pStyle w:val="CommentText"/>
+      </w:pPr>
+      <w:r>
+        <w:rPr>
+          <w:rStyle w:val="CommentReference"/>
+        </w:rPr>
+        <w:annotationRef/>
+      </w:r>
+      <w:r>
+        <w:t>Tương tự như Usecase trên</w:t>
+      </w:r>
+    </w:p>
+  </w:comment>
+  <w:comment w:id="2" w:author="Nga Nguyen Thanh" w:date="2017-08-14T21:18:00Z" w:initials="NNT">
+    <w:p>
+      <w:pPr>
+        <w:pStyle w:val="CommentText"/>
+      </w:pPr>
+      <w:r>
+        <w:rPr>
+          <w:rStyle w:val="CommentReference"/>
+        </w:rPr>
+        <w:annotationRef/>
+      </w:r>
+      <w:r>
+        <w:t>Quan hệ 1 -n giữa tiêu đề và các Đĩa, nên cần làm rõ lúc đó các đĩa có tiêu đề bị xóa sẽ như thế nào</w:t>
+      </w:r>
+    </w:p>
+  </w:comment>
+  <w:comment w:id="3" w:author="Nga Nguyen Thanh" w:date="2017-08-14T21:19:00Z" w:initials="NNT">
+    <w:p>
+      <w:pPr>
+        <w:pStyle w:val="CommentText"/>
+      </w:pPr>
+      <w:r>
+        <w:rPr>
+          <w:rStyle w:val="CommentReference"/>
+        </w:rPr>
+        <w:annotationRef/>
+      </w:r>
+      <w:r>
+        <w:t>Quan hệ 1-n giữa rental rate và Disk Title</w:t>
+      </w:r>
+    </w:p>
+  </w:comment>
+  <w:comment w:id="4" w:author="Nga Nguyen Thanh" w:date="2017-08-14T21:20:00Z" w:initials="NNT">
+    <w:p>
+      <w:pPr>
+        <w:pStyle w:val="CommentText"/>
+      </w:pPr>
+      <w:r>
+        <w:rPr>
+          <w:rStyle w:val="CommentReference"/>
+        </w:rPr>
+        <w:annotationRef/>
+      </w:r>
+      <w:r>
+        <w:t>Tương tự các chức năng tìm kiếm</w:t>
+      </w:r>
+    </w:p>
+  </w:comment>
+</w:comments>
+</file>
+
+<file path=word/commentsExtended.xml><?xml version="1.0" encoding="utf-8"?>
+<w15:commentsEx xmlns:wpc="http://schemas.microsoft.com/office/word/2010/wordprocessingCanvas" xmlns:cx="http://schemas.microsoft.com/office/drawing/2014/chartex" xmlns:cx1="http://schemas.microsoft.com/office/drawing/2015/9/8/chartex" xmlns:cx2="http://schemas.microsoft.com/office/drawing/2015/10/21/chartex" xmlns:cx3="http://schemas.microsoft.com/office/drawing/2016/5/9/chartex" xmlns:cx4="http://schemas.microsoft.com/office/drawing/2016/5/10/chartex" xmlns:cx5="http://schemas.microsoft.com/office/drawing/2016/5/11/chartex" xmlns:cx6="http://schemas.microsoft.com/office/drawing/2016/5/12/chartex" xmlns:cx7="http://schemas.microsoft.com/office/drawing/2016/5/13/chartex" xmlns:cx8="http://schemas.microsoft.com/office/drawing/2016/5/14/chartex" xmlns:mc="http://schemas.openxmlformats.org/markup-compatibility/2006" xmlns:aink="http://schemas.microsoft.com/office/drawing/2016/ink" xmlns:am3d="http://schemas.microsoft.com/office/drawing/2017/model3d" xmlns:o="urn:schemas-microsoft-com:office:office" xmlns:r="http://schemas.openxmlformats.org/officeDocument/2006/relationships" xmlns:m="http://schemas.openxmlformats.org/officeDocument/2006/math" xmlns:v="urn:schemas-microsoft-com:vml" xmlns:wp14="http://schemas.microsoft.com/office/word/2010/wordprocessingDrawing" xmlns:wp="http://schemas.openxmlformats.org/drawingml/2006/wordprocessingDrawing" xmlns:w10="urn:schemas-microsoft-com:office:word" xmlns:w="http://schemas.openxmlformats.org/wordprocessingml/2006/main" xmlns:w14="http://schemas.microsoft.com/office/word/2010/wordml" xmlns:w15="http://schemas.microsoft.com/office/word/2012/wordml" xmlns:w16cid="http://schemas.microsoft.com/office/word/2016/wordml/cid" xmlns:w16se="http://schemas.microsoft.com/office/word/2015/wordml/symex" xmlns:wpg="http://schemas.microsoft.com/office/word/2010/wordprocessingGroup" xmlns:wpi="http://schemas.microsoft.com/office/word/2010/wordprocessingInk" xmlns:wne="http://schemas.microsoft.com/office/word/2006/wordml" xmlns:wps="http://schemas.microsoft.com/office/word/2010/wordprocessingShape" mc:Ignorable="w14 w15 w16se w16cid wp14">
+  <w15:commentEx w15:paraId="38DB975F" w15:done="0"/>
+  <w15:commentEx w15:paraId="5B4AF086" w15:done="0"/>
+  <w15:commentEx w15:paraId="64FA3CCA" w15:done="0"/>
+  <w15:commentEx w15:paraId="6EFAF1BD" w15:done="0"/>
+  <w15:commentEx w15:paraId="2C18D021" w15:done="0"/>
+</w15:commentsEx>
+</file>
+
+<file path=word/commentsIds.xml><?xml version="1.0" encoding="utf-8"?>
+<w16cid:commentsIds xmlns:wpc="http://schemas.microsoft.com/office/word/2010/wordprocessingCanvas" xmlns:cx="http://schemas.microsoft.com/office/drawing/2014/chartex" xmlns:cx1="http://schemas.microsoft.com/office/drawing/2015/9/8/chartex" xmlns:cx2="http://schemas.microsoft.com/office/drawing/2015/10/21/chartex" xmlns:cx3="http://schemas.microsoft.com/office/drawing/2016/5/9/chartex" xmlns:cx4="http://schemas.microsoft.com/office/drawing/2016/5/10/chartex" xmlns:cx5="http://schemas.microsoft.com/office/drawing/2016/5/11/chartex" xmlns:cx6="http://schemas.microsoft.com/office/drawing/2016/5/12/chartex" xmlns:cx7="http://schemas.microsoft.com/office/drawing/2016/5/13/chartex" xmlns:cx8="http://schemas.microsoft.com/office/drawing/2016/5/14/chartex" xmlns:mc="http://schemas.openxmlformats.org/markup-compatibility/2006" xmlns:aink="http://schemas.microsoft.com/office/drawing/2016/ink" xmlns:am3d="http://schemas.microsoft.com/office/drawing/2017/model3d" xmlns:o="urn:schemas-microsoft-com:office:office" xmlns:r="http://schemas.openxmlformats.org/officeDocument/2006/relationships" xmlns:m="http://schemas.openxmlformats.org/officeDocument/2006/math" xmlns:v="urn:schemas-microsoft-com:vml" xmlns:wp14="http://schemas.microsoft.com/office/word/2010/wordprocessingDrawing" xmlns:wp="http://schemas.openxmlformats.org/drawingml/2006/wordprocessingDrawing" xmlns:w10="urn:schemas-microsoft-com:office:word" xmlns:w="http://schemas.openxmlformats.org/wordprocessingml/2006/main" xmlns:w14="http://schemas.microsoft.com/office/word/2010/wordml" xmlns:w15="http://schemas.microsoft.com/office/word/2012/wordml" xmlns:w16cid="http://schemas.microsoft.com/office/word/2016/wordml/cid" xmlns:w16se="http://schemas.microsoft.com/office/word/2015/wordml/symex" xmlns:wpg="http://schemas.microsoft.com/office/word/2010/wordprocessingGroup" xmlns:wpi="http://schemas.microsoft.com/office/word/2010/wordprocessingInk" xmlns:wne="http://schemas.microsoft.com/office/word/2006/wordml" xmlns:wps="http://schemas.microsoft.com/office/word/2010/wordprocessingShape" mc:Ignorable="w14 w15 w16se w16cid wp14">
+  <w16cid:commentId w16cid:paraId="38DB975F" w16cid:durableId="1D3C91C9"/>
+  <w16cid:commentId w16cid:paraId="5B4AF086" w16cid:durableId="1D3C9202"/>
+  <w16cid:commentId w16cid:paraId="64FA3CCA" w16cid:durableId="1D3C923A"/>
+  <w16cid:commentId w16cid:paraId="6EFAF1BD" w16cid:durableId="1D3C926D"/>
+  <w16cid:commentId w16cid:paraId="2C18D021" w16cid:durableId="1D3C929A"/>
+</w16cid:commentsIds>
+</file>
+
 <file path=word/numbering.xml><?xml version="1.0" encoding="utf-8"?>
-<w:numbering xmlns:wpc="http://schemas.microsoft.com/office/word/2010/wordprocessingCanvas" xmlns:mc="http://schemas.openxmlformats.org/markup-compatibility/2006" xmlns:o="urn:schemas-microsoft-com:office:office" xmlns:r="http://schemas.openxmlformats.org/officeDocument/2006/relationships" xmlns:m="http://schemas.openxmlformats.org/officeDocument/2006/math" xmlns:v="urn:schemas-microsoft-com:vml" xmlns:wp14="http://schemas.microsoft.com/office/word/2010/wordprocessingDrawing" xmlns:wp="http://schemas.openxmlformats.org/drawingml/2006/wordprocessingDrawing" xmlns:w10="urn:schemas-microsoft-com:office:word" xmlns:w="http://schemas.openxmlformats.org/wordprocessingml/2006/main" xmlns:w14="http://schemas.microsoft.com/office/word/2010/wordml" xmlns:w15="http://schemas.microsoft.com/office/word/2012/wordml" xmlns:wpg="http://schemas.microsoft.com/office/word/2010/wordprocessingGroup" xmlns:wpi="http://schemas.microsoft.com/office/word/2010/wordprocessingInk" xmlns:wne="http://schemas.microsoft.com/office/word/2006/wordml" xmlns:wps="http://schemas.microsoft.com/office/word/2010/wordprocessingShape" mc:Ignorable="w14 w15 wp14">
-  <w:abstractNum w:abstractNumId="0">
+<w:numbering xmlns:wpc="http://schemas.microsoft.com/office/word/2010/wordprocessingCanvas" xmlns:cx="http://schemas.microsoft.com/office/drawing/2014/chartex" xmlns:cx1="http://schemas.microsoft.com/office/drawing/2015/9/8/chartex" xmlns:cx2="http://schemas.microsoft.com/office/drawing/2015/10/21/chartex" xmlns:cx3="http://schemas.microsoft.com/office/drawing/2016/5/9/chartex" xmlns:cx4="http://schemas.microsoft.com/office/drawing/2016/5/10/chartex" xmlns:cx5="http://schemas.microsoft.com/office/drawing/2016/5/11/chartex" xmlns:cx6="http://schemas.microsoft.com/office/drawing/2016/5/12/chartex" xmlns:cx7="http://schemas.microsoft.com/office/drawing/2016/5/13/chartex" xmlns:cx8="http://schemas.microsoft.com/office/drawing/2016/5/14/chartex" xmlns:mc="http://schemas.openxmlformats.org/markup-compatibility/2006" xmlns:aink="http://schemas.microsoft.com/office/drawing/2016/ink" xmlns:am3d="http://schemas.microsoft.com/office/drawing/2017/model3d" xmlns:o="urn:schemas-microsoft-com:office:office" xmlns:r="http://schemas.openxmlformats.org/officeDocument/2006/relationships" xmlns:m="http://schemas.openxmlformats.org/officeDocument/2006/math" xmlns:v="urn:schemas-microsoft-com:vml" xmlns:wp14="http://schemas.microsoft.com/office/word/2010/wordprocessingDrawing" xmlns:wp="http://schemas.openxmlformats.org/drawingml/2006/wordprocessingDrawing" xmlns:w10="urn:schemas-microsoft-com:office:word" xmlns:w="http://schemas.openxmlformats.org/wordprocessingml/2006/main" xmlns:w14="http://schemas.microsoft.com/office/word/2010/wordml" xmlns:w15="http://schemas.microsoft.com/office/word/2012/wordml" xmlns:w16cid="http://schemas.microsoft.com/office/word/2016/wordml/cid" xmlns:w16se="http://schemas.microsoft.com/office/word/2015/wordml/symex" xmlns:wpg="http://schemas.microsoft.com/office/word/2010/wordprocessingGroup" xmlns:wpi="http://schemas.microsoft.com/office/word/2010/wordprocessingInk" xmlns:wne="http://schemas.microsoft.com/office/word/2006/wordml" xmlns:wps="http://schemas.microsoft.com/office/word/2010/wordprocessingShape" mc:Ignorable="w14 w15 w16se w16cid wp14">
+  <w:abstractNum w:abstractNumId="0" w15:restartNumberingAfterBreak="0">
     <w:nsid w:val="1B8A2F0E"/>
     <w:multiLevelType w:val="hybridMultilevel"/>
     <w:tmpl w:val="988494BE"/>
@@ -10774,7 +10943,7 @@
       </w:pPr>
     </w:lvl>
   </w:abstractNum>
-  <w:abstractNum w:abstractNumId="1">
+  <w:abstractNum w:abstractNumId="1" w15:restartNumberingAfterBreak="0">
     <w:nsid w:val="5DAD1040"/>
     <w:multiLevelType w:val="hybridMultilevel"/>
     <w:tmpl w:val="82CA0ADC"/>
@@ -10872,8 +11041,16 @@
 </w:numbering>
 </file>
 
+<file path=word/people.xml><?xml version="1.0" encoding="utf-8"?>
+<w15:people xmlns:wpc="http://schemas.microsoft.com/office/word/2010/wordprocessingCanvas" xmlns:cx="http://schemas.microsoft.com/office/drawing/2014/chartex" xmlns:cx1="http://schemas.microsoft.com/office/drawing/2015/9/8/chartex" xmlns:cx2="http://schemas.microsoft.com/office/drawing/2015/10/21/chartex" xmlns:cx3="http://schemas.microsoft.com/office/drawing/2016/5/9/chartex" xmlns:cx4="http://schemas.microsoft.com/office/drawing/2016/5/10/chartex" xmlns:cx5="http://schemas.microsoft.com/office/drawing/2016/5/11/chartex" xmlns:cx6="http://schemas.microsoft.com/office/drawing/2016/5/12/chartex" xmlns:cx7="http://schemas.microsoft.com/office/drawing/2016/5/13/chartex" xmlns:cx8="http://schemas.microsoft.com/office/drawing/2016/5/14/chartex" xmlns:mc="http://schemas.openxmlformats.org/markup-compatibility/2006" xmlns:aink="http://schemas.microsoft.com/office/drawing/2016/ink" xmlns:am3d="http://schemas.microsoft.com/office/drawing/2017/model3d" xmlns:o="urn:schemas-microsoft-com:office:office" xmlns:r="http://schemas.openxmlformats.org/officeDocument/2006/relationships" xmlns:m="http://schemas.openxmlformats.org/officeDocument/2006/math" xmlns:v="urn:schemas-microsoft-com:vml" xmlns:wp14="http://schemas.microsoft.com/office/word/2010/wordprocessingDrawing" xmlns:wp="http://schemas.openxmlformats.org/drawingml/2006/wordprocessingDrawing" xmlns:w10="urn:schemas-microsoft-com:office:word" xmlns:w="http://schemas.openxmlformats.org/wordprocessingml/2006/main" xmlns:w14="http://schemas.microsoft.com/office/word/2010/wordml" xmlns:w15="http://schemas.microsoft.com/office/word/2012/wordml" xmlns:w16cid="http://schemas.microsoft.com/office/word/2016/wordml/cid" xmlns:w16se="http://schemas.microsoft.com/office/word/2015/wordml/symex" xmlns:wpg="http://schemas.microsoft.com/office/word/2010/wordprocessingGroup" xmlns:wpi="http://schemas.microsoft.com/office/word/2010/wordprocessingInk" xmlns:wne="http://schemas.microsoft.com/office/word/2006/wordml" xmlns:wps="http://schemas.microsoft.com/office/word/2010/wordprocessingShape" mc:Ignorable="w14 w15 w16se w16cid wp14">
+  <w15:person w15:author="Nga Nguyen Thanh">
+    <w15:presenceInfo w15:providerId="Windows Live" w15:userId="c1fb20d368e8c84d"/>
+  </w15:person>
+</w15:people>
+</file>
+
 <file path=word/styles.xml><?xml version="1.0" encoding="utf-8"?>
-<w:styles xmlns:mc="http://schemas.openxmlformats.org/markup-compatibility/2006" xmlns:r="http://schemas.openxmlformats.org/officeDocument/2006/relationships" xmlns:w="http://schemas.openxmlformats.org/wordprocessingml/2006/main" xmlns:w14="http://schemas.microsoft.com/office/word/2010/wordml" xmlns:w15="http://schemas.microsoft.com/office/word/2012/wordml" mc:Ignorable="w14 w15">
+<w:styles xmlns:mc="http://schemas.openxmlformats.org/markup-compatibility/2006" xmlns:r="http://schemas.openxmlformats.org/officeDocument/2006/relationships" xmlns:w="http://schemas.openxmlformats.org/wordprocessingml/2006/main" xmlns:w14="http://schemas.microsoft.com/office/word/2010/wordml" xmlns:w15="http://schemas.microsoft.com/office/word/2012/wordml" xmlns:w16cid="http://schemas.microsoft.com/office/word/2016/wordml/cid" xmlns:w16se="http://schemas.microsoft.com/office/word/2015/wordml/symex" mc:Ignorable="w14 w15 w16se w16cid">
   <w:docDefaults>
     <w:rPrDefault>
       <w:rPr>
@@ -10889,7 +11066,7 @@
       </w:pPr>
     </w:pPrDefault>
   </w:docDefaults>
-  <w:latentStyles w:defLockedState="0" w:defUIPriority="99" w:defSemiHidden="0" w:defUnhideWhenUsed="0" w:defQFormat="0" w:count="371">
+  <w:latentStyles w:defLockedState="0" w:defUIPriority="99" w:defSemiHidden="0" w:defUnhideWhenUsed="0" w:defQFormat="0" w:count="375">
     <w:lsdException w:name="Normal" w:uiPriority="0" w:qFormat="1"/>
     <w:lsdException w:name="heading 1" w:uiPriority="9" w:qFormat="1"/>
     <w:lsdException w:name="heading 2" w:semiHidden="1" w:uiPriority="9" w:unhideWhenUsed="1" w:qFormat="1"/>
@@ -10995,7 +11172,6 @@
     <w:lsdException w:name="HTML Sample" w:semiHidden="1" w:unhideWhenUsed="1"/>
     <w:lsdException w:name="HTML Typewriter" w:semiHidden="1" w:unhideWhenUsed="1"/>
     <w:lsdException w:name="HTML Variable" w:semiHidden="1" w:unhideWhenUsed="1"/>
-    <w:lsdException w:name="Normal Table" w:semiHidden="1" w:unhideWhenUsed="1"/>
     <w:lsdException w:name="annotation subject" w:semiHidden="1" w:unhideWhenUsed="1"/>
     <w:lsdException w:name="No List" w:semiHidden="1" w:unhideWhenUsed="1"/>
     <w:lsdException w:name="Outline List 1" w:semiHidden="1" w:unhideWhenUsed="1"/>
@@ -11039,10 +11215,8 @@
     <w:lsdException w:name="Table Elegant" w:semiHidden="1" w:unhideWhenUsed="1"/>
     <w:lsdException w:name="Table Professional" w:semiHidden="1" w:unhideWhenUsed="1"/>
     <w:lsdException w:name="Table Subtle 1" w:semiHidden="1" w:unhideWhenUsed="1"/>
-    <w:lsdException w:name="Table Subtle 2" w:semiHidden="1" w:unhideWhenUsed="1"/>
     <w:lsdException w:name="Table Web 1" w:semiHidden="1" w:unhideWhenUsed="1"/>
     <w:lsdException w:name="Table Web 2" w:semiHidden="1" w:unhideWhenUsed="1"/>
-    <w:lsdException w:name="Table Web 3" w:semiHidden="1" w:unhideWhenUsed="1"/>
     <w:lsdException w:name="Balloon Text" w:semiHidden="1" w:unhideWhenUsed="1"/>
     <w:lsdException w:name="Table Grid" w:uiPriority="39"/>
     <w:lsdException w:name="Table Theme" w:semiHidden="1" w:unhideWhenUsed="1"/>
@@ -11261,6 +11435,10 @@
     <w:lsdException w:name="List Table 5 Dark Accent 6" w:uiPriority="50"/>
     <w:lsdException w:name="List Table 6 Colorful Accent 6" w:uiPriority="51"/>
     <w:lsdException w:name="List Table 7 Colorful Accent 6" w:uiPriority="52"/>
+    <w:lsdException w:name="Mention" w:semiHidden="1" w:unhideWhenUsed="1"/>
+    <w:lsdException w:name="Smart Hyperlink" w:semiHidden="1" w:unhideWhenUsed="1"/>
+    <w:lsdException w:name="Hashtag" w:semiHidden="1" w:unhideWhenUsed="1"/>
+    <w:lsdException w:name="Unresolved Mention" w:semiHidden="1" w:unhideWhenUsed="1"/>
   </w:latentStyles>
   <w:style w:type="paragraph" w:default="1" w:styleId="Normal">
     <w:name w:val="Normal"/>
@@ -11302,7 +11480,6 @@
       <w:spacing w:after="0" w:line="240" w:lineRule="auto"/>
     </w:pPr>
     <w:tblPr>
-      <w:tblInd w:w="0" w:type="dxa"/>
       <w:tblBorders>
         <w:top w:val="single" w:sz="4" w:space="0" w:color="auto"/>
         <w:left w:val="single" w:sz="4" w:space="0" w:color="auto"/>
@@ -11311,12 +11488,6 @@
         <w:insideH w:val="single" w:sz="4" w:space="0" w:color="auto"/>
         <w:insideV w:val="single" w:sz="4" w:space="0" w:color="auto"/>
       </w:tblBorders>
-      <w:tblCellMar>
-        <w:top w:w="0" w:type="dxa"/>
-        <w:left w:w="108" w:type="dxa"/>
-        <w:bottom w:w="0" w:type="dxa"/>
-        <w:right w:w="108" w:type="dxa"/>
-      </w:tblCellMar>
     </w:tblPr>
   </w:style>
   <w:style w:type="paragraph" w:styleId="ListParagraph">
@@ -11329,6 +11500,104 @@
       <w:ind w:left="720"/>
       <w:contextualSpacing/>
     </w:pPr>
+  </w:style>
+  <w:style w:type="character" w:styleId="CommentReference">
+    <w:name w:val="annotation reference"/>
+    <w:basedOn w:val="DefaultParagraphFont"/>
+    <w:uiPriority w:val="99"/>
+    <w:semiHidden/>
+    <w:unhideWhenUsed/>
+    <w:rsid w:val="00915CFC"/>
+    <w:rPr>
+      <w:sz w:val="16"/>
+      <w:szCs w:val="16"/>
+    </w:rPr>
+  </w:style>
+  <w:style w:type="paragraph" w:styleId="CommentText">
+    <w:name w:val="annotation text"/>
+    <w:basedOn w:val="Normal"/>
+    <w:link w:val="CommentTextChar"/>
+    <w:uiPriority w:val="99"/>
+    <w:semiHidden/>
+    <w:unhideWhenUsed/>
+    <w:rsid w:val="00915CFC"/>
+    <w:pPr>
+      <w:spacing w:line="240" w:lineRule="auto"/>
+    </w:pPr>
+    <w:rPr>
+      <w:sz w:val="20"/>
+      <w:szCs w:val="20"/>
+    </w:rPr>
+  </w:style>
+  <w:style w:type="character" w:customStyle="1" w:styleId="CommentTextChar">
+    <w:name w:val="Comment Text Char"/>
+    <w:basedOn w:val="DefaultParagraphFont"/>
+    <w:link w:val="CommentText"/>
+    <w:uiPriority w:val="99"/>
+    <w:semiHidden/>
+    <w:rsid w:val="00915CFC"/>
+    <w:rPr>
+      <w:sz w:val="20"/>
+      <w:szCs w:val="20"/>
+    </w:rPr>
+  </w:style>
+  <w:style w:type="paragraph" w:styleId="CommentSubject">
+    <w:name w:val="annotation subject"/>
+    <w:basedOn w:val="CommentText"/>
+    <w:next w:val="CommentText"/>
+    <w:link w:val="CommentSubjectChar"/>
+    <w:uiPriority w:val="99"/>
+    <w:semiHidden/>
+    <w:unhideWhenUsed/>
+    <w:rsid w:val="00915CFC"/>
+    <w:rPr>
+      <w:b/>
+      <w:bCs/>
+    </w:rPr>
+  </w:style>
+  <w:style w:type="character" w:customStyle="1" w:styleId="CommentSubjectChar">
+    <w:name w:val="Comment Subject Char"/>
+    <w:basedOn w:val="CommentTextChar"/>
+    <w:link w:val="CommentSubject"/>
+    <w:uiPriority w:val="99"/>
+    <w:semiHidden/>
+    <w:rsid w:val="00915CFC"/>
+    <w:rPr>
+      <w:b/>
+      <w:bCs/>
+      <w:sz w:val="20"/>
+      <w:szCs w:val="20"/>
+    </w:rPr>
+  </w:style>
+  <w:style w:type="paragraph" w:styleId="BalloonText">
+    <w:name w:val="Balloon Text"/>
+    <w:basedOn w:val="Normal"/>
+    <w:link w:val="BalloonTextChar"/>
+    <w:uiPriority w:val="99"/>
+    <w:semiHidden/>
+    <w:unhideWhenUsed/>
+    <w:rsid w:val="00915CFC"/>
+    <w:pPr>
+      <w:spacing w:after="0" w:line="240" w:lineRule="auto"/>
+    </w:pPr>
+    <w:rPr>
+      <w:rFonts w:ascii="Segoe UI" w:hAnsi="Segoe UI" w:cs="Segoe UI"/>
+      <w:sz w:val="18"/>
+      <w:szCs w:val="18"/>
+    </w:rPr>
+  </w:style>
+  <w:style w:type="character" w:customStyle="1" w:styleId="BalloonTextChar">
+    <w:name w:val="Balloon Text Char"/>
+    <w:basedOn w:val="DefaultParagraphFont"/>
+    <w:link w:val="BalloonText"/>
+    <w:uiPriority w:val="99"/>
+    <w:semiHidden/>
+    <w:rsid w:val="00915CFC"/>
+    <w:rPr>
+      <w:rFonts w:ascii="Segoe UI" w:hAnsi="Segoe UI" w:cs="Segoe UI"/>
+      <w:sz w:val="18"/>
+      <w:szCs w:val="18"/>
+    </w:rPr>
   </w:style>
 </w:styles>
 </file>

</xml_diff>

<commit_message>
Cap nhat Dac ta usecase cua Binh dep trai
</commit_message>
<xml_diff>
--- a/Document/Đặc tả Usecase/Binh_Description.docx
+++ b/Document/Đặc tả Usecase/Binh_Description.docx
@@ -1,6 +1,6 @@
 
 <file path=word/document.xml><?xml version="1.0" encoding="utf-8"?>
-<w:document xmlns:wpc="http://schemas.microsoft.com/office/word/2010/wordprocessingCanvas" xmlns:cx="http://schemas.microsoft.com/office/drawing/2014/chartex" xmlns:cx1="http://schemas.microsoft.com/office/drawing/2015/9/8/chartex" xmlns:cx2="http://schemas.microsoft.com/office/drawing/2015/10/21/chartex" xmlns:cx3="http://schemas.microsoft.com/office/drawing/2016/5/9/chartex" xmlns:cx4="http://schemas.microsoft.com/office/drawing/2016/5/10/chartex" xmlns:cx5="http://schemas.microsoft.com/office/drawing/2016/5/11/chartex" xmlns:cx6="http://schemas.microsoft.com/office/drawing/2016/5/12/chartex" xmlns:cx7="http://schemas.microsoft.com/office/drawing/2016/5/13/chartex" xmlns:cx8="http://schemas.microsoft.com/office/drawing/2016/5/14/chartex" xmlns:mc="http://schemas.openxmlformats.org/markup-compatibility/2006" xmlns:aink="http://schemas.microsoft.com/office/drawing/2016/ink" xmlns:am3d="http://schemas.microsoft.com/office/drawing/2017/model3d" xmlns:o="urn:schemas-microsoft-com:office:office" xmlns:r="http://schemas.openxmlformats.org/officeDocument/2006/relationships" xmlns:m="http://schemas.openxmlformats.org/officeDocument/2006/math" xmlns:v="urn:schemas-microsoft-com:vml" xmlns:wp14="http://schemas.microsoft.com/office/word/2010/wordprocessingDrawing" xmlns:wp="http://schemas.openxmlformats.org/drawingml/2006/wordprocessingDrawing" xmlns:w10="urn:schemas-microsoft-com:office:word" xmlns:w="http://schemas.openxmlformats.org/wordprocessingml/2006/main" xmlns:w14="http://schemas.microsoft.com/office/word/2010/wordml" xmlns:w15="http://schemas.microsoft.com/office/word/2012/wordml" xmlns:w16cid="http://schemas.microsoft.com/office/word/2016/wordml/cid" xmlns:w16se="http://schemas.microsoft.com/office/word/2015/wordml/symex" xmlns:wpg="http://schemas.microsoft.com/office/word/2010/wordprocessingGroup" xmlns:wpi="http://schemas.microsoft.com/office/word/2010/wordprocessingInk" xmlns:wne="http://schemas.microsoft.com/office/word/2006/wordml" xmlns:wps="http://schemas.microsoft.com/office/word/2010/wordprocessingShape" mc:Ignorable="w14 w15 w16se w16cid wp14">
+<w:document xmlns:wpc="http://schemas.microsoft.com/office/word/2010/wordprocessingCanvas" xmlns:mc="http://schemas.openxmlformats.org/markup-compatibility/2006" xmlns:o="urn:schemas-microsoft-com:office:office" xmlns:r="http://schemas.openxmlformats.org/officeDocument/2006/relationships" xmlns:m="http://schemas.openxmlformats.org/officeDocument/2006/math" xmlns:v="urn:schemas-microsoft-com:vml" xmlns:wp14="http://schemas.microsoft.com/office/word/2010/wordprocessingDrawing" xmlns:wp="http://schemas.openxmlformats.org/drawingml/2006/wordprocessingDrawing" xmlns:w10="urn:schemas-microsoft-com:office:word" xmlns:w="http://schemas.openxmlformats.org/wordprocessingml/2006/main" xmlns:w14="http://schemas.microsoft.com/office/word/2010/wordml" xmlns:w15="http://schemas.microsoft.com/office/word/2012/wordml" xmlns:wpg="http://schemas.microsoft.com/office/word/2010/wordprocessingGroup" xmlns:wpi="http://schemas.microsoft.com/office/word/2010/wordprocessingInk" xmlns:wne="http://schemas.microsoft.com/office/word/2006/wordml" xmlns:wps="http://schemas.microsoft.com/office/word/2010/wordprocessingShape" mc:Ignorable="w14 w15 wp14">
   <w:body>
     <w:tbl>
       <w:tblPr>
@@ -3559,7 +3559,23 @@
                 <w:sz w:val="26"/>
                 <w:szCs w:val="26"/>
               </w:rPr>
-              <w:t>quản lí khách hàng</w:t>
+              <w:t xml:space="preserve">quản lí </w:t>
+            </w:r>
+            <w:r>
+              <w:rPr>
+                <w:rFonts w:ascii="Times New Roman" w:hAnsi="Times New Roman" w:cs="Times New Roman"/>
+                <w:sz w:val="26"/>
+                <w:szCs w:val="26"/>
+              </w:rPr>
+              <w:t xml:space="preserve">thông tin </w:t>
+            </w:r>
+            <w:r>
+              <w:rPr>
+                <w:rFonts w:ascii="Times New Roman" w:hAnsi="Times New Roman" w:cs="Times New Roman"/>
+                <w:sz w:val="26"/>
+                <w:szCs w:val="26"/>
+              </w:rPr>
+              <w:t>khách hàng</w:t>
             </w:r>
             <w:r>
               <w:rPr>
@@ -3732,6 +3748,147 @@
       </w:tr>
       <w:tr>
         <w:trPr>
+          <w:trHeight w:val="602"/>
+        </w:trPr>
+        <w:tc>
+          <w:tcPr>
+            <w:tcW w:w="4675" w:type="dxa"/>
+            <w:vAlign w:val="center"/>
+          </w:tcPr>
+          <w:p>
+            <w:pPr>
+              <w:jc w:val="both"/>
+              <w:rPr>
+                <w:rFonts w:ascii="Times New Roman" w:hAnsi="Times New Roman" w:cs="Times New Roman"/>
+                <w:sz w:val="26"/>
+                <w:szCs w:val="26"/>
+              </w:rPr>
+            </w:pPr>
+            <w:r>
+              <w:rPr>
+                <w:rFonts w:ascii="Times New Roman" w:hAnsi="Times New Roman" w:cs="Times New Roman"/>
+                <w:sz w:val="26"/>
+                <w:szCs w:val="26"/>
+              </w:rPr>
+              <w:t>1</w:t>
+            </w:r>
+            <w:r>
+              <w:rPr>
+                <w:rFonts w:ascii="Times New Roman" w:hAnsi="Times New Roman" w:cs="Times New Roman"/>
+                <w:sz w:val="26"/>
+                <w:szCs w:val="26"/>
+              </w:rPr>
+              <w:t>.</w:t>
+            </w:r>
+            <w:r>
+              <w:rPr>
+                <w:rFonts w:ascii="Times New Roman" w:hAnsi="Times New Roman" w:cs="Times New Roman"/>
+                <w:sz w:val="26"/>
+                <w:szCs w:val="26"/>
+              </w:rPr>
+              <w:t xml:space="preserve"> </w:t>
+            </w:r>
+            <w:r>
+              <w:rPr>
+                <w:rFonts w:ascii="Times New Roman" w:hAnsi="Times New Roman" w:cs="Times New Roman"/>
+                <w:sz w:val="26"/>
+                <w:szCs w:val="26"/>
+              </w:rPr>
+              <w:t>Nhấn vào ID của khách hàng cần xóa.</w:t>
+            </w:r>
+          </w:p>
+        </w:tc>
+        <w:tc>
+          <w:tcPr>
+            <w:tcW w:w="4675" w:type="dxa"/>
+            <w:vAlign w:val="center"/>
+          </w:tcPr>
+          <w:p>
+            <w:pPr>
+              <w:jc w:val="both"/>
+              <w:rPr>
+                <w:rFonts w:ascii="Times New Roman" w:hAnsi="Times New Roman" w:cs="Times New Roman"/>
+                <w:sz w:val="26"/>
+                <w:szCs w:val="26"/>
+              </w:rPr>
+            </w:pPr>
+            <w:r>
+              <w:rPr>
+                <w:rFonts w:ascii="Times New Roman" w:hAnsi="Times New Roman" w:cs="Times New Roman"/>
+                <w:sz w:val="26"/>
+                <w:szCs w:val="26"/>
+              </w:rPr>
+              <w:t>2</w:t>
+            </w:r>
+            <w:r>
+              <w:rPr>
+                <w:rFonts w:ascii="Times New Roman" w:hAnsi="Times New Roman" w:cs="Times New Roman"/>
+                <w:sz w:val="26"/>
+                <w:szCs w:val="26"/>
+              </w:rPr>
+              <w:t>.</w:t>
+            </w:r>
+            <w:r>
+              <w:rPr>
+                <w:rFonts w:ascii="Times New Roman" w:hAnsi="Times New Roman" w:cs="Times New Roman"/>
+                <w:sz w:val="26"/>
+                <w:szCs w:val="26"/>
+              </w:rPr>
+              <w:t xml:space="preserve"> </w:t>
+            </w:r>
+            <w:r>
+              <w:rPr>
+                <w:rFonts w:ascii="Times New Roman" w:hAnsi="Times New Roman" w:cs="Times New Roman"/>
+                <w:sz w:val="26"/>
+                <w:szCs w:val="26"/>
+              </w:rPr>
+              <w:t>Hiển</w:t>
+            </w:r>
+            <w:r>
+              <w:rPr>
+                <w:rFonts w:ascii="Times New Roman" w:hAnsi="Times New Roman" w:cs="Times New Roman"/>
+                <w:sz w:val="26"/>
+                <w:szCs w:val="26"/>
+              </w:rPr>
+              <w:t xml:space="preserve"> thị</w:t>
+            </w:r>
+            <w:r>
+              <w:rPr>
+                <w:rFonts w:ascii="Times New Roman" w:hAnsi="Times New Roman" w:cs="Times New Roman"/>
+                <w:sz w:val="26"/>
+                <w:szCs w:val="26"/>
+              </w:rPr>
+              <w:t xml:space="preserve"> </w:t>
+            </w:r>
+            <w:r>
+              <w:rPr>
+                <w:rFonts w:ascii="Times New Roman" w:hAnsi="Times New Roman" w:cs="Times New Roman"/>
+                <w:sz w:val="26"/>
+                <w:szCs w:val="26"/>
+              </w:rPr>
+              <w:t>form thông tin</w:t>
+            </w:r>
+            <w:r>
+              <w:rPr>
+                <w:rFonts w:ascii="Times New Roman" w:hAnsi="Times New Roman" w:cs="Times New Roman"/>
+                <w:sz w:val="26"/>
+                <w:szCs w:val="26"/>
+              </w:rPr>
+              <w:t xml:space="preserve"> của</w:t>
+            </w:r>
+            <w:r>
+              <w:rPr>
+                <w:rFonts w:ascii="Times New Roman" w:hAnsi="Times New Roman" w:cs="Times New Roman"/>
+                <w:sz w:val="26"/>
+                <w:szCs w:val="26"/>
+              </w:rPr>
+              <w:t xml:space="preserve"> khách hàng. </w:t>
+            </w:r>
+          </w:p>
+        </w:tc>
+      </w:tr>
+      <w:tr>
+        <w:trPr>
           <w:trHeight w:val="1052"/>
         </w:trPr>
         <w:tc>
@@ -3754,49 +3911,40 @@
                 <w:sz w:val="26"/>
                 <w:szCs w:val="26"/>
               </w:rPr>
-              <w:t>1</w:t>
-            </w:r>
-            <w:commentRangeStart w:id="0"/>
-            <w:r>
-              <w:rPr>
-                <w:rFonts w:ascii="Times New Roman" w:hAnsi="Times New Roman" w:cs="Times New Roman"/>
-                <w:sz w:val="26"/>
-                <w:szCs w:val="26"/>
-              </w:rPr>
-              <w:t xml:space="preserve">. Nhập </w:t>
-            </w:r>
-            <w:r>
-              <w:rPr>
-                <w:rFonts w:ascii="Times New Roman" w:hAnsi="Times New Roman" w:cs="Times New Roman"/>
-                <w:sz w:val="26"/>
-                <w:szCs w:val="26"/>
-              </w:rPr>
-              <w:t>ID hoặc tên của khách hàng</w:t>
-            </w:r>
-            <w:r>
-              <w:rPr>
-                <w:rFonts w:ascii="Times New Roman" w:hAnsi="Times New Roman" w:cs="Times New Roman"/>
-                <w:sz w:val="26"/>
-                <w:szCs w:val="26"/>
-              </w:rPr>
-              <w:t xml:space="preserve"> vào ô tìm kiếm</w:t>
-            </w:r>
-            <w:r>
-              <w:rPr>
-                <w:rFonts w:ascii="Times New Roman" w:hAnsi="Times New Roman" w:cs="Times New Roman"/>
-                <w:sz w:val="26"/>
-                <w:szCs w:val="26"/>
-              </w:rPr>
-              <w:t xml:space="preserve"> và nhấn </w:t>
-            </w:r>
-            <w:r>
-              <w:rPr>
-                <w:rFonts w:ascii="Times New Roman" w:hAnsi="Times New Roman" w:cs="Times New Roman"/>
-                <w:b/>
-                <w:sz w:val="26"/>
-                <w:szCs w:val="26"/>
-              </w:rPr>
-              <w:t>Tìm kiếm</w:t>
+              <w:t>3</w:t>
+            </w:r>
+            <w:r>
+              <w:rPr>
+                <w:rFonts w:ascii="Times New Roman" w:hAnsi="Times New Roman" w:cs="Times New Roman"/>
+                <w:sz w:val="26"/>
+                <w:szCs w:val="26"/>
+              </w:rPr>
+              <w:t xml:space="preserve">. </w:t>
+            </w:r>
+            <w:r>
+              <w:rPr>
+                <w:rFonts w:ascii="Times New Roman" w:hAnsi="Times New Roman" w:cs="Times New Roman"/>
+                <w:sz w:val="26"/>
+                <w:szCs w:val="26"/>
+              </w:rPr>
+              <w:t>Chọn</w:t>
+            </w:r>
+            <w:r>
+              <w:rPr>
+                <w:rFonts w:ascii="Times New Roman" w:hAnsi="Times New Roman" w:cs="Times New Roman"/>
+                <w:sz w:val="26"/>
+                <w:szCs w:val="26"/>
+              </w:rPr>
+              <w:t xml:space="preserve"> </w:t>
+            </w:r>
+            <w:r>
+              <w:rPr>
+                <w:rFonts w:ascii="Times New Roman" w:hAnsi="Times New Roman" w:cs="Times New Roman"/>
+                <w:b/>
+                <w:sz w:val="26"/>
+                <w:szCs w:val="26"/>
+              </w:rPr>
+              <w:t>Xóa</w:t>
             </w:r>
             <w:r>
               <w:rPr>
@@ -3806,13 +3954,6 @@
               </w:rPr>
               <w:t>.</w:t>
             </w:r>
-            <w:commentRangeEnd w:id="0"/>
-            <w:r>
-              <w:rPr>
-                <w:rStyle w:val="CommentReference"/>
-              </w:rPr>
-              <w:commentReference w:id="0"/>
-            </w:r>
           </w:p>
         </w:tc>
         <w:tc>
@@ -3835,7 +3976,7 @@
                 <w:sz w:val="26"/>
                 <w:szCs w:val="26"/>
               </w:rPr>
-              <w:t>2</w:t>
+              <w:t>4</w:t>
             </w:r>
             <w:r>
               <w:rPr>
@@ -3851,63 +3992,39 @@
                 <w:sz w:val="26"/>
                 <w:szCs w:val="26"/>
               </w:rPr>
-              <w:t>Nế</w:t>
-            </w:r>
-            <w:r>
-              <w:rPr>
-                <w:rFonts w:ascii="Times New Roman" w:hAnsi="Times New Roman" w:cs="Times New Roman"/>
-                <w:sz w:val="26"/>
-                <w:szCs w:val="26"/>
-              </w:rPr>
-              <w:t xml:space="preserve">u </w:t>
-            </w:r>
-            <w:r>
-              <w:rPr>
-                <w:rFonts w:ascii="Times New Roman" w:hAnsi="Times New Roman" w:cs="Times New Roman"/>
-                <w:sz w:val="26"/>
-                <w:szCs w:val="26"/>
-              </w:rPr>
-              <w:t>ID hoặc tên của khách hàng</w:t>
-            </w:r>
-            <w:r>
-              <w:rPr>
-                <w:rFonts w:ascii="Times New Roman" w:hAnsi="Times New Roman" w:cs="Times New Roman"/>
-                <w:sz w:val="26"/>
-                <w:szCs w:val="26"/>
-              </w:rPr>
-              <w:t xml:space="preserve"> tồn tại thì hệ thống </w:t>
-            </w:r>
-            <w:r>
-              <w:rPr>
-                <w:rFonts w:ascii="Times New Roman" w:hAnsi="Times New Roman" w:cs="Times New Roman"/>
-                <w:sz w:val="26"/>
-                <w:szCs w:val="26"/>
-              </w:rPr>
-              <w:t>hiển thị</w:t>
-            </w:r>
-            <w:r>
-              <w:rPr>
-                <w:rFonts w:ascii="Times New Roman" w:hAnsi="Times New Roman" w:cs="Times New Roman"/>
-                <w:sz w:val="26"/>
-                <w:szCs w:val="26"/>
-              </w:rPr>
-              <w:t xml:space="preserve"> form</w:t>
-            </w:r>
-            <w:r>
-              <w:rPr>
-                <w:rFonts w:ascii="Times New Roman" w:hAnsi="Times New Roman" w:cs="Times New Roman"/>
-                <w:sz w:val="26"/>
-                <w:szCs w:val="26"/>
-              </w:rPr>
-              <w:t xml:space="preserve"> thông tin khách hàng</w:t>
-            </w:r>
-            <w:r>
-              <w:rPr>
-                <w:rFonts w:ascii="Times New Roman" w:hAnsi="Times New Roman" w:cs="Times New Roman"/>
-                <w:sz w:val="26"/>
-                <w:szCs w:val="26"/>
-              </w:rPr>
-              <w:t xml:space="preserve"> vừa tìm</w:t>
+              <w:t>Xóa</w:t>
+            </w:r>
+            <w:r>
+              <w:rPr>
+                <w:rFonts w:ascii="Times New Roman" w:hAnsi="Times New Roman" w:cs="Times New Roman"/>
+                <w:sz w:val="26"/>
+                <w:szCs w:val="26"/>
+              </w:rPr>
+              <w:t xml:space="preserve"> thông tin </w:t>
+            </w:r>
+            <w:r>
+              <w:rPr>
+                <w:rFonts w:ascii="Times New Roman" w:hAnsi="Times New Roman" w:cs="Times New Roman"/>
+                <w:sz w:val="26"/>
+                <w:szCs w:val="26"/>
+              </w:rPr>
+              <w:t>khách hàng</w:t>
+            </w:r>
+            <w:r>
+              <w:rPr>
+                <w:rFonts w:ascii="Times New Roman" w:hAnsi="Times New Roman" w:cs="Times New Roman"/>
+                <w:sz w:val="26"/>
+                <w:szCs w:val="26"/>
+              </w:rPr>
+              <w:t xml:space="preserve">, thông báo xóa thành công và hiển thị trang giao diện </w:t>
+            </w:r>
+            <w:r>
+              <w:rPr>
+                <w:rFonts w:ascii="Times New Roman" w:hAnsi="Times New Roman" w:cs="Times New Roman"/>
+                <w:sz w:val="26"/>
+                <w:szCs w:val="26"/>
+              </w:rPr>
+              <w:t>quản lí khách hàng</w:t>
             </w:r>
             <w:r>
               <w:rPr>
@@ -3916,279 +4033,6 @@
                 <w:szCs w:val="26"/>
               </w:rPr>
               <w:t>.</w:t>
-            </w:r>
-          </w:p>
-        </w:tc>
-      </w:tr>
-      <w:tr>
-        <w:trPr>
-          <w:trHeight w:val="1052"/>
-        </w:trPr>
-        <w:tc>
-          <w:tcPr>
-            <w:tcW w:w="4675" w:type="dxa"/>
-            <w:vAlign w:val="center"/>
-          </w:tcPr>
-          <w:p>
-            <w:pPr>
-              <w:jc w:val="both"/>
-              <w:rPr>
-                <w:rFonts w:ascii="Times New Roman" w:hAnsi="Times New Roman" w:cs="Times New Roman"/>
-                <w:sz w:val="26"/>
-                <w:szCs w:val="26"/>
-              </w:rPr>
-            </w:pPr>
-            <w:r>
-              <w:rPr>
-                <w:rFonts w:ascii="Times New Roman" w:hAnsi="Times New Roman" w:cs="Times New Roman"/>
-                <w:sz w:val="26"/>
-                <w:szCs w:val="26"/>
-              </w:rPr>
-              <w:t>3</w:t>
-            </w:r>
-            <w:r>
-              <w:rPr>
-                <w:rFonts w:ascii="Times New Roman" w:hAnsi="Times New Roman" w:cs="Times New Roman"/>
-                <w:sz w:val="26"/>
-                <w:szCs w:val="26"/>
-              </w:rPr>
-              <w:t xml:space="preserve">. </w:t>
-            </w:r>
-            <w:r>
-              <w:rPr>
-                <w:rFonts w:ascii="Times New Roman" w:hAnsi="Times New Roman" w:cs="Times New Roman"/>
-                <w:sz w:val="26"/>
-                <w:szCs w:val="26"/>
-              </w:rPr>
-              <w:t>Chọn</w:t>
-            </w:r>
-            <w:r>
-              <w:rPr>
-                <w:rFonts w:ascii="Times New Roman" w:hAnsi="Times New Roman" w:cs="Times New Roman"/>
-                <w:sz w:val="26"/>
-                <w:szCs w:val="26"/>
-              </w:rPr>
-              <w:t xml:space="preserve"> </w:t>
-            </w:r>
-            <w:r>
-              <w:rPr>
-                <w:rFonts w:ascii="Times New Roman" w:hAnsi="Times New Roman" w:cs="Times New Roman"/>
-                <w:b/>
-                <w:sz w:val="26"/>
-                <w:szCs w:val="26"/>
-              </w:rPr>
-              <w:t>Xóa</w:t>
-            </w:r>
-            <w:r>
-              <w:rPr>
-                <w:rFonts w:ascii="Times New Roman" w:hAnsi="Times New Roman" w:cs="Times New Roman"/>
-                <w:sz w:val="26"/>
-                <w:szCs w:val="26"/>
-              </w:rPr>
-              <w:t>.</w:t>
-            </w:r>
-          </w:p>
-        </w:tc>
-        <w:tc>
-          <w:tcPr>
-            <w:tcW w:w="4675" w:type="dxa"/>
-            <w:vAlign w:val="center"/>
-          </w:tcPr>
-          <w:p>
-            <w:pPr>
-              <w:jc w:val="both"/>
-              <w:rPr>
-                <w:rFonts w:ascii="Times New Roman" w:hAnsi="Times New Roman" w:cs="Times New Roman"/>
-                <w:sz w:val="26"/>
-                <w:szCs w:val="26"/>
-              </w:rPr>
-            </w:pPr>
-            <w:r>
-              <w:rPr>
-                <w:rFonts w:ascii="Times New Roman" w:hAnsi="Times New Roman" w:cs="Times New Roman"/>
-                <w:sz w:val="26"/>
-                <w:szCs w:val="26"/>
-              </w:rPr>
-              <w:t>4</w:t>
-            </w:r>
-            <w:r>
-              <w:rPr>
-                <w:rFonts w:ascii="Times New Roman" w:hAnsi="Times New Roman" w:cs="Times New Roman"/>
-                <w:sz w:val="26"/>
-                <w:szCs w:val="26"/>
-              </w:rPr>
-              <w:t xml:space="preserve">. </w:t>
-            </w:r>
-            <w:r>
-              <w:rPr>
-                <w:rFonts w:ascii="Times New Roman" w:hAnsi="Times New Roman" w:cs="Times New Roman"/>
-                <w:sz w:val="26"/>
-                <w:szCs w:val="26"/>
-              </w:rPr>
-              <w:t>Xóa</w:t>
-            </w:r>
-            <w:r>
-              <w:rPr>
-                <w:rFonts w:ascii="Times New Roman" w:hAnsi="Times New Roman" w:cs="Times New Roman"/>
-                <w:sz w:val="26"/>
-                <w:szCs w:val="26"/>
-              </w:rPr>
-              <w:t xml:space="preserve"> thông tin </w:t>
-            </w:r>
-            <w:r>
-              <w:rPr>
-                <w:rFonts w:ascii="Times New Roman" w:hAnsi="Times New Roman" w:cs="Times New Roman"/>
-                <w:sz w:val="26"/>
-                <w:szCs w:val="26"/>
-              </w:rPr>
-              <w:t>khách hàng</w:t>
-            </w:r>
-            <w:r>
-              <w:rPr>
-                <w:rFonts w:ascii="Times New Roman" w:hAnsi="Times New Roman" w:cs="Times New Roman"/>
-                <w:sz w:val="26"/>
-                <w:szCs w:val="26"/>
-              </w:rPr>
-              <w:t xml:space="preserve">, thông báo xóa thành công và hiển thị trang giao diện </w:t>
-            </w:r>
-            <w:r>
-              <w:rPr>
-                <w:rFonts w:ascii="Times New Roman" w:hAnsi="Times New Roman" w:cs="Times New Roman"/>
-                <w:sz w:val="26"/>
-                <w:szCs w:val="26"/>
-              </w:rPr>
-              <w:t>quản lí khách hàng</w:t>
-            </w:r>
-            <w:r>
-              <w:rPr>
-                <w:rFonts w:ascii="Times New Roman" w:hAnsi="Times New Roman" w:cs="Times New Roman"/>
-                <w:sz w:val="26"/>
-                <w:szCs w:val="26"/>
-              </w:rPr>
-              <w:t>.</w:t>
-            </w:r>
-          </w:p>
-        </w:tc>
-      </w:tr>
-      <w:tr>
-        <w:trPr>
-          <w:trHeight w:val="530"/>
-        </w:trPr>
-        <w:tc>
-          <w:tcPr>
-            <w:tcW w:w="9350" w:type="dxa"/>
-            <w:gridSpan w:val="2"/>
-            <w:vAlign w:val="center"/>
-          </w:tcPr>
-          <w:p>
-            <w:pPr>
-              <w:rPr>
-                <w:rFonts w:ascii="Times New Roman" w:hAnsi="Times New Roman" w:cs="Times New Roman"/>
-                <w:sz w:val="26"/>
-                <w:szCs w:val="26"/>
-              </w:rPr>
-            </w:pPr>
-            <w:r>
-              <w:rPr>
-                <w:rFonts w:ascii="Times New Roman" w:hAnsi="Times New Roman" w:cs="Times New Roman"/>
-                <w:b/>
-                <w:sz w:val="26"/>
-                <w:szCs w:val="26"/>
-              </w:rPr>
-              <w:t>Luồng sự kiện phụ</w:t>
-            </w:r>
-          </w:p>
-        </w:tc>
-      </w:tr>
-      <w:tr>
-        <w:trPr>
-          <w:trHeight w:val="1088"/>
-        </w:trPr>
-        <w:tc>
-          <w:tcPr>
-            <w:tcW w:w="4675" w:type="dxa"/>
-            <w:vAlign w:val="center"/>
-          </w:tcPr>
-          <w:p>
-            <w:pPr>
-              <w:jc w:val="both"/>
-              <w:rPr>
-                <w:rFonts w:ascii="Times New Roman" w:hAnsi="Times New Roman" w:cs="Times New Roman"/>
-                <w:sz w:val="26"/>
-                <w:szCs w:val="26"/>
-              </w:rPr>
-            </w:pPr>
-          </w:p>
-        </w:tc>
-        <w:tc>
-          <w:tcPr>
-            <w:tcW w:w="4675" w:type="dxa"/>
-            <w:vAlign w:val="center"/>
-          </w:tcPr>
-          <w:p>
-            <w:pPr>
-              <w:jc w:val="both"/>
-              <w:rPr>
-                <w:rFonts w:ascii="Times New Roman" w:hAnsi="Times New Roman" w:cs="Times New Roman"/>
-                <w:sz w:val="26"/>
-                <w:szCs w:val="26"/>
-              </w:rPr>
-            </w:pPr>
-            <w:r>
-              <w:rPr>
-                <w:rFonts w:ascii="Times New Roman" w:hAnsi="Times New Roman" w:cs="Times New Roman"/>
-                <w:sz w:val="26"/>
-                <w:szCs w:val="26"/>
-              </w:rPr>
-              <w:t>2</w:t>
-            </w:r>
-            <w:r>
-              <w:rPr>
-                <w:rFonts w:ascii="Times New Roman" w:hAnsi="Times New Roman" w:cs="Times New Roman"/>
-                <w:sz w:val="26"/>
-                <w:szCs w:val="26"/>
-              </w:rPr>
-              <w:t xml:space="preserve">.1. </w:t>
-            </w:r>
-            <w:r>
-              <w:rPr>
-                <w:rFonts w:ascii="Times New Roman" w:hAnsi="Times New Roman" w:cs="Times New Roman"/>
-                <w:sz w:val="26"/>
-                <w:szCs w:val="26"/>
-              </w:rPr>
-              <w:t>Nế</w:t>
-            </w:r>
-            <w:r>
-              <w:rPr>
-                <w:rFonts w:ascii="Times New Roman" w:hAnsi="Times New Roman" w:cs="Times New Roman"/>
-                <w:sz w:val="26"/>
-                <w:szCs w:val="26"/>
-              </w:rPr>
-              <w:t xml:space="preserve">u </w:t>
-            </w:r>
-            <w:r>
-              <w:rPr>
-                <w:rFonts w:ascii="Times New Roman" w:hAnsi="Times New Roman" w:cs="Times New Roman"/>
-                <w:sz w:val="26"/>
-                <w:szCs w:val="26"/>
-              </w:rPr>
-              <w:t>ID hoặc tên của khách hàng</w:t>
-            </w:r>
-            <w:r>
-              <w:rPr>
-                <w:rFonts w:ascii="Times New Roman" w:hAnsi="Times New Roman" w:cs="Times New Roman"/>
-                <w:sz w:val="26"/>
-                <w:szCs w:val="26"/>
-              </w:rPr>
-              <w:t xml:space="preserve"> không tồn tại thì hệ thống thông báo không tìm thấy.</w:t>
-            </w:r>
-            <w:r>
-              <w:rPr>
-                <w:rFonts w:ascii="Times New Roman" w:hAnsi="Times New Roman" w:cs="Times New Roman"/>
-                <w:sz w:val="26"/>
-                <w:szCs w:val="26"/>
-              </w:rPr>
-              <w:t xml:space="preserve"> </w:t>
             </w:r>
           </w:p>
         </w:tc>
@@ -4297,6 +4141,14 @@
               </w:rPr>
               <w:t xml:space="preserve"> tiêu đề DVD hoặc đĩa game)</w:t>
             </w:r>
+            <w:r>
+              <w:rPr>
+                <w:rFonts w:ascii="Times New Roman" w:hAnsi="Times New Roman" w:cs="Times New Roman"/>
+                <w:sz w:val="26"/>
+                <w:szCs w:val="26"/>
+              </w:rPr>
+              <w:t xml:space="preserve"> </w:t>
+            </w:r>
           </w:p>
         </w:tc>
       </w:tr>
@@ -4365,7 +4217,6 @@
                 <w:sz w:val="26"/>
                 <w:szCs w:val="26"/>
               </w:rPr>
-              <w:lastRenderedPageBreak/>
               <w:t>Mô tả:</w:t>
             </w:r>
             <w:r>
@@ -4539,6 +4390,7 @@
                 <w:sz w:val="26"/>
                 <w:szCs w:val="26"/>
               </w:rPr>
+              <w:lastRenderedPageBreak/>
               <w:t>Luồng sự kiện chính</w:t>
             </w:r>
           </w:p>
@@ -4602,7 +4454,7 @@
       </w:tr>
       <w:tr>
         <w:trPr>
-          <w:trHeight w:val="1052"/>
+          <w:trHeight w:val="710"/>
         </w:trPr>
         <w:tc>
           <w:tcPr>
@@ -4634,457 +4486,260 @@
               </w:rPr>
               <w:t xml:space="preserve">. </w:t>
             </w:r>
-            <w:commentRangeStart w:id="1"/>
-            <w:r>
-              <w:rPr>
-                <w:rFonts w:ascii="Times New Roman" w:hAnsi="Times New Roman" w:cs="Times New Roman"/>
-                <w:sz w:val="26"/>
-                <w:szCs w:val="26"/>
-              </w:rPr>
-              <w:t xml:space="preserve">Nhập tên của tiêu đề và nhấn </w:t>
-            </w:r>
-            <w:r>
-              <w:rPr>
-                <w:rFonts w:ascii="Times New Roman" w:hAnsi="Times New Roman" w:cs="Times New Roman"/>
-                <w:b/>
-                <w:sz w:val="26"/>
-                <w:szCs w:val="26"/>
-              </w:rPr>
-              <w:t>Tìm kiếm</w:t>
-            </w:r>
-            <w:commentRangeEnd w:id="1"/>
+            <w:r>
+              <w:rPr>
+                <w:rFonts w:ascii="Times New Roman" w:hAnsi="Times New Roman" w:cs="Times New Roman"/>
+                <w:sz w:val="26"/>
+                <w:szCs w:val="26"/>
+              </w:rPr>
+              <w:t>Nhấn</w:t>
+            </w:r>
+            <w:r>
+              <w:rPr>
+                <w:rFonts w:ascii="Times New Roman" w:hAnsi="Times New Roman" w:cs="Times New Roman"/>
+                <w:sz w:val="26"/>
+                <w:szCs w:val="26"/>
+              </w:rPr>
+              <w:t xml:space="preserve"> vào tên của tiêu đề </w:t>
+            </w:r>
+            <w:r>
+              <w:rPr>
+                <w:rFonts w:ascii="Times New Roman" w:hAnsi="Times New Roman" w:cs="Times New Roman"/>
+                <w:sz w:val="26"/>
+                <w:szCs w:val="26"/>
+              </w:rPr>
+              <w:t>cần xóa</w:t>
+            </w:r>
+            <w:r>
+              <w:rPr>
+                <w:rFonts w:ascii="Times New Roman" w:hAnsi="Times New Roman" w:cs="Times New Roman"/>
+                <w:sz w:val="26"/>
+                <w:szCs w:val="26"/>
+              </w:rPr>
+              <w:t xml:space="preserve">. </w:t>
+            </w:r>
+          </w:p>
+        </w:tc>
+        <w:tc>
+          <w:tcPr>
+            <w:tcW w:w="4675" w:type="dxa"/>
+            <w:vAlign w:val="center"/>
+          </w:tcPr>
+          <w:p>
+            <w:pPr>
+              <w:jc w:val="both"/>
+              <w:rPr>
+                <w:rFonts w:ascii="Times New Roman" w:hAnsi="Times New Roman" w:cs="Times New Roman"/>
+                <w:sz w:val="26"/>
+                <w:szCs w:val="26"/>
+              </w:rPr>
+            </w:pPr>
+            <w:r>
+              <w:rPr>
+                <w:rFonts w:ascii="Times New Roman" w:hAnsi="Times New Roman" w:cs="Times New Roman"/>
+                <w:sz w:val="26"/>
+                <w:szCs w:val="26"/>
+              </w:rPr>
+              <w:t>2</w:t>
+            </w:r>
+            <w:r>
+              <w:rPr>
+                <w:rFonts w:ascii="Times New Roman" w:hAnsi="Times New Roman" w:cs="Times New Roman"/>
+                <w:sz w:val="26"/>
+                <w:szCs w:val="26"/>
+              </w:rPr>
+              <w:t xml:space="preserve">. </w:t>
+            </w:r>
+            <w:r>
+              <w:rPr>
+                <w:rFonts w:ascii="Times New Roman" w:hAnsi="Times New Roman" w:cs="Times New Roman"/>
+                <w:sz w:val="26"/>
+                <w:szCs w:val="26"/>
+              </w:rPr>
+              <w:t>H</w:t>
+            </w:r>
+            <w:r>
+              <w:rPr>
+                <w:rFonts w:ascii="Times New Roman" w:hAnsi="Times New Roman" w:cs="Times New Roman"/>
+                <w:sz w:val="26"/>
+                <w:szCs w:val="26"/>
+              </w:rPr>
+              <w:t xml:space="preserve">iển thị form thông tin của tiêu đề đó. </w:t>
+            </w:r>
+          </w:p>
+        </w:tc>
+      </w:tr>
+      <w:tr>
+        <w:trPr>
+          <w:trHeight w:val="1070"/>
+        </w:trPr>
+        <w:tc>
+          <w:tcPr>
+            <w:tcW w:w="4675" w:type="dxa"/>
+            <w:vAlign w:val="center"/>
+          </w:tcPr>
+          <w:p>
+            <w:pPr>
+              <w:jc w:val="both"/>
+              <w:rPr>
+                <w:rFonts w:ascii="Times New Roman" w:hAnsi="Times New Roman" w:cs="Times New Roman"/>
+                <w:sz w:val="26"/>
+                <w:szCs w:val="26"/>
+              </w:rPr>
+            </w:pPr>
+            <w:r>
+              <w:rPr>
+                <w:rFonts w:ascii="Times New Roman" w:hAnsi="Times New Roman" w:cs="Times New Roman"/>
+                <w:sz w:val="26"/>
+                <w:szCs w:val="26"/>
+              </w:rPr>
+              <w:t>3</w:t>
+            </w:r>
+            <w:r>
+              <w:rPr>
+                <w:rFonts w:ascii="Times New Roman" w:hAnsi="Times New Roman" w:cs="Times New Roman"/>
+                <w:sz w:val="26"/>
+                <w:szCs w:val="26"/>
+              </w:rPr>
+              <w:t>. Chọn</w:t>
+            </w:r>
+            <w:r>
+              <w:rPr>
+                <w:rFonts w:ascii="Times New Roman" w:hAnsi="Times New Roman" w:cs="Times New Roman"/>
+                <w:b/>
+                <w:sz w:val="26"/>
+                <w:szCs w:val="26"/>
+              </w:rPr>
+              <w:t xml:space="preserve"> </w:t>
+            </w:r>
+            <w:r>
+              <w:rPr>
+                <w:rFonts w:ascii="Times New Roman" w:hAnsi="Times New Roman" w:cs="Times New Roman"/>
+                <w:b/>
+                <w:sz w:val="26"/>
+                <w:szCs w:val="26"/>
+              </w:rPr>
+              <w:t>Xóa</w:t>
+            </w:r>
+            <w:r>
+              <w:rPr>
+                <w:rFonts w:ascii="Times New Roman" w:hAnsi="Times New Roman" w:cs="Times New Roman"/>
+                <w:sz w:val="26"/>
+                <w:szCs w:val="26"/>
+              </w:rPr>
+              <w:t>.</w:t>
+            </w:r>
+          </w:p>
+        </w:tc>
+        <w:tc>
+          <w:tcPr>
+            <w:tcW w:w="4675" w:type="dxa"/>
+            <w:vAlign w:val="center"/>
+          </w:tcPr>
+          <w:p>
+            <w:pPr>
+              <w:jc w:val="both"/>
+              <w:rPr>
+                <w:rFonts w:ascii="Times New Roman" w:hAnsi="Times New Roman" w:cs="Times New Roman"/>
+                <w:sz w:val="26"/>
+                <w:szCs w:val="26"/>
+              </w:rPr>
+            </w:pPr>
+            <w:r>
+              <w:rPr>
+                <w:rFonts w:ascii="Times New Roman" w:hAnsi="Times New Roman" w:cs="Times New Roman"/>
+                <w:sz w:val="26"/>
+                <w:szCs w:val="26"/>
+              </w:rPr>
+              <w:t>4</w:t>
+            </w:r>
+            <w:r>
+              <w:rPr>
+                <w:rFonts w:ascii="Times New Roman" w:hAnsi="Times New Roman" w:cs="Times New Roman"/>
+                <w:sz w:val="26"/>
+                <w:szCs w:val="26"/>
+              </w:rPr>
+              <w:t xml:space="preserve">. </w:t>
+            </w:r>
+            <w:r>
+              <w:rPr>
+                <w:rFonts w:ascii="Times New Roman" w:hAnsi="Times New Roman" w:cs="Times New Roman"/>
+                <w:sz w:val="26"/>
+                <w:szCs w:val="26"/>
+              </w:rPr>
+              <w:t>X</w:t>
+            </w:r>
+            <w:commentRangeStart w:id="0"/>
+            <w:r>
+              <w:rPr>
+                <w:rFonts w:ascii="Times New Roman" w:hAnsi="Times New Roman" w:cs="Times New Roman"/>
+                <w:sz w:val="26"/>
+                <w:szCs w:val="26"/>
+              </w:rPr>
+              <w:t>óa</w:t>
+            </w:r>
+            <w:r>
+              <w:rPr>
+                <w:rFonts w:ascii="Times New Roman" w:hAnsi="Times New Roman" w:cs="Times New Roman"/>
+                <w:sz w:val="26"/>
+                <w:szCs w:val="26"/>
+              </w:rPr>
+              <w:t xml:space="preserve"> thông tin</w:t>
+            </w:r>
+            <w:r>
+              <w:rPr>
+                <w:rFonts w:ascii="Times New Roman" w:hAnsi="Times New Roman" w:cs="Times New Roman"/>
+                <w:sz w:val="26"/>
+                <w:szCs w:val="26"/>
+              </w:rPr>
+              <w:t xml:space="preserve"> </w:t>
+            </w:r>
+            <w:r>
+              <w:rPr>
+                <w:rFonts w:ascii="Times New Roman" w:hAnsi="Times New Roman" w:cs="Times New Roman"/>
+                <w:sz w:val="26"/>
+                <w:szCs w:val="26"/>
+              </w:rPr>
+              <w:t>tiêu đề</w:t>
+            </w:r>
+            <w:r>
+              <w:rPr>
+                <w:rFonts w:ascii="Times New Roman" w:hAnsi="Times New Roman" w:cs="Times New Roman"/>
+                <w:sz w:val="26"/>
+                <w:szCs w:val="26"/>
+              </w:rPr>
+              <w:t xml:space="preserve">, </w:t>
+            </w:r>
+            <w:r>
+              <w:rPr>
+                <w:rFonts w:ascii="Times New Roman" w:hAnsi="Times New Roman" w:cs="Times New Roman"/>
+                <w:sz w:val="26"/>
+                <w:szCs w:val="26"/>
+              </w:rPr>
+              <w:t>thông báo xóa thành công</w:t>
+            </w:r>
+            <w:r>
+              <w:rPr>
+                <w:rFonts w:ascii="Times New Roman" w:hAnsi="Times New Roman" w:cs="Times New Roman"/>
+                <w:sz w:val="26"/>
+                <w:szCs w:val="26"/>
+              </w:rPr>
+              <w:t xml:space="preserve"> và hiển thị trang giao diện quản lí tiêu đề DVD hoặc đĩa game</w:t>
+            </w:r>
+            <w:r>
+              <w:rPr>
+                <w:rFonts w:ascii="Times New Roman" w:hAnsi="Times New Roman" w:cs="Times New Roman"/>
+                <w:sz w:val="26"/>
+                <w:szCs w:val="26"/>
+              </w:rPr>
+              <w:t>.</w:t>
+            </w:r>
+            <w:commentRangeEnd w:id="0"/>
             <w:r>
               <w:rPr>
                 <w:rStyle w:val="CommentReference"/>
               </w:rPr>
-              <w:commentReference w:id="1"/>
-            </w:r>
-            <w:r>
-              <w:rPr>
-                <w:rFonts w:ascii="Times New Roman" w:hAnsi="Times New Roman" w:cs="Times New Roman"/>
-                <w:sz w:val="26"/>
-                <w:szCs w:val="26"/>
-              </w:rPr>
-              <w:t>.</w:t>
-            </w:r>
-          </w:p>
-        </w:tc>
-        <w:tc>
-          <w:tcPr>
-            <w:tcW w:w="4675" w:type="dxa"/>
-            <w:vAlign w:val="center"/>
-          </w:tcPr>
-          <w:p>
-            <w:pPr>
-              <w:jc w:val="both"/>
-              <w:rPr>
-                <w:rFonts w:ascii="Times New Roman" w:hAnsi="Times New Roman" w:cs="Times New Roman"/>
-                <w:sz w:val="26"/>
-                <w:szCs w:val="26"/>
-              </w:rPr>
-            </w:pPr>
-            <w:r>
-              <w:rPr>
-                <w:rFonts w:ascii="Times New Roman" w:hAnsi="Times New Roman" w:cs="Times New Roman"/>
-                <w:sz w:val="26"/>
-                <w:szCs w:val="26"/>
-              </w:rPr>
-              <w:t>2</w:t>
-            </w:r>
-            <w:r>
-              <w:rPr>
-                <w:rFonts w:ascii="Times New Roman" w:hAnsi="Times New Roman" w:cs="Times New Roman"/>
-                <w:sz w:val="26"/>
-                <w:szCs w:val="26"/>
-              </w:rPr>
-              <w:t xml:space="preserve">. </w:t>
-            </w:r>
-            <w:r>
-              <w:rPr>
-                <w:rFonts w:ascii="Times New Roman" w:hAnsi="Times New Roman" w:cs="Times New Roman"/>
-                <w:sz w:val="26"/>
-                <w:szCs w:val="26"/>
-              </w:rPr>
-              <w:t>Nế</w:t>
-            </w:r>
-            <w:r>
-              <w:rPr>
-                <w:rFonts w:ascii="Times New Roman" w:hAnsi="Times New Roman" w:cs="Times New Roman"/>
-                <w:sz w:val="26"/>
-                <w:szCs w:val="26"/>
-              </w:rPr>
-              <w:t xml:space="preserve">u </w:t>
-            </w:r>
-            <w:r>
-              <w:rPr>
-                <w:rFonts w:ascii="Times New Roman" w:hAnsi="Times New Roman" w:cs="Times New Roman"/>
-                <w:sz w:val="26"/>
-                <w:szCs w:val="26"/>
-              </w:rPr>
-              <w:t>tên của tiêu đề</w:t>
-            </w:r>
-            <w:r>
-              <w:rPr>
-                <w:rFonts w:ascii="Times New Roman" w:hAnsi="Times New Roman" w:cs="Times New Roman"/>
-                <w:sz w:val="26"/>
-                <w:szCs w:val="26"/>
-              </w:rPr>
-              <w:t xml:space="preserve"> tồn tại thì hệ thống </w:t>
-            </w:r>
-            <w:r>
-              <w:rPr>
-                <w:rFonts w:ascii="Times New Roman" w:hAnsi="Times New Roman" w:cs="Times New Roman"/>
-                <w:sz w:val="26"/>
-                <w:szCs w:val="26"/>
-              </w:rPr>
-              <w:t xml:space="preserve">hiển thị </w:t>
-            </w:r>
-            <w:r>
-              <w:rPr>
-                <w:rFonts w:ascii="Times New Roman" w:hAnsi="Times New Roman" w:cs="Times New Roman"/>
-                <w:sz w:val="26"/>
-                <w:szCs w:val="26"/>
-              </w:rPr>
-              <w:t>giao diệ</w:t>
-            </w:r>
-            <w:r>
-              <w:rPr>
-                <w:rFonts w:ascii="Times New Roman" w:hAnsi="Times New Roman" w:cs="Times New Roman"/>
-                <w:sz w:val="26"/>
-                <w:szCs w:val="26"/>
-              </w:rPr>
-              <w:t xml:space="preserve">n thông tin </w:t>
-            </w:r>
-            <w:r>
-              <w:rPr>
-                <w:rFonts w:ascii="Times New Roman" w:hAnsi="Times New Roman" w:cs="Times New Roman"/>
-                <w:sz w:val="26"/>
-                <w:szCs w:val="26"/>
-              </w:rPr>
-              <w:t>tiêu đề DVD hoặc đĩa game</w:t>
-            </w:r>
-            <w:r>
-              <w:rPr>
-                <w:rFonts w:ascii="Times New Roman" w:hAnsi="Times New Roman" w:cs="Times New Roman"/>
-                <w:sz w:val="26"/>
-                <w:szCs w:val="26"/>
-              </w:rPr>
-              <w:t xml:space="preserve"> vừa tìm</w:t>
-            </w:r>
-            <w:r>
-              <w:rPr>
-                <w:rFonts w:ascii="Times New Roman" w:hAnsi="Times New Roman" w:cs="Times New Roman"/>
-                <w:sz w:val="26"/>
-                <w:szCs w:val="26"/>
-              </w:rPr>
-              <w:t>.</w:t>
-            </w:r>
-          </w:p>
-        </w:tc>
-      </w:tr>
-      <w:tr>
-        <w:trPr>
-          <w:trHeight w:val="1070"/>
-        </w:trPr>
-        <w:tc>
-          <w:tcPr>
-            <w:tcW w:w="4675" w:type="dxa"/>
-            <w:vAlign w:val="center"/>
-          </w:tcPr>
-          <w:p>
-            <w:pPr>
-              <w:jc w:val="both"/>
-              <w:rPr>
-                <w:rFonts w:ascii="Times New Roman" w:hAnsi="Times New Roman" w:cs="Times New Roman"/>
-                <w:sz w:val="26"/>
-                <w:szCs w:val="26"/>
-              </w:rPr>
-            </w:pPr>
-            <w:r>
-              <w:rPr>
-                <w:rFonts w:ascii="Times New Roman" w:hAnsi="Times New Roman" w:cs="Times New Roman"/>
-                <w:sz w:val="26"/>
-                <w:szCs w:val="26"/>
-              </w:rPr>
-              <w:t>3</w:t>
-            </w:r>
-            <w:r>
-              <w:rPr>
-                <w:rFonts w:ascii="Times New Roman" w:hAnsi="Times New Roman" w:cs="Times New Roman"/>
-                <w:sz w:val="26"/>
-                <w:szCs w:val="26"/>
-              </w:rPr>
-              <w:t>. Chọn</w:t>
-            </w:r>
-            <w:r>
-              <w:rPr>
-                <w:rFonts w:ascii="Times New Roman" w:hAnsi="Times New Roman" w:cs="Times New Roman"/>
-                <w:b/>
-                <w:sz w:val="26"/>
-                <w:szCs w:val="26"/>
-              </w:rPr>
-              <w:t xml:space="preserve"> </w:t>
-            </w:r>
-            <w:r>
-              <w:rPr>
-                <w:rFonts w:ascii="Times New Roman" w:hAnsi="Times New Roman" w:cs="Times New Roman"/>
-                <w:b/>
-                <w:sz w:val="26"/>
-                <w:szCs w:val="26"/>
-              </w:rPr>
-              <w:t>Xóa</w:t>
-            </w:r>
-            <w:r>
-              <w:rPr>
-                <w:rFonts w:ascii="Times New Roman" w:hAnsi="Times New Roman" w:cs="Times New Roman"/>
-                <w:sz w:val="26"/>
-                <w:szCs w:val="26"/>
-              </w:rPr>
-              <w:t>.</w:t>
-            </w:r>
-          </w:p>
-        </w:tc>
-        <w:tc>
-          <w:tcPr>
-            <w:tcW w:w="4675" w:type="dxa"/>
-            <w:vAlign w:val="center"/>
-          </w:tcPr>
-          <w:p>
-            <w:pPr>
-              <w:jc w:val="both"/>
-              <w:rPr>
-                <w:rFonts w:ascii="Times New Roman" w:hAnsi="Times New Roman" w:cs="Times New Roman"/>
-                <w:sz w:val="26"/>
-                <w:szCs w:val="26"/>
-              </w:rPr>
-            </w:pPr>
-            <w:r>
-              <w:rPr>
-                <w:rFonts w:ascii="Times New Roman" w:hAnsi="Times New Roman" w:cs="Times New Roman"/>
-                <w:sz w:val="26"/>
-                <w:szCs w:val="26"/>
-              </w:rPr>
-              <w:t>4</w:t>
-            </w:r>
-            <w:r>
-              <w:rPr>
-                <w:rFonts w:ascii="Times New Roman" w:hAnsi="Times New Roman" w:cs="Times New Roman"/>
-                <w:sz w:val="26"/>
-                <w:szCs w:val="26"/>
-              </w:rPr>
-              <w:t xml:space="preserve">. </w:t>
-            </w:r>
-            <w:commentRangeStart w:id="2"/>
-            <w:r>
-              <w:rPr>
-                <w:rFonts w:ascii="Times New Roman" w:hAnsi="Times New Roman" w:cs="Times New Roman"/>
-                <w:sz w:val="26"/>
-                <w:szCs w:val="26"/>
-              </w:rPr>
-              <w:t>Xóa</w:t>
-            </w:r>
-            <w:r>
-              <w:rPr>
-                <w:rFonts w:ascii="Times New Roman" w:hAnsi="Times New Roman" w:cs="Times New Roman"/>
-                <w:sz w:val="26"/>
-                <w:szCs w:val="26"/>
-              </w:rPr>
-              <w:t xml:space="preserve"> thông tin</w:t>
-            </w:r>
-            <w:r>
-              <w:rPr>
-                <w:rFonts w:ascii="Times New Roman" w:hAnsi="Times New Roman" w:cs="Times New Roman"/>
-                <w:sz w:val="26"/>
-                <w:szCs w:val="26"/>
-              </w:rPr>
-              <w:t xml:space="preserve"> </w:t>
-            </w:r>
-            <w:r>
-              <w:rPr>
-                <w:rFonts w:ascii="Times New Roman" w:hAnsi="Times New Roman" w:cs="Times New Roman"/>
-                <w:sz w:val="26"/>
-                <w:szCs w:val="26"/>
-              </w:rPr>
-              <w:t>tiêu đề</w:t>
-            </w:r>
-            <w:r>
-              <w:rPr>
-                <w:rFonts w:ascii="Times New Roman" w:hAnsi="Times New Roman" w:cs="Times New Roman"/>
-                <w:sz w:val="26"/>
-                <w:szCs w:val="26"/>
-              </w:rPr>
-              <w:t xml:space="preserve">, </w:t>
-            </w:r>
-            <w:r>
-              <w:rPr>
-                <w:rFonts w:ascii="Times New Roman" w:hAnsi="Times New Roman" w:cs="Times New Roman"/>
-                <w:sz w:val="26"/>
-                <w:szCs w:val="26"/>
-              </w:rPr>
-              <w:t>thông báo xóa thành công</w:t>
-            </w:r>
-            <w:r>
-              <w:rPr>
-                <w:rFonts w:ascii="Times New Roman" w:hAnsi="Times New Roman" w:cs="Times New Roman"/>
-                <w:sz w:val="26"/>
-                <w:szCs w:val="26"/>
-              </w:rPr>
-              <w:t xml:space="preserve"> và hiển thị trang giao diện quản lí tiêu đề DVD hoặc đĩa game</w:t>
-            </w:r>
-            <w:r>
-              <w:rPr>
-                <w:rFonts w:ascii="Times New Roman" w:hAnsi="Times New Roman" w:cs="Times New Roman"/>
-                <w:sz w:val="26"/>
-                <w:szCs w:val="26"/>
-              </w:rPr>
-              <w:t>.</w:t>
-            </w:r>
-            <w:commentRangeEnd w:id="2"/>
-            <w:r>
-              <w:rPr>
-                <w:rStyle w:val="CommentReference"/>
-              </w:rPr>
-              <w:commentReference w:id="2"/>
-            </w:r>
-          </w:p>
-        </w:tc>
-      </w:tr>
-      <w:tr>
-        <w:trPr>
-          <w:trHeight w:val="530"/>
-        </w:trPr>
-        <w:tc>
-          <w:tcPr>
-            <w:tcW w:w="9350" w:type="dxa"/>
-            <w:gridSpan w:val="2"/>
-            <w:vAlign w:val="center"/>
-          </w:tcPr>
-          <w:p>
-            <w:pPr>
-              <w:rPr>
-                <w:rFonts w:ascii="Times New Roman" w:hAnsi="Times New Roman" w:cs="Times New Roman"/>
-                <w:sz w:val="26"/>
-                <w:szCs w:val="26"/>
-              </w:rPr>
-            </w:pPr>
-            <w:r>
-              <w:rPr>
-                <w:rFonts w:ascii="Times New Roman" w:hAnsi="Times New Roman" w:cs="Times New Roman"/>
-                <w:b/>
-                <w:sz w:val="26"/>
-                <w:szCs w:val="26"/>
-              </w:rPr>
-              <w:t>Luồng sự kiện phụ</w:t>
-            </w:r>
-          </w:p>
-        </w:tc>
-      </w:tr>
-      <w:tr>
-        <w:trPr>
-          <w:trHeight w:val="1070"/>
-        </w:trPr>
-        <w:tc>
-          <w:tcPr>
-            <w:tcW w:w="4675" w:type="dxa"/>
-            <w:vAlign w:val="center"/>
-          </w:tcPr>
-          <w:p>
-            <w:pPr>
-              <w:jc w:val="both"/>
-              <w:rPr>
-                <w:rFonts w:ascii="Times New Roman" w:hAnsi="Times New Roman" w:cs="Times New Roman"/>
-                <w:sz w:val="26"/>
-                <w:szCs w:val="26"/>
-              </w:rPr>
-            </w:pPr>
-          </w:p>
-        </w:tc>
-        <w:tc>
-          <w:tcPr>
-            <w:tcW w:w="4675" w:type="dxa"/>
-            <w:vAlign w:val="center"/>
-          </w:tcPr>
-          <w:p>
-            <w:pPr>
-              <w:jc w:val="both"/>
-              <w:rPr>
-                <w:rFonts w:ascii="Times New Roman" w:hAnsi="Times New Roman" w:cs="Times New Roman"/>
-                <w:sz w:val="26"/>
-                <w:szCs w:val="26"/>
-              </w:rPr>
-            </w:pPr>
-            <w:r>
-              <w:rPr>
-                <w:rFonts w:ascii="Times New Roman" w:hAnsi="Times New Roman" w:cs="Times New Roman"/>
-                <w:sz w:val="26"/>
-                <w:szCs w:val="26"/>
-              </w:rPr>
-              <w:t>2</w:t>
-            </w:r>
-            <w:r>
-              <w:rPr>
-                <w:rFonts w:ascii="Times New Roman" w:hAnsi="Times New Roman" w:cs="Times New Roman"/>
-                <w:sz w:val="26"/>
-                <w:szCs w:val="26"/>
-              </w:rPr>
-              <w:t xml:space="preserve">.1. </w:t>
-            </w:r>
-            <w:r>
-              <w:rPr>
-                <w:rFonts w:ascii="Times New Roman" w:hAnsi="Times New Roman" w:cs="Times New Roman"/>
-                <w:sz w:val="26"/>
-                <w:szCs w:val="26"/>
-              </w:rPr>
-              <w:t xml:space="preserve">Nếu người dùng nhấn </w:t>
-            </w:r>
-            <w:r>
-              <w:rPr>
-                <w:rFonts w:ascii="Times New Roman" w:hAnsi="Times New Roman" w:cs="Times New Roman"/>
-                <w:b/>
-                <w:sz w:val="26"/>
-                <w:szCs w:val="26"/>
-              </w:rPr>
-              <w:t>Tìm kiếm</w:t>
-            </w:r>
-            <w:r>
-              <w:rPr>
-                <w:rFonts w:ascii="Times New Roman" w:hAnsi="Times New Roman" w:cs="Times New Roman"/>
-                <w:sz w:val="26"/>
-                <w:szCs w:val="26"/>
-              </w:rPr>
-              <w:t xml:space="preserve"> </w:t>
-            </w:r>
-            <w:r>
-              <w:rPr>
-                <w:rFonts w:ascii="Times New Roman" w:hAnsi="Times New Roman" w:cs="Times New Roman"/>
-                <w:sz w:val="26"/>
-                <w:szCs w:val="26"/>
-              </w:rPr>
-              <w:t xml:space="preserve">và </w:t>
-            </w:r>
-            <w:r>
-              <w:rPr>
-                <w:rFonts w:ascii="Times New Roman" w:hAnsi="Times New Roman" w:cs="Times New Roman"/>
-                <w:sz w:val="26"/>
-                <w:szCs w:val="26"/>
-              </w:rPr>
-              <w:t xml:space="preserve">tên của tiêu đề </w:t>
-            </w:r>
-            <w:r>
-              <w:rPr>
-                <w:rFonts w:ascii="Times New Roman" w:hAnsi="Times New Roman" w:cs="Times New Roman"/>
-                <w:sz w:val="26"/>
-                <w:szCs w:val="26"/>
-              </w:rPr>
-              <w:t>không tồn tại thì hệ thống thông báo không tìm thấ</w:t>
-            </w:r>
-            <w:r>
-              <w:rPr>
-                <w:rFonts w:ascii="Times New Roman" w:hAnsi="Times New Roman" w:cs="Times New Roman"/>
-                <w:sz w:val="26"/>
-                <w:szCs w:val="26"/>
-              </w:rPr>
-              <w:t>y.</w:t>
+              <w:commentReference w:id="0"/>
             </w:r>
           </w:p>
         </w:tc>
@@ -5193,6 +4848,14 @@
               </w:rPr>
               <w:t xml:space="preserve"> DVD hoặc đĩa game)</w:t>
             </w:r>
+            <w:r>
+              <w:rPr>
+                <w:rFonts w:ascii="Times New Roman" w:hAnsi="Times New Roman" w:cs="Times New Roman"/>
+                <w:sz w:val="26"/>
+                <w:szCs w:val="26"/>
+              </w:rPr>
+              <w:t xml:space="preserve"> </w:t>
+            </w:r>
           </w:p>
         </w:tc>
       </w:tr>
@@ -5505,6 +5168,131 @@
       </w:tr>
       <w:tr>
         <w:trPr>
+          <w:trHeight w:val="800"/>
+        </w:trPr>
+        <w:tc>
+          <w:tcPr>
+            <w:tcW w:w="4675" w:type="dxa"/>
+            <w:vAlign w:val="center"/>
+          </w:tcPr>
+          <w:p>
+            <w:pPr>
+              <w:jc w:val="both"/>
+              <w:rPr>
+                <w:rFonts w:ascii="Times New Roman" w:hAnsi="Times New Roman" w:cs="Times New Roman"/>
+                <w:sz w:val="26"/>
+                <w:szCs w:val="26"/>
+              </w:rPr>
+            </w:pPr>
+            <w:r>
+              <w:rPr>
+                <w:rFonts w:ascii="Times New Roman" w:hAnsi="Times New Roman" w:cs="Times New Roman"/>
+                <w:sz w:val="26"/>
+                <w:szCs w:val="26"/>
+              </w:rPr>
+              <w:t>1</w:t>
+            </w:r>
+            <w:r>
+              <w:rPr>
+                <w:rFonts w:ascii="Times New Roman" w:hAnsi="Times New Roman" w:cs="Times New Roman"/>
+                <w:sz w:val="26"/>
+                <w:szCs w:val="26"/>
+              </w:rPr>
+              <w:t>.</w:t>
+            </w:r>
+            <w:r>
+              <w:rPr>
+                <w:rFonts w:ascii="Times New Roman" w:hAnsi="Times New Roman" w:cs="Times New Roman"/>
+                <w:sz w:val="26"/>
+                <w:szCs w:val="26"/>
+              </w:rPr>
+              <w:t xml:space="preserve"> </w:t>
+            </w:r>
+            <w:r>
+              <w:rPr>
+                <w:rFonts w:ascii="Times New Roman" w:hAnsi="Times New Roman" w:cs="Times New Roman"/>
+                <w:sz w:val="26"/>
+                <w:szCs w:val="26"/>
+              </w:rPr>
+              <w:t>N</w:t>
+            </w:r>
+            <w:r>
+              <w:rPr>
+                <w:rFonts w:ascii="Times New Roman" w:hAnsi="Times New Roman" w:cs="Times New Roman"/>
+                <w:sz w:val="26"/>
+                <w:szCs w:val="26"/>
+              </w:rPr>
+              <w:t>hấn vào ID của DVD hoặ</w:t>
+            </w:r>
+            <w:r>
+              <w:rPr>
+                <w:rFonts w:ascii="Times New Roman" w:hAnsi="Times New Roman" w:cs="Times New Roman"/>
+                <w:sz w:val="26"/>
+                <w:szCs w:val="26"/>
+              </w:rPr>
+              <w:t>c đĩa game.</w:t>
+            </w:r>
+          </w:p>
+        </w:tc>
+        <w:tc>
+          <w:tcPr>
+            <w:tcW w:w="4675" w:type="dxa"/>
+            <w:vAlign w:val="center"/>
+          </w:tcPr>
+          <w:p>
+            <w:pPr>
+              <w:jc w:val="both"/>
+              <w:rPr>
+                <w:rFonts w:ascii="Times New Roman" w:hAnsi="Times New Roman" w:cs="Times New Roman"/>
+                <w:sz w:val="26"/>
+                <w:szCs w:val="26"/>
+              </w:rPr>
+            </w:pPr>
+            <w:r>
+              <w:rPr>
+                <w:rFonts w:ascii="Times New Roman" w:hAnsi="Times New Roman" w:cs="Times New Roman"/>
+                <w:sz w:val="26"/>
+                <w:szCs w:val="26"/>
+              </w:rPr>
+              <w:t>2</w:t>
+            </w:r>
+            <w:r>
+              <w:rPr>
+                <w:rFonts w:ascii="Times New Roman" w:hAnsi="Times New Roman" w:cs="Times New Roman"/>
+                <w:sz w:val="26"/>
+                <w:szCs w:val="26"/>
+              </w:rPr>
+              <w:t xml:space="preserve">. </w:t>
+            </w:r>
+            <w:r>
+              <w:rPr>
+                <w:rFonts w:ascii="Times New Roman" w:hAnsi="Times New Roman" w:cs="Times New Roman"/>
+                <w:sz w:val="26"/>
+                <w:szCs w:val="26"/>
+              </w:rPr>
+              <w:t>H</w:t>
+            </w:r>
+            <w:r>
+              <w:rPr>
+                <w:rFonts w:ascii="Times New Roman" w:hAnsi="Times New Roman" w:cs="Times New Roman"/>
+                <w:sz w:val="26"/>
+                <w:szCs w:val="26"/>
+              </w:rPr>
+              <w:t>iển thị form thông tin của DVD hoặ</w:t>
+            </w:r>
+            <w:r>
+              <w:rPr>
+                <w:rFonts w:ascii="Times New Roman" w:hAnsi="Times New Roman" w:cs="Times New Roman"/>
+                <w:sz w:val="26"/>
+                <w:szCs w:val="26"/>
+              </w:rPr>
+              <w:t>c đĩa game.</w:t>
+            </w:r>
+          </w:p>
+        </w:tc>
+      </w:tr>
+      <w:tr>
+        <w:trPr>
           <w:trHeight w:val="1070"/>
         </w:trPr>
         <w:tc>
@@ -5527,31 +5315,88 @@
                 <w:sz w:val="26"/>
                 <w:szCs w:val="26"/>
               </w:rPr>
-              <w:t>1</w:t>
-            </w:r>
-            <w:r>
-              <w:rPr>
-                <w:rFonts w:ascii="Times New Roman" w:hAnsi="Times New Roman" w:cs="Times New Roman"/>
-                <w:sz w:val="26"/>
-                <w:szCs w:val="26"/>
-              </w:rPr>
-              <w:t xml:space="preserve">. Nhập </w:t>
-            </w:r>
-            <w:r>
-              <w:rPr>
-                <w:rFonts w:ascii="Times New Roman" w:hAnsi="Times New Roman" w:cs="Times New Roman"/>
-                <w:sz w:val="26"/>
-                <w:szCs w:val="26"/>
-              </w:rPr>
-              <w:t>ID</w:t>
-            </w:r>
-            <w:r>
-              <w:rPr>
-                <w:rFonts w:ascii="Times New Roman" w:hAnsi="Times New Roman" w:cs="Times New Roman"/>
-                <w:sz w:val="26"/>
-                <w:szCs w:val="26"/>
-              </w:rPr>
-              <w:t xml:space="preserve"> của </w:t>
+              <w:t>3</w:t>
+            </w:r>
+            <w:r>
+              <w:rPr>
+                <w:rFonts w:ascii="Times New Roman" w:hAnsi="Times New Roman" w:cs="Times New Roman"/>
+                <w:sz w:val="26"/>
+                <w:szCs w:val="26"/>
+              </w:rPr>
+              <w:t>. Chọ</w:t>
+            </w:r>
+            <w:r>
+              <w:rPr>
+                <w:rFonts w:ascii="Times New Roman" w:hAnsi="Times New Roman" w:cs="Times New Roman"/>
+                <w:sz w:val="26"/>
+                <w:szCs w:val="26"/>
+              </w:rPr>
+              <w:t xml:space="preserve">n </w:t>
+            </w:r>
+            <w:r>
+              <w:rPr>
+                <w:rFonts w:ascii="Times New Roman" w:hAnsi="Times New Roman" w:cs="Times New Roman"/>
+                <w:b/>
+                <w:sz w:val="26"/>
+                <w:szCs w:val="26"/>
+              </w:rPr>
+              <w:t>Xóa</w:t>
+            </w:r>
+            <w:r>
+              <w:rPr>
+                <w:rFonts w:ascii="Times New Roman" w:hAnsi="Times New Roman" w:cs="Times New Roman"/>
+                <w:sz w:val="26"/>
+                <w:szCs w:val="26"/>
+              </w:rPr>
+              <w:t>.</w:t>
+            </w:r>
+          </w:p>
+        </w:tc>
+        <w:tc>
+          <w:tcPr>
+            <w:tcW w:w="4675" w:type="dxa"/>
+            <w:vAlign w:val="center"/>
+          </w:tcPr>
+          <w:p>
+            <w:pPr>
+              <w:jc w:val="both"/>
+              <w:rPr>
+                <w:rFonts w:ascii="Times New Roman" w:hAnsi="Times New Roman" w:cs="Times New Roman"/>
+                <w:sz w:val="26"/>
+                <w:szCs w:val="26"/>
+              </w:rPr>
+            </w:pPr>
+            <w:r>
+              <w:rPr>
+                <w:rFonts w:ascii="Times New Roman" w:hAnsi="Times New Roman" w:cs="Times New Roman"/>
+                <w:sz w:val="26"/>
+                <w:szCs w:val="26"/>
+              </w:rPr>
+              <w:t>4</w:t>
+            </w:r>
+            <w:r>
+              <w:rPr>
+                <w:rFonts w:ascii="Times New Roman" w:hAnsi="Times New Roman" w:cs="Times New Roman"/>
+                <w:sz w:val="26"/>
+                <w:szCs w:val="26"/>
+              </w:rPr>
+              <w:t xml:space="preserve">. </w:t>
+            </w:r>
+            <w:r>
+              <w:rPr>
+                <w:rFonts w:ascii="Times New Roman" w:hAnsi="Times New Roman" w:cs="Times New Roman"/>
+                <w:sz w:val="26"/>
+                <w:szCs w:val="26"/>
+              </w:rPr>
+              <w:t>Xóa</w:t>
+            </w:r>
+            <w:r>
+              <w:rPr>
+                <w:rFonts w:ascii="Times New Roman" w:hAnsi="Times New Roman" w:cs="Times New Roman"/>
+                <w:sz w:val="26"/>
+                <w:szCs w:val="26"/>
+              </w:rPr>
+              <w:t xml:space="preserve"> thông tin </w:t>
             </w:r>
             <w:r>
               <w:rPr>
@@ -5567,16 +5412,23 @@
                 <w:sz w:val="26"/>
                 <w:szCs w:val="26"/>
               </w:rPr>
-              <w:t xml:space="preserve"> và nhấn </w:t>
-            </w:r>
-            <w:r>
-              <w:rPr>
-                <w:rFonts w:ascii="Times New Roman" w:hAnsi="Times New Roman" w:cs="Times New Roman"/>
-                <w:b/>
-                <w:sz w:val="26"/>
-                <w:szCs w:val="26"/>
-              </w:rPr>
-              <w:t>Tìm kiếm</w:t>
+              <w:t>,</w:t>
+            </w:r>
+            <w:r>
+              <w:rPr>
+                <w:rFonts w:ascii="Times New Roman" w:hAnsi="Times New Roman" w:cs="Times New Roman"/>
+                <w:sz w:val="26"/>
+                <w:szCs w:val="26"/>
+              </w:rPr>
+              <w:t xml:space="preserve"> thông báo xóa thành công</w:t>
+            </w:r>
+            <w:r>
+              <w:rPr>
+                <w:rFonts w:ascii="Times New Roman" w:hAnsi="Times New Roman" w:cs="Times New Roman"/>
+                <w:sz w:val="26"/>
+                <w:szCs w:val="26"/>
+              </w:rPr>
+              <w:t xml:space="preserve"> và hiển thị trang giao diện quản lí DVD hoặc đĩa game</w:t>
             </w:r>
             <w:r>
               <w:rPr>
@@ -5585,392 +5437,6 @@
                 <w:szCs w:val="26"/>
               </w:rPr>
               <w:t>.</w:t>
-            </w:r>
-          </w:p>
-        </w:tc>
-        <w:tc>
-          <w:tcPr>
-            <w:tcW w:w="4675" w:type="dxa"/>
-            <w:vAlign w:val="center"/>
-          </w:tcPr>
-          <w:p>
-            <w:pPr>
-              <w:jc w:val="both"/>
-              <w:rPr>
-                <w:rFonts w:ascii="Times New Roman" w:hAnsi="Times New Roman" w:cs="Times New Roman"/>
-                <w:sz w:val="26"/>
-                <w:szCs w:val="26"/>
-              </w:rPr>
-            </w:pPr>
-            <w:r>
-              <w:rPr>
-                <w:rFonts w:ascii="Times New Roman" w:hAnsi="Times New Roman" w:cs="Times New Roman"/>
-                <w:sz w:val="26"/>
-                <w:szCs w:val="26"/>
-              </w:rPr>
-              <w:t>2</w:t>
-            </w:r>
-            <w:r>
-              <w:rPr>
-                <w:rFonts w:ascii="Times New Roman" w:hAnsi="Times New Roman" w:cs="Times New Roman"/>
-                <w:sz w:val="26"/>
-                <w:szCs w:val="26"/>
-              </w:rPr>
-              <w:t xml:space="preserve">. </w:t>
-            </w:r>
-            <w:r>
-              <w:rPr>
-                <w:rFonts w:ascii="Times New Roman" w:hAnsi="Times New Roman" w:cs="Times New Roman"/>
-                <w:sz w:val="26"/>
-                <w:szCs w:val="26"/>
-              </w:rPr>
-              <w:t xml:space="preserve">Nếu </w:t>
-            </w:r>
-            <w:r>
-              <w:rPr>
-                <w:rFonts w:ascii="Times New Roman" w:hAnsi="Times New Roman" w:cs="Times New Roman"/>
-                <w:sz w:val="26"/>
-                <w:szCs w:val="26"/>
-              </w:rPr>
-              <w:t xml:space="preserve">ID </w:t>
-            </w:r>
-            <w:r>
-              <w:rPr>
-                <w:rFonts w:ascii="Times New Roman" w:hAnsi="Times New Roman" w:cs="Times New Roman"/>
-                <w:sz w:val="26"/>
-                <w:szCs w:val="26"/>
-              </w:rPr>
-              <w:t>của DVD hoặc đĩa game</w:t>
-            </w:r>
-            <w:r>
-              <w:rPr>
-                <w:rFonts w:ascii="Times New Roman" w:hAnsi="Times New Roman" w:cs="Times New Roman"/>
-                <w:sz w:val="26"/>
-                <w:szCs w:val="26"/>
-              </w:rPr>
-              <w:t xml:space="preserve"> tồn tại thì hệ thống </w:t>
-            </w:r>
-            <w:r>
-              <w:rPr>
-                <w:rFonts w:ascii="Times New Roman" w:hAnsi="Times New Roman" w:cs="Times New Roman"/>
-                <w:sz w:val="26"/>
-                <w:szCs w:val="26"/>
-              </w:rPr>
-              <w:t xml:space="preserve">hiển thị </w:t>
-            </w:r>
-            <w:r>
-              <w:rPr>
-                <w:rFonts w:ascii="Times New Roman" w:hAnsi="Times New Roman" w:cs="Times New Roman"/>
-                <w:sz w:val="26"/>
-                <w:szCs w:val="26"/>
-              </w:rPr>
-              <w:t>giao diệ</w:t>
-            </w:r>
-            <w:r>
-              <w:rPr>
-                <w:rFonts w:ascii="Times New Roman" w:hAnsi="Times New Roman" w:cs="Times New Roman"/>
-                <w:sz w:val="26"/>
-                <w:szCs w:val="26"/>
-              </w:rPr>
-              <w:t xml:space="preserve">n thông tin </w:t>
-            </w:r>
-            <w:r>
-              <w:rPr>
-                <w:rFonts w:ascii="Times New Roman" w:hAnsi="Times New Roman" w:cs="Times New Roman"/>
-                <w:sz w:val="26"/>
-                <w:szCs w:val="26"/>
-              </w:rPr>
-              <w:t>DVD hoặc đĩa game vừa tìm</w:t>
-            </w:r>
-            <w:r>
-              <w:rPr>
-                <w:rFonts w:ascii="Times New Roman" w:hAnsi="Times New Roman" w:cs="Times New Roman"/>
-                <w:sz w:val="26"/>
-                <w:szCs w:val="26"/>
-              </w:rPr>
-              <w:t xml:space="preserve">. </w:t>
-            </w:r>
-          </w:p>
-        </w:tc>
-      </w:tr>
-      <w:tr>
-        <w:trPr>
-          <w:trHeight w:val="1070"/>
-        </w:trPr>
-        <w:tc>
-          <w:tcPr>
-            <w:tcW w:w="4675" w:type="dxa"/>
-            <w:vAlign w:val="center"/>
-          </w:tcPr>
-          <w:p>
-            <w:pPr>
-              <w:jc w:val="both"/>
-              <w:rPr>
-                <w:rFonts w:ascii="Times New Roman" w:hAnsi="Times New Roman" w:cs="Times New Roman"/>
-                <w:sz w:val="26"/>
-                <w:szCs w:val="26"/>
-              </w:rPr>
-            </w:pPr>
-            <w:r>
-              <w:rPr>
-                <w:rFonts w:ascii="Times New Roman" w:hAnsi="Times New Roman" w:cs="Times New Roman"/>
-                <w:sz w:val="26"/>
-                <w:szCs w:val="26"/>
-              </w:rPr>
-              <w:lastRenderedPageBreak/>
-              <w:t>3</w:t>
-            </w:r>
-            <w:r>
-              <w:rPr>
-                <w:rFonts w:ascii="Times New Roman" w:hAnsi="Times New Roman" w:cs="Times New Roman"/>
-                <w:sz w:val="26"/>
-                <w:szCs w:val="26"/>
-              </w:rPr>
-              <w:t>. Chọ</w:t>
-            </w:r>
-            <w:r>
-              <w:rPr>
-                <w:rFonts w:ascii="Times New Roman" w:hAnsi="Times New Roman" w:cs="Times New Roman"/>
-                <w:sz w:val="26"/>
-                <w:szCs w:val="26"/>
-              </w:rPr>
-              <w:t xml:space="preserve">n </w:t>
-            </w:r>
-            <w:r>
-              <w:rPr>
-                <w:rFonts w:ascii="Times New Roman" w:hAnsi="Times New Roman" w:cs="Times New Roman"/>
-                <w:b/>
-                <w:sz w:val="26"/>
-                <w:szCs w:val="26"/>
-              </w:rPr>
-              <w:t>Xóa</w:t>
-            </w:r>
-            <w:r>
-              <w:rPr>
-                <w:rFonts w:ascii="Times New Roman" w:hAnsi="Times New Roman" w:cs="Times New Roman"/>
-                <w:sz w:val="26"/>
-                <w:szCs w:val="26"/>
-              </w:rPr>
-              <w:t>.</w:t>
-            </w:r>
-          </w:p>
-        </w:tc>
-        <w:tc>
-          <w:tcPr>
-            <w:tcW w:w="4675" w:type="dxa"/>
-            <w:vAlign w:val="center"/>
-          </w:tcPr>
-          <w:p>
-            <w:pPr>
-              <w:jc w:val="both"/>
-              <w:rPr>
-                <w:rFonts w:ascii="Times New Roman" w:hAnsi="Times New Roman" w:cs="Times New Roman"/>
-                <w:sz w:val="26"/>
-                <w:szCs w:val="26"/>
-              </w:rPr>
-            </w:pPr>
-            <w:r>
-              <w:rPr>
-                <w:rFonts w:ascii="Times New Roman" w:hAnsi="Times New Roman" w:cs="Times New Roman"/>
-                <w:sz w:val="26"/>
-                <w:szCs w:val="26"/>
-              </w:rPr>
-              <w:t>4</w:t>
-            </w:r>
-            <w:r>
-              <w:rPr>
-                <w:rFonts w:ascii="Times New Roman" w:hAnsi="Times New Roman" w:cs="Times New Roman"/>
-                <w:sz w:val="26"/>
-                <w:szCs w:val="26"/>
-              </w:rPr>
-              <w:t xml:space="preserve">. </w:t>
-            </w:r>
-            <w:r>
-              <w:rPr>
-                <w:rFonts w:ascii="Times New Roman" w:hAnsi="Times New Roman" w:cs="Times New Roman"/>
-                <w:sz w:val="26"/>
-                <w:szCs w:val="26"/>
-              </w:rPr>
-              <w:t>Xóa</w:t>
-            </w:r>
-            <w:r>
-              <w:rPr>
-                <w:rFonts w:ascii="Times New Roman" w:hAnsi="Times New Roman" w:cs="Times New Roman"/>
-                <w:sz w:val="26"/>
-                <w:szCs w:val="26"/>
-              </w:rPr>
-              <w:t xml:space="preserve"> thông tin </w:t>
-            </w:r>
-            <w:r>
-              <w:rPr>
-                <w:rFonts w:ascii="Times New Roman" w:hAnsi="Times New Roman" w:cs="Times New Roman"/>
-                <w:sz w:val="26"/>
-                <w:szCs w:val="26"/>
-              </w:rPr>
-              <w:t>DVD hoặc đĩa game</w:t>
-            </w:r>
-            <w:r>
-              <w:rPr>
-                <w:rFonts w:ascii="Times New Roman" w:hAnsi="Times New Roman" w:cs="Times New Roman"/>
-                <w:sz w:val="26"/>
-                <w:szCs w:val="26"/>
-              </w:rPr>
-              <w:t>,</w:t>
-            </w:r>
-            <w:r>
-              <w:rPr>
-                <w:rFonts w:ascii="Times New Roman" w:hAnsi="Times New Roman" w:cs="Times New Roman"/>
-                <w:sz w:val="26"/>
-                <w:szCs w:val="26"/>
-              </w:rPr>
-              <w:t xml:space="preserve"> thông báo xóa thành công</w:t>
-            </w:r>
-            <w:r>
-              <w:rPr>
-                <w:rFonts w:ascii="Times New Roman" w:hAnsi="Times New Roman" w:cs="Times New Roman"/>
-                <w:sz w:val="26"/>
-                <w:szCs w:val="26"/>
-              </w:rPr>
-              <w:t xml:space="preserve"> và hiển thị trang giao diện quản lí DVD hoặc đĩa game</w:t>
-            </w:r>
-            <w:r>
-              <w:rPr>
-                <w:rFonts w:ascii="Times New Roman" w:hAnsi="Times New Roman" w:cs="Times New Roman"/>
-                <w:sz w:val="26"/>
-                <w:szCs w:val="26"/>
-              </w:rPr>
-              <w:t>.</w:t>
-            </w:r>
-          </w:p>
-        </w:tc>
-      </w:tr>
-      <w:tr>
-        <w:trPr>
-          <w:trHeight w:val="530"/>
-        </w:trPr>
-        <w:tc>
-          <w:tcPr>
-            <w:tcW w:w="9350" w:type="dxa"/>
-            <w:gridSpan w:val="2"/>
-            <w:vAlign w:val="center"/>
-          </w:tcPr>
-          <w:p>
-            <w:pPr>
-              <w:rPr>
-                <w:rFonts w:ascii="Times New Roman" w:hAnsi="Times New Roman" w:cs="Times New Roman"/>
-                <w:sz w:val="26"/>
-                <w:szCs w:val="26"/>
-              </w:rPr>
-            </w:pPr>
-            <w:r>
-              <w:rPr>
-                <w:rFonts w:ascii="Times New Roman" w:hAnsi="Times New Roman" w:cs="Times New Roman"/>
-                <w:b/>
-                <w:sz w:val="26"/>
-                <w:szCs w:val="26"/>
-              </w:rPr>
-              <w:t>Luồng sự kiện phụ</w:t>
-            </w:r>
-          </w:p>
-        </w:tc>
-      </w:tr>
-      <w:tr>
-        <w:trPr>
-          <w:trHeight w:val="1070"/>
-        </w:trPr>
-        <w:tc>
-          <w:tcPr>
-            <w:tcW w:w="4675" w:type="dxa"/>
-            <w:vAlign w:val="center"/>
-          </w:tcPr>
-          <w:p>
-            <w:pPr>
-              <w:jc w:val="both"/>
-              <w:rPr>
-                <w:rFonts w:ascii="Times New Roman" w:hAnsi="Times New Roman" w:cs="Times New Roman"/>
-                <w:sz w:val="26"/>
-                <w:szCs w:val="26"/>
-              </w:rPr>
-            </w:pPr>
-          </w:p>
-        </w:tc>
-        <w:tc>
-          <w:tcPr>
-            <w:tcW w:w="4675" w:type="dxa"/>
-            <w:vAlign w:val="center"/>
-          </w:tcPr>
-          <w:p>
-            <w:pPr>
-              <w:jc w:val="both"/>
-              <w:rPr>
-                <w:rFonts w:ascii="Times New Roman" w:hAnsi="Times New Roman" w:cs="Times New Roman"/>
-                <w:sz w:val="26"/>
-                <w:szCs w:val="26"/>
-              </w:rPr>
-            </w:pPr>
-            <w:r>
-              <w:rPr>
-                <w:rFonts w:ascii="Times New Roman" w:hAnsi="Times New Roman" w:cs="Times New Roman"/>
-                <w:sz w:val="26"/>
-                <w:szCs w:val="26"/>
-              </w:rPr>
-              <w:t>2</w:t>
-            </w:r>
-            <w:r>
-              <w:rPr>
-                <w:rFonts w:ascii="Times New Roman" w:hAnsi="Times New Roman" w:cs="Times New Roman"/>
-                <w:sz w:val="26"/>
-                <w:szCs w:val="26"/>
-              </w:rPr>
-              <w:t xml:space="preserve">.1. </w:t>
-            </w:r>
-            <w:r>
-              <w:rPr>
-                <w:rFonts w:ascii="Times New Roman" w:hAnsi="Times New Roman" w:cs="Times New Roman"/>
-                <w:sz w:val="26"/>
-                <w:szCs w:val="26"/>
-              </w:rPr>
-              <w:t xml:space="preserve">Nếu </w:t>
-            </w:r>
-            <w:r>
-              <w:rPr>
-                <w:rFonts w:ascii="Times New Roman" w:hAnsi="Times New Roman" w:cs="Times New Roman"/>
-                <w:sz w:val="26"/>
-                <w:szCs w:val="26"/>
-              </w:rPr>
-              <w:t xml:space="preserve">ID </w:t>
-            </w:r>
-            <w:r>
-              <w:rPr>
-                <w:rFonts w:ascii="Times New Roman" w:hAnsi="Times New Roman" w:cs="Times New Roman"/>
-                <w:sz w:val="26"/>
-                <w:szCs w:val="26"/>
-              </w:rPr>
-              <w:t>của DVD hoặc đĩa game</w:t>
-            </w:r>
-            <w:r>
-              <w:rPr>
-                <w:rFonts w:ascii="Times New Roman" w:hAnsi="Times New Roman" w:cs="Times New Roman"/>
-                <w:sz w:val="26"/>
-                <w:szCs w:val="26"/>
-              </w:rPr>
-              <w:t xml:space="preserve"> </w:t>
-            </w:r>
-            <w:r>
-              <w:rPr>
-                <w:rFonts w:ascii="Times New Roman" w:hAnsi="Times New Roman" w:cs="Times New Roman"/>
-                <w:sz w:val="26"/>
-                <w:szCs w:val="26"/>
-              </w:rPr>
-              <w:t>không tồn tại thì hệ thống thông báo không tìm thấy.</w:t>
-            </w:r>
-            <w:r>
-              <w:rPr>
-                <w:rFonts w:ascii="Times New Roman" w:hAnsi="Times New Roman" w:cs="Times New Roman"/>
-                <w:sz w:val="26"/>
-                <w:szCs w:val="26"/>
-              </w:rPr>
-              <w:t xml:space="preserve"> </w:t>
             </w:r>
           </w:p>
         </w:tc>
@@ -6039,6 +5505,14 @@
               </w:rPr>
               <w:t>Delete rental rate (Xóa rental rate)</w:t>
             </w:r>
+            <w:r>
+              <w:rPr>
+                <w:rFonts w:ascii="Times New Roman" w:hAnsi="Times New Roman" w:cs="Times New Roman"/>
+                <w:sz w:val="26"/>
+                <w:szCs w:val="26"/>
+              </w:rPr>
+              <w:t xml:space="preserve"> </w:t>
+            </w:r>
           </w:p>
         </w:tc>
       </w:tr>
@@ -6193,6 +5667,7 @@
                 <w:sz w:val="26"/>
                 <w:szCs w:val="26"/>
               </w:rPr>
+              <w:lastRenderedPageBreak/>
               <w:t>Điều kiện sau:</w:t>
             </w:r>
             <w:r>
@@ -6295,7 +5770,7 @@
       </w:tr>
       <w:tr>
         <w:trPr>
-          <w:trHeight w:val="1250"/>
+          <w:trHeight w:val="602"/>
         </w:trPr>
         <w:tc>
           <w:tcPr>
@@ -6325,41 +5800,40 @@
                 <w:sz w:val="26"/>
                 <w:szCs w:val="26"/>
               </w:rPr>
-              <w:t xml:space="preserve">. Nhập ID hoặc </w:t>
-            </w:r>
-            <w:r>
-              <w:rPr>
-                <w:rFonts w:ascii="Times New Roman" w:hAnsi="Times New Roman" w:cs="Times New Roman"/>
-                <w:sz w:val="26"/>
-                <w:szCs w:val="26"/>
-              </w:rPr>
-              <w:t>tên</w:t>
-            </w:r>
-            <w:r>
-              <w:rPr>
-                <w:rFonts w:ascii="Times New Roman" w:hAnsi="Times New Roman" w:cs="Times New Roman"/>
-                <w:sz w:val="26"/>
-                <w:szCs w:val="26"/>
-              </w:rPr>
-              <w:t xml:space="preserve"> của rental rate và nhấn </w:t>
-            </w:r>
-            <w:r>
-              <w:rPr>
-                <w:rFonts w:ascii="Times New Roman" w:hAnsi="Times New Roman" w:cs="Times New Roman"/>
-                <w:b/>
-                <w:sz w:val="26"/>
-                <w:szCs w:val="26"/>
-              </w:rPr>
-              <w:t>Tìm kiếm</w:t>
-            </w:r>
-            <w:r>
-              <w:rPr>
-                <w:rFonts w:ascii="Times New Roman" w:hAnsi="Times New Roman" w:cs="Times New Roman"/>
-                <w:sz w:val="26"/>
-                <w:szCs w:val="26"/>
-              </w:rPr>
               <w:t>.</w:t>
             </w:r>
+            <w:r>
+              <w:rPr>
+                <w:rFonts w:ascii="Times New Roman" w:hAnsi="Times New Roman" w:cs="Times New Roman"/>
+                <w:sz w:val="26"/>
+                <w:szCs w:val="26"/>
+              </w:rPr>
+              <w:t xml:space="preserve"> </w:t>
+            </w:r>
+            <w:r>
+              <w:rPr>
+                <w:rFonts w:ascii="Times New Roman" w:hAnsi="Times New Roman" w:cs="Times New Roman"/>
+                <w:sz w:val="26"/>
+                <w:szCs w:val="26"/>
+              </w:rPr>
+              <w:t>N</w:t>
+            </w:r>
+            <w:r>
+              <w:rPr>
+                <w:rFonts w:ascii="Times New Roman" w:hAnsi="Times New Roman" w:cs="Times New Roman"/>
+                <w:sz w:val="26"/>
+                <w:szCs w:val="26"/>
+              </w:rPr>
+              <w:t>hấn vào ID củ</w:t>
+            </w:r>
+            <w:r>
+              <w:rPr>
+                <w:rFonts w:ascii="Times New Roman" w:hAnsi="Times New Roman" w:cs="Times New Roman"/>
+                <w:sz w:val="26"/>
+                <w:szCs w:val="26"/>
+              </w:rPr>
+              <w:t>a rental rate.</w:t>
+            </w:r>
           </w:p>
         </w:tc>
         <w:tc>
@@ -6398,71 +5872,102 @@
                 <w:sz w:val="26"/>
                 <w:szCs w:val="26"/>
               </w:rPr>
-              <w:t xml:space="preserve">Nếu </w:t>
-            </w:r>
-            <w:r>
-              <w:rPr>
-                <w:rFonts w:ascii="Times New Roman" w:hAnsi="Times New Roman" w:cs="Times New Roman"/>
-                <w:sz w:val="26"/>
-                <w:szCs w:val="26"/>
-              </w:rPr>
-              <w:t xml:space="preserve">ID hoặc </w:t>
-            </w:r>
-            <w:r>
-              <w:rPr>
-                <w:rFonts w:ascii="Times New Roman" w:hAnsi="Times New Roman" w:cs="Times New Roman"/>
-                <w:sz w:val="26"/>
-                <w:szCs w:val="26"/>
-              </w:rPr>
-              <w:t>tên</w:t>
-            </w:r>
-            <w:r>
-              <w:rPr>
-                <w:rFonts w:ascii="Times New Roman" w:hAnsi="Times New Roman" w:cs="Times New Roman"/>
-                <w:sz w:val="26"/>
-                <w:szCs w:val="26"/>
-              </w:rPr>
-              <w:t xml:space="preserve"> của rental rate </w:t>
-            </w:r>
-            <w:r>
-              <w:rPr>
-                <w:rFonts w:ascii="Times New Roman" w:hAnsi="Times New Roman" w:cs="Times New Roman"/>
-                <w:sz w:val="26"/>
-                <w:szCs w:val="26"/>
-              </w:rPr>
-              <w:t xml:space="preserve">tồn tại thì hệ thống </w:t>
-            </w:r>
-            <w:r>
-              <w:rPr>
-                <w:rFonts w:ascii="Times New Roman" w:hAnsi="Times New Roman" w:cs="Times New Roman"/>
-                <w:sz w:val="26"/>
-                <w:szCs w:val="26"/>
-              </w:rPr>
-              <w:t xml:space="preserve">hiển thị </w:t>
-            </w:r>
-            <w:r>
-              <w:rPr>
-                <w:rFonts w:ascii="Times New Roman" w:hAnsi="Times New Roman" w:cs="Times New Roman"/>
-                <w:sz w:val="26"/>
-                <w:szCs w:val="26"/>
-              </w:rPr>
-              <w:t>giao diệ</w:t>
-            </w:r>
-            <w:r>
-              <w:rPr>
-                <w:rFonts w:ascii="Times New Roman" w:hAnsi="Times New Roman" w:cs="Times New Roman"/>
-                <w:sz w:val="26"/>
-                <w:szCs w:val="26"/>
-              </w:rPr>
-              <w:t xml:space="preserve">n thông tin </w:t>
-            </w:r>
-            <w:r>
-              <w:rPr>
-                <w:rFonts w:ascii="Times New Roman" w:hAnsi="Times New Roman" w:cs="Times New Roman"/>
-                <w:sz w:val="26"/>
-                <w:szCs w:val="26"/>
-              </w:rPr>
-              <w:t>rental rate vừa tìm</w:t>
+              <w:t>H</w:t>
+            </w:r>
+            <w:r>
+              <w:rPr>
+                <w:rFonts w:ascii="Times New Roman" w:hAnsi="Times New Roman" w:cs="Times New Roman"/>
+                <w:sz w:val="26"/>
+                <w:szCs w:val="26"/>
+              </w:rPr>
+              <w:t>iển thị form thông tin củ</w:t>
+            </w:r>
+            <w:r>
+              <w:rPr>
+                <w:rFonts w:ascii="Times New Roman" w:hAnsi="Times New Roman" w:cs="Times New Roman"/>
+                <w:sz w:val="26"/>
+                <w:szCs w:val="26"/>
+              </w:rPr>
+              <w:t>a rental rate.</w:t>
+            </w:r>
+          </w:p>
+        </w:tc>
+      </w:tr>
+      <w:tr>
+        <w:trPr>
+          <w:trHeight w:val="1160"/>
+        </w:trPr>
+        <w:tc>
+          <w:tcPr>
+            <w:tcW w:w="4675" w:type="dxa"/>
+            <w:vAlign w:val="center"/>
+          </w:tcPr>
+          <w:p>
+            <w:pPr>
+              <w:jc w:val="both"/>
+              <w:rPr>
+                <w:rFonts w:ascii="Times New Roman" w:hAnsi="Times New Roman" w:cs="Times New Roman"/>
+                <w:sz w:val="26"/>
+                <w:szCs w:val="26"/>
+              </w:rPr>
+            </w:pPr>
+            <w:r>
+              <w:rPr>
+                <w:rFonts w:ascii="Times New Roman" w:hAnsi="Times New Roman" w:cs="Times New Roman"/>
+                <w:sz w:val="26"/>
+                <w:szCs w:val="26"/>
+              </w:rPr>
+              <w:t>3</w:t>
+            </w:r>
+            <w:r>
+              <w:rPr>
+                <w:rFonts w:ascii="Times New Roman" w:hAnsi="Times New Roman" w:cs="Times New Roman"/>
+                <w:sz w:val="26"/>
+                <w:szCs w:val="26"/>
+              </w:rPr>
+              <w:t xml:space="preserve">. Chọn </w:t>
+            </w:r>
+            <w:r>
+              <w:rPr>
+                <w:rFonts w:ascii="Times New Roman" w:hAnsi="Times New Roman" w:cs="Times New Roman"/>
+                <w:b/>
+                <w:sz w:val="26"/>
+                <w:szCs w:val="26"/>
+              </w:rPr>
+              <w:t>Xóa</w:t>
+            </w:r>
+            <w:r>
+              <w:rPr>
+                <w:rFonts w:ascii="Times New Roman" w:hAnsi="Times New Roman" w:cs="Times New Roman"/>
+                <w:sz w:val="26"/>
+                <w:szCs w:val="26"/>
+              </w:rPr>
+              <w:t>.</w:t>
+            </w:r>
+          </w:p>
+        </w:tc>
+        <w:tc>
+          <w:tcPr>
+            <w:tcW w:w="4675" w:type="dxa"/>
+            <w:vAlign w:val="center"/>
+          </w:tcPr>
+          <w:p>
+            <w:pPr>
+              <w:jc w:val="both"/>
+              <w:rPr>
+                <w:rFonts w:ascii="Times New Roman" w:hAnsi="Times New Roman" w:cs="Times New Roman"/>
+                <w:sz w:val="26"/>
+                <w:szCs w:val="26"/>
+              </w:rPr>
+            </w:pPr>
+            <w:commentRangeStart w:id="1"/>
+            <w:r>
+              <w:rPr>
+                <w:rFonts w:ascii="Times New Roman" w:hAnsi="Times New Roman" w:cs="Times New Roman"/>
+                <w:sz w:val="26"/>
+                <w:szCs w:val="26"/>
+              </w:rPr>
+              <w:t>4</w:t>
             </w:r>
             <w:r>
               <w:rPr>
@@ -6472,47 +5977,9 @@
               </w:rPr>
               <w:t xml:space="preserve">. </w:t>
             </w:r>
-          </w:p>
-        </w:tc>
-      </w:tr>
-      <w:tr>
-        <w:trPr>
-          <w:trHeight w:val="1250"/>
-        </w:trPr>
-        <w:tc>
-          <w:tcPr>
-            <w:tcW w:w="4675" w:type="dxa"/>
-            <w:vAlign w:val="center"/>
-          </w:tcPr>
-          <w:p>
-            <w:pPr>
-              <w:jc w:val="both"/>
-              <w:rPr>
-                <w:rFonts w:ascii="Times New Roman" w:hAnsi="Times New Roman" w:cs="Times New Roman"/>
-                <w:sz w:val="26"/>
-                <w:szCs w:val="26"/>
-              </w:rPr>
-            </w:pPr>
-            <w:r>
-              <w:rPr>
-                <w:rFonts w:ascii="Times New Roman" w:hAnsi="Times New Roman" w:cs="Times New Roman"/>
-                <w:sz w:val="26"/>
-                <w:szCs w:val="26"/>
-              </w:rPr>
-              <w:t>3</w:t>
-            </w:r>
-            <w:r>
-              <w:rPr>
-                <w:rFonts w:ascii="Times New Roman" w:hAnsi="Times New Roman" w:cs="Times New Roman"/>
-                <w:sz w:val="26"/>
-                <w:szCs w:val="26"/>
-              </w:rPr>
-              <w:t xml:space="preserve">. Chọn </w:t>
-            </w:r>
-            <w:r>
-              <w:rPr>
-                <w:rFonts w:ascii="Times New Roman" w:hAnsi="Times New Roman" w:cs="Times New Roman"/>
-                <w:b/>
+            <w:r>
+              <w:rPr>
+                <w:rFonts w:ascii="Times New Roman" w:hAnsi="Times New Roman" w:cs="Times New Roman"/>
                 <w:sz w:val="26"/>
                 <w:szCs w:val="26"/>
               </w:rPr>
@@ -6524,55 +5991,6 @@
                 <w:sz w:val="26"/>
                 <w:szCs w:val="26"/>
               </w:rPr>
-              <w:t>.</w:t>
-            </w:r>
-          </w:p>
-        </w:tc>
-        <w:tc>
-          <w:tcPr>
-            <w:tcW w:w="4675" w:type="dxa"/>
-            <w:vAlign w:val="center"/>
-          </w:tcPr>
-          <w:p>
-            <w:pPr>
-              <w:jc w:val="both"/>
-              <w:rPr>
-                <w:rFonts w:ascii="Times New Roman" w:hAnsi="Times New Roman" w:cs="Times New Roman"/>
-                <w:sz w:val="26"/>
-                <w:szCs w:val="26"/>
-              </w:rPr>
-            </w:pPr>
-            <w:commentRangeStart w:id="3"/>
-            <w:r>
-              <w:rPr>
-                <w:rFonts w:ascii="Times New Roman" w:hAnsi="Times New Roman" w:cs="Times New Roman"/>
-                <w:sz w:val="26"/>
-                <w:szCs w:val="26"/>
-              </w:rPr>
-              <w:t>4</w:t>
-            </w:r>
-            <w:r>
-              <w:rPr>
-                <w:rFonts w:ascii="Times New Roman" w:hAnsi="Times New Roman" w:cs="Times New Roman"/>
-                <w:sz w:val="26"/>
-                <w:szCs w:val="26"/>
-              </w:rPr>
-              <w:t xml:space="preserve">. </w:t>
-            </w:r>
-            <w:r>
-              <w:rPr>
-                <w:rFonts w:ascii="Times New Roman" w:hAnsi="Times New Roman" w:cs="Times New Roman"/>
-                <w:sz w:val="26"/>
-                <w:szCs w:val="26"/>
-              </w:rPr>
-              <w:t>Xóa</w:t>
-            </w:r>
-            <w:r>
-              <w:rPr>
-                <w:rFonts w:ascii="Times New Roman" w:hAnsi="Times New Roman" w:cs="Times New Roman"/>
-                <w:sz w:val="26"/>
-                <w:szCs w:val="26"/>
-              </w:rPr>
               <w:t xml:space="preserve"> thông tin </w:t>
             </w:r>
             <w:r>
@@ -6583,143 +6001,12 @@
               </w:rPr>
               <w:t>rental rate, thông báo xóa thành công và hiển thị trang giao diện quản lí rental rate.</w:t>
             </w:r>
-            <w:commentRangeEnd w:id="3"/>
+            <w:commentRangeEnd w:id="1"/>
             <w:r>
               <w:rPr>
                 <w:rStyle w:val="CommentReference"/>
               </w:rPr>
-              <w:commentReference w:id="3"/>
-            </w:r>
-          </w:p>
-        </w:tc>
-      </w:tr>
-      <w:tr>
-        <w:trPr>
-          <w:trHeight w:val="530"/>
-        </w:trPr>
-        <w:tc>
-          <w:tcPr>
-            <w:tcW w:w="9350" w:type="dxa"/>
-            <w:gridSpan w:val="2"/>
-            <w:vAlign w:val="center"/>
-          </w:tcPr>
-          <w:p>
-            <w:pPr>
-              <w:rPr>
-                <w:rFonts w:ascii="Times New Roman" w:hAnsi="Times New Roman" w:cs="Times New Roman"/>
-                <w:sz w:val="26"/>
-                <w:szCs w:val="26"/>
-              </w:rPr>
-            </w:pPr>
-            <w:r>
-              <w:rPr>
-                <w:rFonts w:ascii="Times New Roman" w:hAnsi="Times New Roman" w:cs="Times New Roman"/>
-                <w:b/>
-                <w:sz w:val="26"/>
-                <w:szCs w:val="26"/>
-              </w:rPr>
-              <w:t>Luồng sự kiện phụ</w:t>
-            </w:r>
-          </w:p>
-        </w:tc>
-      </w:tr>
-      <w:tr>
-        <w:trPr>
-          <w:trHeight w:val="1160"/>
-        </w:trPr>
-        <w:tc>
-          <w:tcPr>
-            <w:tcW w:w="4675" w:type="dxa"/>
-            <w:vAlign w:val="center"/>
-          </w:tcPr>
-          <w:p>
-            <w:pPr>
-              <w:jc w:val="both"/>
-              <w:rPr>
-                <w:rFonts w:ascii="Times New Roman" w:hAnsi="Times New Roman" w:cs="Times New Roman"/>
-                <w:sz w:val="26"/>
-                <w:szCs w:val="26"/>
-              </w:rPr>
-            </w:pPr>
-          </w:p>
-        </w:tc>
-        <w:tc>
-          <w:tcPr>
-            <w:tcW w:w="4675" w:type="dxa"/>
-            <w:vAlign w:val="center"/>
-          </w:tcPr>
-          <w:p>
-            <w:pPr>
-              <w:jc w:val="both"/>
-              <w:rPr>
-                <w:rFonts w:ascii="Times New Roman" w:hAnsi="Times New Roman" w:cs="Times New Roman"/>
-                <w:sz w:val="26"/>
-                <w:szCs w:val="26"/>
-              </w:rPr>
-            </w:pPr>
-            <w:r>
-              <w:rPr>
-                <w:rFonts w:ascii="Times New Roman" w:hAnsi="Times New Roman" w:cs="Times New Roman"/>
-                <w:sz w:val="26"/>
-                <w:szCs w:val="26"/>
-              </w:rPr>
-              <w:t>2</w:t>
-            </w:r>
-            <w:r>
-              <w:rPr>
-                <w:rFonts w:ascii="Times New Roman" w:hAnsi="Times New Roman" w:cs="Times New Roman"/>
-                <w:sz w:val="26"/>
-                <w:szCs w:val="26"/>
-              </w:rPr>
-              <w:t xml:space="preserve">.1. </w:t>
-            </w:r>
-            <w:r>
-              <w:rPr>
-                <w:rFonts w:ascii="Times New Roman" w:hAnsi="Times New Roman" w:cs="Times New Roman"/>
-                <w:sz w:val="26"/>
-                <w:szCs w:val="26"/>
-              </w:rPr>
-              <w:t xml:space="preserve">Nếu </w:t>
-            </w:r>
-            <w:r>
-              <w:rPr>
-                <w:rFonts w:ascii="Times New Roman" w:hAnsi="Times New Roman" w:cs="Times New Roman"/>
-                <w:sz w:val="26"/>
-                <w:szCs w:val="26"/>
-              </w:rPr>
-              <w:t>ID hoặ</w:t>
-            </w:r>
-            <w:r>
-              <w:rPr>
-                <w:rFonts w:ascii="Times New Roman" w:hAnsi="Times New Roman" w:cs="Times New Roman"/>
-                <w:sz w:val="26"/>
-                <w:szCs w:val="26"/>
-              </w:rPr>
-              <w:t>c tên</w:t>
-            </w:r>
-            <w:r>
-              <w:rPr>
-                <w:rFonts w:ascii="Times New Roman" w:hAnsi="Times New Roman" w:cs="Times New Roman"/>
-                <w:sz w:val="26"/>
-                <w:szCs w:val="26"/>
-              </w:rPr>
-              <w:t xml:space="preserve"> của rental rate </w:t>
-            </w:r>
-            <w:r>
-              <w:rPr>
-                <w:rFonts w:ascii="Times New Roman" w:hAnsi="Times New Roman" w:cs="Times New Roman"/>
-                <w:sz w:val="26"/>
-                <w:szCs w:val="26"/>
-              </w:rPr>
-              <w:t>không tồn tại thì hệ thống thông báo không tìm thấ</w:t>
-            </w:r>
-            <w:r>
-              <w:rPr>
-                <w:rFonts w:ascii="Times New Roman" w:hAnsi="Times New Roman" w:cs="Times New Roman"/>
-                <w:sz w:val="26"/>
-                <w:szCs w:val="26"/>
-              </w:rPr>
-              <w:t>y.</w:t>
+              <w:commentReference w:id="1"/>
             </w:r>
           </w:p>
         </w:tc>
@@ -6778,7 +6065,6 @@
                 <w:sz w:val="26"/>
                 <w:szCs w:val="26"/>
               </w:rPr>
-              <w:lastRenderedPageBreak/>
               <w:t xml:space="preserve">Tên use case: </w:t>
             </w:r>
             <w:r>
@@ -7117,7 +6403,7 @@
       </w:tr>
       <w:tr>
         <w:trPr>
-          <w:trHeight w:val="1142"/>
+          <w:trHeight w:val="890"/>
         </w:trPr>
         <w:tc>
           <w:tcPr>
@@ -7141,7 +6427,6 @@
               </w:rPr>
               <w:t>1</w:t>
             </w:r>
-            <w:commentRangeStart w:id="4"/>
             <w:r>
               <w:rPr>
                 <w:rFonts w:ascii="Times New Roman" w:hAnsi="Times New Roman" w:cs="Times New Roman"/>
@@ -7156,32 +6441,47 @@
                 <w:sz w:val="26"/>
                 <w:szCs w:val="26"/>
               </w:rPr>
-              <w:t>Nhập ID hoặc tên của khách hàng</w:t>
-            </w:r>
-            <w:r>
-              <w:rPr>
-                <w:rFonts w:ascii="Times New Roman" w:hAnsi="Times New Roman" w:cs="Times New Roman"/>
-                <w:sz w:val="26"/>
-                <w:szCs w:val="26"/>
-              </w:rPr>
-              <w:t xml:space="preserve"> vào ô tìm kiếm</w:t>
-            </w:r>
-            <w:r>
-              <w:rPr>
-                <w:rFonts w:ascii="Times New Roman" w:hAnsi="Times New Roman" w:cs="Times New Roman"/>
-                <w:sz w:val="26"/>
-                <w:szCs w:val="26"/>
-              </w:rPr>
-              <w:t xml:space="preserve"> và nhấn </w:t>
-            </w:r>
-            <w:r>
-              <w:rPr>
-                <w:rFonts w:ascii="Times New Roman" w:hAnsi="Times New Roman" w:cs="Times New Roman"/>
-                <w:b/>
-                <w:sz w:val="26"/>
-                <w:szCs w:val="26"/>
-              </w:rPr>
-              <w:t>Tìm kiếm</w:t>
+              <w:t>N</w:t>
+            </w:r>
+            <w:r>
+              <w:rPr>
+                <w:rFonts w:ascii="Times New Roman" w:hAnsi="Times New Roman" w:cs="Times New Roman"/>
+                <w:sz w:val="26"/>
+                <w:szCs w:val="26"/>
+              </w:rPr>
+              <w:t xml:space="preserve">hấn vào ID của </w:t>
+            </w:r>
+            <w:r>
+              <w:rPr>
+                <w:rFonts w:ascii="Times New Roman" w:hAnsi="Times New Roman" w:cs="Times New Roman"/>
+                <w:sz w:val="26"/>
+                <w:szCs w:val="26"/>
+              </w:rPr>
+              <w:t>khách hàng</w:t>
+            </w:r>
+            <w:r>
+              <w:rPr>
+                <w:rFonts w:ascii="Times New Roman" w:hAnsi="Times New Roman" w:cs="Times New Roman"/>
+                <w:sz w:val="26"/>
+                <w:szCs w:val="26"/>
+              </w:rPr>
+              <w:t xml:space="preserve"> </w:t>
+            </w:r>
+            <w:r>
+              <w:rPr>
+                <w:rFonts w:ascii="Times New Roman" w:hAnsi="Times New Roman" w:cs="Times New Roman"/>
+                <w:sz w:val="26"/>
+                <w:szCs w:val="26"/>
+              </w:rPr>
+              <w:t xml:space="preserve">cần </w:t>
+            </w:r>
+            <w:r>
+              <w:rPr>
+                <w:rFonts w:ascii="Times New Roman" w:hAnsi="Times New Roman" w:cs="Times New Roman"/>
+                <w:sz w:val="26"/>
+                <w:szCs w:val="26"/>
+              </w:rPr>
+              <w:t>cập nhật</w:t>
             </w:r>
             <w:r>
               <w:rPr>
@@ -7191,13 +6491,8 @@
               </w:rPr>
               <w:t>.</w:t>
             </w:r>
-            <w:commentRangeEnd w:id="4"/>
-            <w:r>
-              <w:rPr>
-                <w:rStyle w:val="CommentReference"/>
-              </w:rPr>
-              <w:commentReference w:id="4"/>
-            </w:r>
+            <w:bookmarkStart w:id="2" w:name="_GoBack"/>
+            <w:bookmarkEnd w:id="2"/>
           </w:p>
         </w:tc>
         <w:tc>
@@ -7236,23 +6531,23 @@
                 <w:sz w:val="26"/>
                 <w:szCs w:val="26"/>
               </w:rPr>
-              <w:t>Nếu ID hoặc tên của khách hàng tồn tại thì hệ thố</w:t>
-            </w:r>
-            <w:r>
-              <w:rPr>
-                <w:rFonts w:ascii="Times New Roman" w:hAnsi="Times New Roman" w:cs="Times New Roman"/>
-                <w:sz w:val="26"/>
-                <w:szCs w:val="26"/>
-              </w:rPr>
-              <w:t>ng hiển thị form thông tin khách hàng vừa tìm thấy</w:t>
-            </w:r>
-            <w:r>
-              <w:rPr>
-                <w:rFonts w:ascii="Times New Roman" w:hAnsi="Times New Roman" w:cs="Times New Roman"/>
-                <w:sz w:val="26"/>
-                <w:szCs w:val="26"/>
-              </w:rPr>
-              <w:t xml:space="preserve">. </w:t>
+              <w:t>H</w:t>
+            </w:r>
+            <w:r>
+              <w:rPr>
+                <w:rFonts w:ascii="Times New Roman" w:hAnsi="Times New Roman" w:cs="Times New Roman"/>
+                <w:sz w:val="26"/>
+                <w:szCs w:val="26"/>
+              </w:rPr>
+              <w:t xml:space="preserve">iển thị form thông tin của </w:t>
+            </w:r>
+            <w:r>
+              <w:rPr>
+                <w:rFonts w:ascii="Times New Roman" w:hAnsi="Times New Roman" w:cs="Times New Roman"/>
+                <w:sz w:val="26"/>
+                <w:szCs w:val="26"/>
+              </w:rPr>
+              <w:t>khách hàng.</w:t>
             </w:r>
           </w:p>
         </w:tc>
@@ -7630,6 +6925,7 @@
                 <w:sz w:val="26"/>
                 <w:szCs w:val="26"/>
               </w:rPr>
+              <w:lastRenderedPageBreak/>
               <w:t>6.2. Thực hiện lại bước 5.</w:t>
             </w:r>
           </w:p>
@@ -7919,7 +7215,6 @@
                 <w:sz w:val="26"/>
                 <w:szCs w:val="26"/>
               </w:rPr>
-              <w:lastRenderedPageBreak/>
               <w:t>Điều kiện trước:</w:t>
             </w:r>
             <w:r>
@@ -8093,7 +7388,7 @@
       </w:tr>
       <w:tr>
         <w:trPr>
-          <w:trHeight w:val="782"/>
+          <w:trHeight w:val="710"/>
         </w:trPr>
         <w:tc>
           <w:tcPr>
@@ -8131,66 +7426,49 @@
                 <w:sz w:val="26"/>
                 <w:szCs w:val="26"/>
               </w:rPr>
-              <w:t>Nhậ</w:t>
-            </w:r>
-            <w:r>
-              <w:rPr>
-                <w:rFonts w:ascii="Times New Roman" w:hAnsi="Times New Roman" w:cs="Times New Roman"/>
-                <w:sz w:val="26"/>
-                <w:szCs w:val="26"/>
-              </w:rPr>
-              <w:t xml:space="preserve">p </w:t>
-            </w:r>
-            <w:r>
-              <w:rPr>
-                <w:rFonts w:ascii="Times New Roman" w:hAnsi="Times New Roman" w:cs="Times New Roman"/>
-                <w:sz w:val="26"/>
-                <w:szCs w:val="26"/>
-              </w:rPr>
-              <w:t>tên củ</w:t>
-            </w:r>
-            <w:r>
-              <w:rPr>
-                <w:rFonts w:ascii="Times New Roman" w:hAnsi="Times New Roman" w:cs="Times New Roman"/>
-                <w:sz w:val="26"/>
-                <w:szCs w:val="26"/>
-              </w:rPr>
-              <w:t>a tiêu đề</w:t>
-            </w:r>
-            <w:r>
-              <w:rPr>
-                <w:rFonts w:ascii="Times New Roman" w:hAnsi="Times New Roman" w:cs="Times New Roman"/>
-                <w:sz w:val="26"/>
-                <w:szCs w:val="26"/>
-              </w:rPr>
-              <w:t xml:space="preserve"> vào ô tìm kiếm</w:t>
-            </w:r>
-            <w:r>
-              <w:rPr>
-                <w:rFonts w:ascii="Times New Roman" w:hAnsi="Times New Roman" w:cs="Times New Roman"/>
-                <w:sz w:val="26"/>
-                <w:szCs w:val="26"/>
-              </w:rPr>
-              <w:t xml:space="preserve"> và nhấn </w:t>
-            </w:r>
-            <w:r>
-              <w:rPr>
-                <w:rFonts w:ascii="Times New Roman" w:hAnsi="Times New Roman" w:cs="Times New Roman"/>
-                <w:b/>
-                <w:sz w:val="26"/>
-                <w:szCs w:val="26"/>
-              </w:rPr>
-              <w:t>Tìm kiếm</w:t>
-            </w:r>
-            <w:r>
-              <w:rPr>
-                <w:rFonts w:ascii="Times New Roman" w:hAnsi="Times New Roman" w:cs="Times New Roman"/>
-                <w:b/>
+              <w:t>N</w:t>
+            </w:r>
+            <w:r>
+              <w:rPr>
+                <w:rFonts w:ascii="Times New Roman" w:hAnsi="Times New Roman" w:cs="Times New Roman"/>
+                <w:sz w:val="26"/>
+                <w:szCs w:val="26"/>
+              </w:rPr>
+              <w:t xml:space="preserve">hấn vào ID của tiêu đề </w:t>
+            </w:r>
+            <w:r>
+              <w:rPr>
+                <w:rFonts w:ascii="Times New Roman" w:hAnsi="Times New Roman" w:cs="Times New Roman"/>
+                <w:sz w:val="26"/>
+                <w:szCs w:val="26"/>
+              </w:rPr>
+              <w:t xml:space="preserve">cần </w:t>
+            </w:r>
+            <w:r>
+              <w:rPr>
+                <w:rFonts w:ascii="Times New Roman" w:hAnsi="Times New Roman" w:cs="Times New Roman"/>
+                <w:sz w:val="26"/>
+                <w:szCs w:val="26"/>
+              </w:rPr>
+              <w:t>cập nhật</w:t>
+            </w:r>
+            <w:r>
+              <w:rPr>
+                <w:rFonts w:ascii="Times New Roman" w:hAnsi="Times New Roman" w:cs="Times New Roman"/>
                 <w:sz w:val="26"/>
                 <w:szCs w:val="26"/>
               </w:rPr>
               <w:t>.</w:t>
             </w:r>
+            <w:r>
+              <w:rPr>
+                <w:rFonts w:ascii="Times New Roman" w:hAnsi="Times New Roman" w:cs="Times New Roman"/>
+                <w:b/>
+                <w:sz w:val="26"/>
+                <w:szCs w:val="26"/>
+              </w:rPr>
+              <w:t xml:space="preserve"> </w:t>
+            </w:r>
           </w:p>
         </w:tc>
         <w:tc>
@@ -8229,39 +7507,23 @@
                 <w:sz w:val="26"/>
                 <w:szCs w:val="26"/>
               </w:rPr>
-              <w:t xml:space="preserve">Nếu tên của </w:t>
-            </w:r>
-            <w:r>
-              <w:rPr>
-                <w:rFonts w:ascii="Times New Roman" w:hAnsi="Times New Roman" w:cs="Times New Roman"/>
-                <w:sz w:val="26"/>
-                <w:szCs w:val="26"/>
-              </w:rPr>
-              <w:t>tiêu đề</w:t>
-            </w:r>
-            <w:r>
-              <w:rPr>
-                <w:rFonts w:ascii="Times New Roman" w:hAnsi="Times New Roman" w:cs="Times New Roman"/>
-                <w:sz w:val="26"/>
-                <w:szCs w:val="26"/>
-              </w:rPr>
-              <w:t xml:space="preserve"> tồn tại thì hệ thố</w:t>
-            </w:r>
-            <w:r>
-              <w:rPr>
-                <w:rFonts w:ascii="Times New Roman" w:hAnsi="Times New Roman" w:cs="Times New Roman"/>
-                <w:sz w:val="26"/>
-                <w:szCs w:val="26"/>
-              </w:rPr>
-              <w:t>ng hiển thị form thông tin tiêu đề vừa tìm thấy</w:t>
-            </w:r>
-            <w:r>
-              <w:rPr>
-                <w:rFonts w:ascii="Times New Roman" w:hAnsi="Times New Roman" w:cs="Times New Roman"/>
-                <w:sz w:val="26"/>
-                <w:szCs w:val="26"/>
-              </w:rPr>
-              <w:t xml:space="preserve">. </w:t>
+              <w:t>H</w:t>
+            </w:r>
+            <w:r>
+              <w:rPr>
+                <w:rFonts w:ascii="Times New Roman" w:hAnsi="Times New Roman" w:cs="Times New Roman"/>
+                <w:sz w:val="26"/>
+                <w:szCs w:val="26"/>
+              </w:rPr>
+              <w:t>iển thị form thông tin của tiêu đề</w:t>
+            </w:r>
+            <w:r>
+              <w:rPr>
+                <w:rFonts w:ascii="Times New Roman" w:hAnsi="Times New Roman" w:cs="Times New Roman"/>
+                <w:sz w:val="26"/>
+                <w:szCs w:val="26"/>
+              </w:rPr>
+              <w:t>.</w:t>
             </w:r>
           </w:p>
         </w:tc>
@@ -8524,17 +7786,7 @@
                 <w:sz w:val="26"/>
                 <w:szCs w:val="26"/>
               </w:rPr>
-              <w:t>tra</w:t>
-            </w:r>
-            <w:bookmarkStart w:id="5" w:name="_GoBack"/>
-            <w:bookmarkEnd w:id="5"/>
-            <w:r>
-              <w:rPr>
-                <w:rFonts w:ascii="Times New Roman" w:hAnsi="Times New Roman" w:cs="Times New Roman"/>
-                <w:sz w:val="26"/>
-                <w:szCs w:val="26"/>
-              </w:rPr>
-              <w:t>ng giao diện quản lí thông tin tiêu đề DVD hoặc đĩa game</w:t>
+              <w:t>trang giao diện quản lí thông tin tiêu đề DVD hoặc đĩa game</w:t>
             </w:r>
             <w:r>
               <w:rPr>
@@ -8725,6 +7977,7 @@
                 <w:sz w:val="26"/>
                 <w:szCs w:val="26"/>
               </w:rPr>
+              <w:lastRenderedPageBreak/>
               <w:t xml:space="preserve">Tên use case: </w:t>
             </w:r>
             <w:r>
@@ -9031,7 +8284,6 @@
                 <w:sz w:val="26"/>
                 <w:szCs w:val="26"/>
               </w:rPr>
-              <w:lastRenderedPageBreak/>
               <w:t>Actor</w:t>
             </w:r>
           </w:p>
@@ -9064,7 +8316,7 @@
       </w:tr>
       <w:tr>
         <w:trPr>
-          <w:trHeight w:val="1160"/>
+          <w:trHeight w:val="953"/>
         </w:trPr>
         <w:tc>
           <w:tcPr>
@@ -9094,6 +8346,86 @@
                 <w:sz w:val="26"/>
                 <w:szCs w:val="26"/>
               </w:rPr>
+              <w:t>.</w:t>
+            </w:r>
+            <w:r>
+              <w:rPr>
+                <w:rFonts w:ascii="Times New Roman" w:hAnsi="Times New Roman" w:cs="Times New Roman"/>
+                <w:sz w:val="26"/>
+                <w:szCs w:val="26"/>
+              </w:rPr>
+              <w:t xml:space="preserve"> </w:t>
+            </w:r>
+            <w:r>
+              <w:rPr>
+                <w:rFonts w:ascii="Times New Roman" w:hAnsi="Times New Roman" w:cs="Times New Roman"/>
+                <w:sz w:val="26"/>
+                <w:szCs w:val="26"/>
+              </w:rPr>
+              <w:t>N</w:t>
+            </w:r>
+            <w:r>
+              <w:rPr>
+                <w:rFonts w:ascii="Times New Roman" w:hAnsi="Times New Roman" w:cs="Times New Roman"/>
+                <w:sz w:val="26"/>
+                <w:szCs w:val="26"/>
+              </w:rPr>
+              <w:t xml:space="preserve">hấn vào ID của DVD hoặc đĩa game </w:t>
+            </w:r>
+            <w:r>
+              <w:rPr>
+                <w:rFonts w:ascii="Times New Roman" w:hAnsi="Times New Roman" w:cs="Times New Roman"/>
+                <w:sz w:val="26"/>
+                <w:szCs w:val="26"/>
+              </w:rPr>
+              <w:t xml:space="preserve">cần </w:t>
+            </w:r>
+            <w:r>
+              <w:rPr>
+                <w:rFonts w:ascii="Times New Roman" w:hAnsi="Times New Roman" w:cs="Times New Roman"/>
+                <w:sz w:val="26"/>
+                <w:szCs w:val="26"/>
+              </w:rPr>
+              <w:t>cập nhật</w:t>
+            </w:r>
+            <w:r>
+              <w:rPr>
+                <w:rFonts w:ascii="Times New Roman" w:hAnsi="Times New Roman" w:cs="Times New Roman"/>
+                <w:sz w:val="26"/>
+                <w:szCs w:val="26"/>
+              </w:rPr>
+              <w:t>.</w:t>
+            </w:r>
+          </w:p>
+        </w:tc>
+        <w:tc>
+          <w:tcPr>
+            <w:tcW w:w="4675" w:type="dxa"/>
+            <w:vAlign w:val="center"/>
+          </w:tcPr>
+          <w:p>
+            <w:pPr>
+              <w:jc w:val="both"/>
+              <w:rPr>
+                <w:rFonts w:ascii="Times New Roman" w:hAnsi="Times New Roman" w:cs="Times New Roman"/>
+                <w:sz w:val="26"/>
+                <w:szCs w:val="26"/>
+              </w:rPr>
+            </w:pPr>
+            <w:r>
+              <w:rPr>
+                <w:rFonts w:ascii="Times New Roman" w:hAnsi="Times New Roman" w:cs="Times New Roman"/>
+                <w:sz w:val="26"/>
+                <w:szCs w:val="26"/>
+              </w:rPr>
+              <w:t>2</w:t>
+            </w:r>
+            <w:r>
+              <w:rPr>
+                <w:rFonts w:ascii="Times New Roman" w:hAnsi="Times New Roman" w:cs="Times New Roman"/>
+                <w:sz w:val="26"/>
+                <w:szCs w:val="26"/>
+              </w:rPr>
               <w:t xml:space="preserve">. </w:t>
             </w:r>
             <w:r>
@@ -9102,160 +8434,23 @@
                 <w:sz w:val="26"/>
                 <w:szCs w:val="26"/>
               </w:rPr>
-              <w:t>Nhậ</w:t>
-            </w:r>
-            <w:r>
-              <w:rPr>
-                <w:rFonts w:ascii="Times New Roman" w:hAnsi="Times New Roman" w:cs="Times New Roman"/>
-                <w:sz w:val="26"/>
-                <w:szCs w:val="26"/>
-              </w:rPr>
-              <w:t>p ID</w:t>
-            </w:r>
-            <w:r>
-              <w:rPr>
-                <w:rFonts w:ascii="Times New Roman" w:hAnsi="Times New Roman" w:cs="Times New Roman"/>
-                <w:sz w:val="26"/>
-                <w:szCs w:val="26"/>
-              </w:rPr>
-              <w:t xml:space="preserve"> củ</w:t>
-            </w:r>
-            <w:r>
-              <w:rPr>
-                <w:rFonts w:ascii="Times New Roman" w:hAnsi="Times New Roman" w:cs="Times New Roman"/>
-                <w:sz w:val="26"/>
-                <w:szCs w:val="26"/>
-              </w:rPr>
-              <w:t>a DVD hoặc đĩa game</w:t>
-            </w:r>
-            <w:r>
-              <w:rPr>
-                <w:rFonts w:ascii="Times New Roman" w:hAnsi="Times New Roman" w:cs="Times New Roman"/>
-                <w:sz w:val="26"/>
-                <w:szCs w:val="26"/>
-              </w:rPr>
-              <w:t xml:space="preserve"> vào ô tìm kiếm</w:t>
-            </w:r>
-            <w:r>
-              <w:rPr>
-                <w:rFonts w:ascii="Times New Roman" w:hAnsi="Times New Roman" w:cs="Times New Roman"/>
-                <w:sz w:val="26"/>
-                <w:szCs w:val="26"/>
-              </w:rPr>
-              <w:t xml:space="preserve"> và nhấn </w:t>
-            </w:r>
-            <w:r>
-              <w:rPr>
-                <w:rFonts w:ascii="Times New Roman" w:hAnsi="Times New Roman" w:cs="Times New Roman"/>
-                <w:b/>
-                <w:sz w:val="26"/>
-                <w:szCs w:val="26"/>
-              </w:rPr>
-              <w:t>Tìm kiếm</w:t>
-            </w:r>
-            <w:r>
-              <w:rPr>
-                <w:rFonts w:ascii="Times New Roman" w:hAnsi="Times New Roman" w:cs="Times New Roman"/>
-                <w:sz w:val="26"/>
-                <w:szCs w:val="26"/>
-              </w:rPr>
-              <w:t>.</w:t>
-            </w:r>
-          </w:p>
-        </w:tc>
-        <w:tc>
-          <w:tcPr>
-            <w:tcW w:w="4675" w:type="dxa"/>
-            <w:vAlign w:val="center"/>
-          </w:tcPr>
-          <w:p>
-            <w:pPr>
-              <w:jc w:val="both"/>
-              <w:rPr>
-                <w:rFonts w:ascii="Times New Roman" w:hAnsi="Times New Roman" w:cs="Times New Roman"/>
-                <w:sz w:val="26"/>
-                <w:szCs w:val="26"/>
-              </w:rPr>
-            </w:pPr>
-            <w:r>
-              <w:rPr>
-                <w:rFonts w:ascii="Times New Roman" w:hAnsi="Times New Roman" w:cs="Times New Roman"/>
-                <w:sz w:val="26"/>
-                <w:szCs w:val="26"/>
-              </w:rPr>
-              <w:t>2</w:t>
-            </w:r>
-            <w:r>
-              <w:rPr>
-                <w:rFonts w:ascii="Times New Roman" w:hAnsi="Times New Roman" w:cs="Times New Roman"/>
-                <w:sz w:val="26"/>
-                <w:szCs w:val="26"/>
-              </w:rPr>
-              <w:t xml:space="preserve">. </w:t>
-            </w:r>
-            <w:r>
-              <w:rPr>
-                <w:rFonts w:ascii="Times New Roman" w:hAnsi="Times New Roman" w:cs="Times New Roman"/>
-                <w:sz w:val="26"/>
-                <w:szCs w:val="26"/>
-              </w:rPr>
-              <w:t xml:space="preserve">Nếu </w:t>
-            </w:r>
-            <w:r>
-              <w:rPr>
-                <w:rFonts w:ascii="Times New Roman" w:hAnsi="Times New Roman" w:cs="Times New Roman"/>
-                <w:sz w:val="26"/>
-                <w:szCs w:val="26"/>
-              </w:rPr>
-              <w:t>ID</w:t>
-            </w:r>
-            <w:r>
-              <w:rPr>
-                <w:rFonts w:ascii="Times New Roman" w:hAnsi="Times New Roman" w:cs="Times New Roman"/>
-                <w:sz w:val="26"/>
-                <w:szCs w:val="26"/>
-              </w:rPr>
-              <w:t xml:space="preserve"> của </w:t>
-            </w:r>
-            <w:r>
-              <w:rPr>
-                <w:rFonts w:ascii="Times New Roman" w:hAnsi="Times New Roman" w:cs="Times New Roman"/>
-                <w:sz w:val="26"/>
-                <w:szCs w:val="26"/>
-              </w:rPr>
-              <w:t>DVD hoặc đĩa game</w:t>
-            </w:r>
-            <w:r>
-              <w:rPr>
-                <w:rFonts w:ascii="Times New Roman" w:hAnsi="Times New Roman" w:cs="Times New Roman"/>
-                <w:sz w:val="26"/>
-                <w:szCs w:val="26"/>
-              </w:rPr>
-              <w:t xml:space="preserve"> tồn tại thì hệ thố</w:t>
-            </w:r>
-            <w:r>
-              <w:rPr>
-                <w:rFonts w:ascii="Times New Roman" w:hAnsi="Times New Roman" w:cs="Times New Roman"/>
-                <w:sz w:val="26"/>
-                <w:szCs w:val="26"/>
-              </w:rPr>
-              <w:t>ng hiển thị form thông tin DVD hoặc đĩa game vừa tìm thấy</w:t>
-            </w:r>
-            <w:r>
-              <w:rPr>
-                <w:rFonts w:ascii="Times New Roman" w:hAnsi="Times New Roman" w:cs="Times New Roman"/>
-                <w:sz w:val="26"/>
-                <w:szCs w:val="26"/>
-              </w:rPr>
-              <w:t>.</w:t>
-            </w:r>
-            <w:r>
-              <w:rPr>
-                <w:rFonts w:ascii="Times New Roman" w:hAnsi="Times New Roman" w:cs="Times New Roman"/>
-                <w:sz w:val="26"/>
-                <w:szCs w:val="26"/>
-              </w:rPr>
-              <w:t xml:space="preserve"> </w:t>
+              <w:t>H</w:t>
+            </w:r>
+            <w:r>
+              <w:rPr>
+                <w:rFonts w:ascii="Times New Roman" w:hAnsi="Times New Roman" w:cs="Times New Roman"/>
+                <w:sz w:val="26"/>
+                <w:szCs w:val="26"/>
+              </w:rPr>
+              <w:t>iển thị form thông tin của DVD hoặ</w:t>
+            </w:r>
+            <w:r>
+              <w:rPr>
+                <w:rFonts w:ascii="Times New Roman" w:hAnsi="Times New Roman" w:cs="Times New Roman"/>
+                <w:sz w:val="26"/>
+                <w:szCs w:val="26"/>
+              </w:rPr>
+              <w:t>c đĩa game.</w:t>
             </w:r>
           </w:p>
         </w:tc>
@@ -9906,6 +9101,7 @@
                 <w:sz w:val="26"/>
                 <w:szCs w:val="26"/>
               </w:rPr>
+              <w:lastRenderedPageBreak/>
               <w:t>Điều kiện trước:</w:t>
             </w:r>
             <w:r>
@@ -10095,7 +9291,7 @@
       </w:tr>
       <w:tr>
         <w:trPr>
-          <w:trHeight w:val="1070"/>
+          <w:trHeight w:val="782"/>
         </w:trPr>
         <w:tc>
           <w:tcPr>
@@ -10133,72 +9329,31 @@
                 <w:sz w:val="26"/>
                 <w:szCs w:val="26"/>
               </w:rPr>
-              <w:t>Nhậ</w:t>
-            </w:r>
-            <w:r>
-              <w:rPr>
-                <w:rFonts w:ascii="Times New Roman" w:hAnsi="Times New Roman" w:cs="Times New Roman"/>
-                <w:sz w:val="26"/>
-                <w:szCs w:val="26"/>
-              </w:rPr>
-              <w:t xml:space="preserve">p ID hoặc </w:t>
-            </w:r>
-            <w:r>
-              <w:rPr>
-                <w:rFonts w:ascii="Times New Roman" w:hAnsi="Times New Roman" w:cs="Times New Roman"/>
-                <w:sz w:val="26"/>
-                <w:szCs w:val="26"/>
-              </w:rPr>
-              <w:t>tên</w:t>
-            </w:r>
-            <w:r>
-              <w:rPr>
-                <w:rFonts w:ascii="Times New Roman" w:hAnsi="Times New Roman" w:cs="Times New Roman"/>
-                <w:sz w:val="26"/>
-                <w:szCs w:val="26"/>
-              </w:rPr>
-              <w:t xml:space="preserve"> củ</w:t>
-            </w:r>
-            <w:r>
-              <w:rPr>
-                <w:rFonts w:ascii="Times New Roman" w:hAnsi="Times New Roman" w:cs="Times New Roman"/>
-                <w:sz w:val="26"/>
-                <w:szCs w:val="26"/>
-              </w:rPr>
-              <w:t>a rental rate</w:t>
-            </w:r>
-            <w:r>
-              <w:rPr>
-                <w:rFonts w:ascii="Times New Roman" w:hAnsi="Times New Roman" w:cs="Times New Roman"/>
-                <w:sz w:val="26"/>
-                <w:szCs w:val="26"/>
-              </w:rPr>
-              <w:t xml:space="preserve"> vào ô tìm kiếm</w:t>
-            </w:r>
-            <w:r>
-              <w:rPr>
-                <w:rFonts w:ascii="Times New Roman" w:hAnsi="Times New Roman" w:cs="Times New Roman"/>
-                <w:sz w:val="26"/>
-                <w:szCs w:val="26"/>
-              </w:rPr>
-              <w:t xml:space="preserve"> và nhấn </w:t>
-            </w:r>
-            <w:r>
-              <w:rPr>
-                <w:rFonts w:ascii="Times New Roman" w:hAnsi="Times New Roman" w:cs="Times New Roman"/>
-                <w:b/>
-                <w:sz w:val="26"/>
-                <w:szCs w:val="26"/>
-              </w:rPr>
-              <w:t>Tìm kiếm</w:t>
-            </w:r>
-            <w:r>
-              <w:rPr>
-                <w:rFonts w:ascii="Times New Roman" w:hAnsi="Times New Roman" w:cs="Times New Roman"/>
-                <w:sz w:val="26"/>
-                <w:szCs w:val="26"/>
-              </w:rPr>
-              <w:t>.</w:t>
+              <w:t>N</w:t>
+            </w:r>
+            <w:r>
+              <w:rPr>
+                <w:rFonts w:ascii="Times New Roman" w:hAnsi="Times New Roman" w:cs="Times New Roman"/>
+                <w:sz w:val="26"/>
+                <w:szCs w:val="26"/>
+              </w:rPr>
+              <w:t xml:space="preserve">hấn vào ID của rental rate </w:t>
+            </w:r>
+            <w:r>
+              <w:rPr>
+                <w:rFonts w:ascii="Times New Roman" w:hAnsi="Times New Roman" w:cs="Times New Roman"/>
+                <w:sz w:val="26"/>
+                <w:szCs w:val="26"/>
+              </w:rPr>
+              <w:t>cần c</w:t>
+            </w:r>
+            <w:r>
+              <w:rPr>
+                <w:rFonts w:ascii="Times New Roman" w:hAnsi="Times New Roman" w:cs="Times New Roman"/>
+                <w:sz w:val="26"/>
+                <w:szCs w:val="26"/>
+              </w:rPr>
+              <w:t>ập nhật.</w:t>
             </w:r>
           </w:p>
         </w:tc>
@@ -10238,79 +9393,23 @@
                 <w:sz w:val="26"/>
                 <w:szCs w:val="26"/>
               </w:rPr>
-              <w:t xml:space="preserve">Nếu </w:t>
-            </w:r>
-            <w:r>
-              <w:rPr>
-                <w:rFonts w:ascii="Times New Roman" w:hAnsi="Times New Roman" w:cs="Times New Roman"/>
-                <w:sz w:val="26"/>
-                <w:szCs w:val="26"/>
-              </w:rPr>
-              <w:t xml:space="preserve">ID hoặc </w:t>
-            </w:r>
-            <w:r>
-              <w:rPr>
-                <w:rFonts w:ascii="Times New Roman" w:hAnsi="Times New Roman" w:cs="Times New Roman"/>
-                <w:sz w:val="26"/>
-                <w:szCs w:val="26"/>
-              </w:rPr>
-              <w:t>tên</w:t>
-            </w:r>
-            <w:r>
-              <w:rPr>
-                <w:rFonts w:ascii="Times New Roman" w:hAnsi="Times New Roman" w:cs="Times New Roman"/>
-                <w:sz w:val="26"/>
-                <w:szCs w:val="26"/>
-              </w:rPr>
-              <w:t xml:space="preserve"> của </w:t>
-            </w:r>
-            <w:r>
-              <w:rPr>
-                <w:rFonts w:ascii="Times New Roman" w:hAnsi="Times New Roman" w:cs="Times New Roman"/>
-                <w:sz w:val="26"/>
-                <w:szCs w:val="26"/>
-              </w:rPr>
-              <w:t>rental rate</w:t>
-            </w:r>
-            <w:r>
-              <w:rPr>
-                <w:rFonts w:ascii="Times New Roman" w:hAnsi="Times New Roman" w:cs="Times New Roman"/>
-                <w:sz w:val="26"/>
-                <w:szCs w:val="26"/>
-              </w:rPr>
-              <w:t xml:space="preserve"> </w:t>
-            </w:r>
-            <w:r>
-              <w:rPr>
-                <w:rFonts w:ascii="Times New Roman" w:hAnsi="Times New Roman" w:cs="Times New Roman"/>
-                <w:sz w:val="26"/>
-                <w:szCs w:val="26"/>
-              </w:rPr>
-              <w:t>tồn tại thì hệ thố</w:t>
-            </w:r>
-            <w:r>
-              <w:rPr>
-                <w:rFonts w:ascii="Times New Roman" w:hAnsi="Times New Roman" w:cs="Times New Roman"/>
-                <w:sz w:val="26"/>
-                <w:szCs w:val="26"/>
-              </w:rPr>
-              <w:t>ng hiển thị form thông tin rental rate vừa tìm thấy</w:t>
-            </w:r>
-            <w:r>
-              <w:rPr>
-                <w:rFonts w:ascii="Times New Roman" w:hAnsi="Times New Roman" w:cs="Times New Roman"/>
-                <w:sz w:val="26"/>
-                <w:szCs w:val="26"/>
-              </w:rPr>
-              <w:t>.</w:t>
-            </w:r>
-            <w:r>
-              <w:rPr>
-                <w:rFonts w:ascii="Times New Roman" w:hAnsi="Times New Roman" w:cs="Times New Roman"/>
-                <w:sz w:val="26"/>
-                <w:szCs w:val="26"/>
-              </w:rPr>
-              <w:t xml:space="preserve"> </w:t>
+              <w:t>H</w:t>
+            </w:r>
+            <w:r>
+              <w:rPr>
+                <w:rFonts w:ascii="Times New Roman" w:hAnsi="Times New Roman" w:cs="Times New Roman"/>
+                <w:sz w:val="26"/>
+                <w:szCs w:val="26"/>
+              </w:rPr>
+              <w:t>iển thị form thông tin củ</w:t>
+            </w:r>
+            <w:r>
+              <w:rPr>
+                <w:rFonts w:ascii="Times New Roman" w:hAnsi="Times New Roman" w:cs="Times New Roman"/>
+                <w:sz w:val="26"/>
+                <w:szCs w:val="26"/>
+              </w:rPr>
+              <w:t>a rental rate.</w:t>
             </w:r>
           </w:p>
         </w:tc>
@@ -10339,7 +9438,6 @@
                 <w:sz w:val="26"/>
                 <w:szCs w:val="26"/>
               </w:rPr>
-              <w:lastRenderedPageBreak/>
               <w:t xml:space="preserve">3. Chọn chức năng </w:t>
             </w:r>
             <w:r>
@@ -10740,48 +9838,8 @@
 </file>
 
 <file path=word/comments.xml><?xml version="1.0" encoding="utf-8"?>
-<w:comments xmlns:wpc="http://schemas.microsoft.com/office/word/2010/wordprocessingCanvas" xmlns:cx="http://schemas.microsoft.com/office/drawing/2014/chartex" xmlns:cx1="http://schemas.microsoft.com/office/drawing/2015/9/8/chartex" xmlns:cx2="http://schemas.microsoft.com/office/drawing/2015/10/21/chartex" xmlns:cx3="http://schemas.microsoft.com/office/drawing/2016/5/9/chartex" xmlns:cx4="http://schemas.microsoft.com/office/drawing/2016/5/10/chartex" xmlns:cx5="http://schemas.microsoft.com/office/drawing/2016/5/11/chartex" xmlns:cx6="http://schemas.microsoft.com/office/drawing/2016/5/12/chartex" xmlns:cx7="http://schemas.microsoft.com/office/drawing/2016/5/13/chartex" xmlns:cx8="http://schemas.microsoft.com/office/drawing/2016/5/14/chartex" xmlns:mc="http://schemas.openxmlformats.org/markup-compatibility/2006" xmlns:aink="http://schemas.microsoft.com/office/drawing/2016/ink" xmlns:am3d="http://schemas.microsoft.com/office/drawing/2017/model3d" xmlns:o="urn:schemas-microsoft-com:office:office" xmlns:r="http://schemas.openxmlformats.org/officeDocument/2006/relationships" xmlns:m="http://schemas.openxmlformats.org/officeDocument/2006/math" xmlns:v="urn:schemas-microsoft-com:vml" xmlns:wp14="http://schemas.microsoft.com/office/word/2010/wordprocessingDrawing" xmlns:wp="http://schemas.openxmlformats.org/drawingml/2006/wordprocessingDrawing" xmlns:w10="urn:schemas-microsoft-com:office:word" xmlns:w="http://schemas.openxmlformats.org/wordprocessingml/2006/main" xmlns:w14="http://schemas.microsoft.com/office/word/2010/wordml" xmlns:w15="http://schemas.microsoft.com/office/word/2012/wordml" xmlns:w16cid="http://schemas.microsoft.com/office/word/2016/wordml/cid" xmlns:w16se="http://schemas.microsoft.com/office/word/2015/wordml/symex" xmlns:wpg="http://schemas.microsoft.com/office/word/2010/wordprocessingGroup" xmlns:wpi="http://schemas.microsoft.com/office/word/2010/wordprocessingInk" xmlns:wne="http://schemas.microsoft.com/office/word/2006/wordml" xmlns:wps="http://schemas.microsoft.com/office/word/2010/wordprocessingShape" mc:Ignorable="w14 w15 w16se w16cid wp14">
-  <w:comment w:id="0" w:author="Nga Nguyen Thanh" w:date="2017-08-14T21:16:00Z" w:initials="NNT">
-    <w:p>
-      <w:pPr>
-        <w:pStyle w:val="CommentText"/>
-      </w:pPr>
-      <w:r>
-        <w:rPr>
-          <w:rStyle w:val="CommentReference"/>
-        </w:rPr>
-        <w:annotationRef/>
-      </w:r>
-      <w:r>
-        <w:t xml:space="preserve">Em đề xuất chức năng tìm kiếm là chức năng nâng cao. Có thể là chọn khách hàng cần xóa trong danh sách khách hàng </w:t>
-      </w:r>
-      <w:proofErr w:type="gramStart"/>
-      <w:r>
-        <w:t>và  ấn</w:t>
-      </w:r>
-      <w:proofErr w:type="gramEnd"/>
-      <w:r>
-        <w:t xml:space="preserve"> Xóa</w:t>
-      </w:r>
-    </w:p>
-  </w:comment>
-  <w:comment w:id="1" w:author="Nga Nguyen Thanh" w:date="2017-08-14T21:17:00Z" w:initials="NNT">
-    <w:p>
-      <w:pPr>
-        <w:pStyle w:val="CommentText"/>
-      </w:pPr>
-      <w:r>
-        <w:rPr>
-          <w:rStyle w:val="CommentReference"/>
-        </w:rPr>
-        <w:annotationRef/>
-      </w:r>
-      <w:r>
-        <w:t>Tương tự như Usecase trên</w:t>
-      </w:r>
-    </w:p>
-  </w:comment>
-  <w:comment w:id="2" w:author="Nga Nguyen Thanh" w:date="2017-08-14T21:18:00Z" w:initials="NNT">
+<w:comments xmlns:wpc="http://schemas.microsoft.com/office/word/2010/wordprocessingCanvas" xmlns:mc="http://schemas.openxmlformats.org/markup-compatibility/2006" xmlns:o="urn:schemas-microsoft-com:office:office" xmlns:r="http://schemas.openxmlformats.org/officeDocument/2006/relationships" xmlns:m="http://schemas.openxmlformats.org/officeDocument/2006/math" xmlns:v="urn:schemas-microsoft-com:vml" xmlns:wp14="http://schemas.microsoft.com/office/word/2010/wordprocessingDrawing" xmlns:wp="http://schemas.openxmlformats.org/drawingml/2006/wordprocessingDrawing" xmlns:w10="urn:schemas-microsoft-com:office:word" xmlns:w="http://schemas.openxmlformats.org/wordprocessingml/2006/main" xmlns:w14="http://schemas.microsoft.com/office/word/2010/wordml" xmlns:w15="http://schemas.microsoft.com/office/word/2012/wordml" xmlns:wpg="http://schemas.microsoft.com/office/word/2010/wordprocessingGroup" xmlns:wpi="http://schemas.microsoft.com/office/word/2010/wordprocessingInk" xmlns:wne="http://schemas.microsoft.com/office/word/2006/wordml" xmlns:wps="http://schemas.microsoft.com/office/word/2010/wordprocessingShape" mc:Ignorable="w14 w15 wp14">
+  <w:comment w:id="0" w:author="Nga Nguyen Thanh" w:date="2017-08-14T21:18:00Z" w:initials="NNT">
     <w:p>
       <w:pPr>
         <w:pStyle w:val="CommentText"/>
@@ -10797,7 +9855,7 @@
       </w:r>
     </w:p>
   </w:comment>
-  <w:comment w:id="3" w:author="Nga Nguyen Thanh" w:date="2017-08-14T21:19:00Z" w:initials="NNT">
+  <w:comment w:id="1" w:author="Nga Nguyen Thanh" w:date="2017-08-14T21:19:00Z" w:initials="NNT">
     <w:p>
       <w:pPr>
         <w:pStyle w:val="CommentText"/>
@@ -10813,32 +9871,13 @@
       </w:r>
     </w:p>
   </w:comment>
-  <w:comment w:id="4" w:author="Nga Nguyen Thanh" w:date="2017-08-14T21:20:00Z" w:initials="NNT">
-    <w:p>
-      <w:pPr>
-        <w:pStyle w:val="CommentText"/>
-      </w:pPr>
-      <w:r>
-        <w:rPr>
-          <w:rStyle w:val="CommentReference"/>
-        </w:rPr>
-        <w:annotationRef/>
-      </w:r>
-      <w:r>
-        <w:t>Tương tự các chức năng tìm kiếm</w:t>
-      </w:r>
-    </w:p>
-  </w:comment>
 </w:comments>
 </file>
 
 <file path=word/commentsExtended.xml><?xml version="1.0" encoding="utf-8"?>
-<w15:commentsEx xmlns:wpc="http://schemas.microsoft.com/office/word/2010/wordprocessingCanvas" xmlns:cx="http://schemas.microsoft.com/office/drawing/2014/chartex" xmlns:cx1="http://schemas.microsoft.com/office/drawing/2015/9/8/chartex" xmlns:cx2="http://schemas.microsoft.com/office/drawing/2015/10/21/chartex" xmlns:cx3="http://schemas.microsoft.com/office/drawing/2016/5/9/chartex" xmlns:cx4="http://schemas.microsoft.com/office/drawing/2016/5/10/chartex" xmlns:cx5="http://schemas.microsoft.com/office/drawing/2016/5/11/chartex" xmlns:cx6="http://schemas.microsoft.com/office/drawing/2016/5/12/chartex" xmlns:cx7="http://schemas.microsoft.com/office/drawing/2016/5/13/chartex" xmlns:cx8="http://schemas.microsoft.com/office/drawing/2016/5/14/chartex" xmlns:mc="http://schemas.openxmlformats.org/markup-compatibility/2006" xmlns:aink="http://schemas.microsoft.com/office/drawing/2016/ink" xmlns:am3d="http://schemas.microsoft.com/office/drawing/2017/model3d" xmlns:o="urn:schemas-microsoft-com:office:office" xmlns:r="http://schemas.openxmlformats.org/officeDocument/2006/relationships" xmlns:m="http://schemas.openxmlformats.org/officeDocument/2006/math" xmlns:v="urn:schemas-microsoft-com:vml" xmlns:wp14="http://schemas.microsoft.com/office/word/2010/wordprocessingDrawing" xmlns:wp="http://schemas.openxmlformats.org/drawingml/2006/wordprocessingDrawing" xmlns:w10="urn:schemas-microsoft-com:office:word" xmlns:w="http://schemas.openxmlformats.org/wordprocessingml/2006/main" xmlns:w14="http://schemas.microsoft.com/office/word/2010/wordml" xmlns:w15="http://schemas.microsoft.com/office/word/2012/wordml" xmlns:w16cid="http://schemas.microsoft.com/office/word/2016/wordml/cid" xmlns:w16se="http://schemas.microsoft.com/office/word/2015/wordml/symex" xmlns:wpg="http://schemas.microsoft.com/office/word/2010/wordprocessingGroup" xmlns:wpi="http://schemas.microsoft.com/office/word/2010/wordprocessingInk" xmlns:wne="http://schemas.microsoft.com/office/word/2006/wordml" xmlns:wps="http://schemas.microsoft.com/office/word/2010/wordprocessingShape" mc:Ignorable="w14 w15 w16se w16cid wp14">
-  <w15:commentEx w15:paraId="38DB975F" w15:done="0"/>
-  <w15:commentEx w15:paraId="5B4AF086" w15:done="0"/>
+<w15:commentsEx xmlns:wpc="http://schemas.microsoft.com/office/word/2010/wordprocessingCanvas" xmlns:mc="http://schemas.openxmlformats.org/markup-compatibility/2006" xmlns:o="urn:schemas-microsoft-com:office:office" xmlns:r="http://schemas.openxmlformats.org/officeDocument/2006/relationships" xmlns:m="http://schemas.openxmlformats.org/officeDocument/2006/math" xmlns:v="urn:schemas-microsoft-com:vml" xmlns:wp14="http://schemas.microsoft.com/office/word/2010/wordprocessingDrawing" xmlns:wp="http://schemas.openxmlformats.org/drawingml/2006/wordprocessingDrawing" xmlns:w10="urn:schemas-microsoft-com:office:word" xmlns:w="http://schemas.openxmlformats.org/wordprocessingml/2006/main" xmlns:w14="http://schemas.microsoft.com/office/word/2010/wordml" xmlns:w15="http://schemas.microsoft.com/office/word/2012/wordml" xmlns:wpg="http://schemas.microsoft.com/office/word/2010/wordprocessingGroup" xmlns:wpi="http://schemas.microsoft.com/office/word/2010/wordprocessingInk" xmlns:wne="http://schemas.microsoft.com/office/word/2006/wordml" xmlns:wps="http://schemas.microsoft.com/office/word/2010/wordprocessingShape" mc:Ignorable="w14 w15 wp14">
   <w15:commentEx w15:paraId="64FA3CCA" w15:done="0"/>
   <w15:commentEx w15:paraId="6EFAF1BD" w15:done="0"/>
-  <w15:commentEx w15:paraId="2C18D021" w15:done="0"/>
 </w15:commentsEx>
 </file>
 
@@ -10853,8 +9892,8 @@
 </file>
 
 <file path=word/numbering.xml><?xml version="1.0" encoding="utf-8"?>
-<w:numbering xmlns:wpc="http://schemas.microsoft.com/office/word/2010/wordprocessingCanvas" xmlns:cx="http://schemas.microsoft.com/office/drawing/2014/chartex" xmlns:cx1="http://schemas.microsoft.com/office/drawing/2015/9/8/chartex" xmlns:cx2="http://schemas.microsoft.com/office/drawing/2015/10/21/chartex" xmlns:cx3="http://schemas.microsoft.com/office/drawing/2016/5/9/chartex" xmlns:cx4="http://schemas.microsoft.com/office/drawing/2016/5/10/chartex" xmlns:cx5="http://schemas.microsoft.com/office/drawing/2016/5/11/chartex" xmlns:cx6="http://schemas.microsoft.com/office/drawing/2016/5/12/chartex" xmlns:cx7="http://schemas.microsoft.com/office/drawing/2016/5/13/chartex" xmlns:cx8="http://schemas.microsoft.com/office/drawing/2016/5/14/chartex" xmlns:mc="http://schemas.openxmlformats.org/markup-compatibility/2006" xmlns:aink="http://schemas.microsoft.com/office/drawing/2016/ink" xmlns:am3d="http://schemas.microsoft.com/office/drawing/2017/model3d" xmlns:o="urn:schemas-microsoft-com:office:office" xmlns:r="http://schemas.openxmlformats.org/officeDocument/2006/relationships" xmlns:m="http://schemas.openxmlformats.org/officeDocument/2006/math" xmlns:v="urn:schemas-microsoft-com:vml" xmlns:wp14="http://schemas.microsoft.com/office/word/2010/wordprocessingDrawing" xmlns:wp="http://schemas.openxmlformats.org/drawingml/2006/wordprocessingDrawing" xmlns:w10="urn:schemas-microsoft-com:office:word" xmlns:w="http://schemas.openxmlformats.org/wordprocessingml/2006/main" xmlns:w14="http://schemas.microsoft.com/office/word/2010/wordml" xmlns:w15="http://schemas.microsoft.com/office/word/2012/wordml" xmlns:w16cid="http://schemas.microsoft.com/office/word/2016/wordml/cid" xmlns:w16se="http://schemas.microsoft.com/office/word/2015/wordml/symex" xmlns:wpg="http://schemas.microsoft.com/office/word/2010/wordprocessingGroup" xmlns:wpi="http://schemas.microsoft.com/office/word/2010/wordprocessingInk" xmlns:wne="http://schemas.microsoft.com/office/word/2006/wordml" xmlns:wps="http://schemas.microsoft.com/office/word/2010/wordprocessingShape" mc:Ignorable="w14 w15 w16se w16cid wp14">
-  <w:abstractNum w:abstractNumId="0" w15:restartNumberingAfterBreak="0">
+<w:numbering xmlns:wpc="http://schemas.microsoft.com/office/word/2010/wordprocessingCanvas" xmlns:mc="http://schemas.openxmlformats.org/markup-compatibility/2006" xmlns:o="urn:schemas-microsoft-com:office:office" xmlns:r="http://schemas.openxmlformats.org/officeDocument/2006/relationships" xmlns:m="http://schemas.openxmlformats.org/officeDocument/2006/math" xmlns:v="urn:schemas-microsoft-com:vml" xmlns:wp14="http://schemas.microsoft.com/office/word/2010/wordprocessingDrawing" xmlns:wp="http://schemas.openxmlformats.org/drawingml/2006/wordprocessingDrawing" xmlns:w10="urn:schemas-microsoft-com:office:word" xmlns:w="http://schemas.openxmlformats.org/wordprocessingml/2006/main" xmlns:w14="http://schemas.microsoft.com/office/word/2010/wordml" xmlns:w15="http://schemas.microsoft.com/office/word/2012/wordml" xmlns:wpg="http://schemas.microsoft.com/office/word/2010/wordprocessingGroup" xmlns:wpi="http://schemas.microsoft.com/office/word/2010/wordprocessingInk" xmlns:wne="http://schemas.microsoft.com/office/word/2006/wordml" xmlns:wps="http://schemas.microsoft.com/office/word/2010/wordprocessingShape" mc:Ignorable="w14 w15 wp14">
+  <w:abstractNum w:abstractNumId="0">
     <w:nsid w:val="1B8A2F0E"/>
     <w:multiLevelType w:val="hybridMultilevel"/>
     <w:tmpl w:val="988494BE"/>
@@ -10943,7 +9982,7 @@
       </w:pPr>
     </w:lvl>
   </w:abstractNum>
-  <w:abstractNum w:abstractNumId="1" w15:restartNumberingAfterBreak="0">
+  <w:abstractNum w:abstractNumId="1">
     <w:nsid w:val="5DAD1040"/>
     <w:multiLevelType w:val="hybridMultilevel"/>
     <w:tmpl w:val="82CA0ADC"/>
@@ -11042,7 +10081,7 @@
 </file>
 
 <file path=word/people.xml><?xml version="1.0" encoding="utf-8"?>
-<w15:people xmlns:wpc="http://schemas.microsoft.com/office/word/2010/wordprocessingCanvas" xmlns:cx="http://schemas.microsoft.com/office/drawing/2014/chartex" xmlns:cx1="http://schemas.microsoft.com/office/drawing/2015/9/8/chartex" xmlns:cx2="http://schemas.microsoft.com/office/drawing/2015/10/21/chartex" xmlns:cx3="http://schemas.microsoft.com/office/drawing/2016/5/9/chartex" xmlns:cx4="http://schemas.microsoft.com/office/drawing/2016/5/10/chartex" xmlns:cx5="http://schemas.microsoft.com/office/drawing/2016/5/11/chartex" xmlns:cx6="http://schemas.microsoft.com/office/drawing/2016/5/12/chartex" xmlns:cx7="http://schemas.microsoft.com/office/drawing/2016/5/13/chartex" xmlns:cx8="http://schemas.microsoft.com/office/drawing/2016/5/14/chartex" xmlns:mc="http://schemas.openxmlformats.org/markup-compatibility/2006" xmlns:aink="http://schemas.microsoft.com/office/drawing/2016/ink" xmlns:am3d="http://schemas.microsoft.com/office/drawing/2017/model3d" xmlns:o="urn:schemas-microsoft-com:office:office" xmlns:r="http://schemas.openxmlformats.org/officeDocument/2006/relationships" xmlns:m="http://schemas.openxmlformats.org/officeDocument/2006/math" xmlns:v="urn:schemas-microsoft-com:vml" xmlns:wp14="http://schemas.microsoft.com/office/word/2010/wordprocessingDrawing" xmlns:wp="http://schemas.openxmlformats.org/drawingml/2006/wordprocessingDrawing" xmlns:w10="urn:schemas-microsoft-com:office:word" xmlns:w="http://schemas.openxmlformats.org/wordprocessingml/2006/main" xmlns:w14="http://schemas.microsoft.com/office/word/2010/wordml" xmlns:w15="http://schemas.microsoft.com/office/word/2012/wordml" xmlns:w16cid="http://schemas.microsoft.com/office/word/2016/wordml/cid" xmlns:w16se="http://schemas.microsoft.com/office/word/2015/wordml/symex" xmlns:wpg="http://schemas.microsoft.com/office/word/2010/wordprocessingGroup" xmlns:wpi="http://schemas.microsoft.com/office/word/2010/wordprocessingInk" xmlns:wne="http://schemas.microsoft.com/office/word/2006/wordml" xmlns:wps="http://schemas.microsoft.com/office/word/2010/wordprocessingShape" mc:Ignorable="w14 w15 w16se w16cid wp14">
+<w15:people xmlns:wpc="http://schemas.microsoft.com/office/word/2010/wordprocessingCanvas" xmlns:mc="http://schemas.openxmlformats.org/markup-compatibility/2006" xmlns:o="urn:schemas-microsoft-com:office:office" xmlns:r="http://schemas.openxmlformats.org/officeDocument/2006/relationships" xmlns:m="http://schemas.openxmlformats.org/officeDocument/2006/math" xmlns:v="urn:schemas-microsoft-com:vml" xmlns:wp14="http://schemas.microsoft.com/office/word/2010/wordprocessingDrawing" xmlns:wp="http://schemas.openxmlformats.org/drawingml/2006/wordprocessingDrawing" xmlns:w10="urn:schemas-microsoft-com:office:word" xmlns:w="http://schemas.openxmlformats.org/wordprocessingml/2006/main" xmlns:w14="http://schemas.microsoft.com/office/word/2010/wordml" xmlns:w15="http://schemas.microsoft.com/office/word/2012/wordml" xmlns:wpg="http://schemas.microsoft.com/office/word/2010/wordprocessingGroup" xmlns:wpi="http://schemas.microsoft.com/office/word/2010/wordprocessingInk" xmlns:wne="http://schemas.microsoft.com/office/word/2006/wordml" xmlns:wps="http://schemas.microsoft.com/office/word/2010/wordprocessingShape" mc:Ignorable="w14 w15 wp14">
   <w15:person w15:author="Nga Nguyen Thanh">
     <w15:presenceInfo w15:providerId="Windows Live" w15:userId="c1fb20d368e8c84d"/>
   </w15:person>
@@ -11050,7 +10089,7 @@
 </file>
 
 <file path=word/styles.xml><?xml version="1.0" encoding="utf-8"?>
-<w:styles xmlns:mc="http://schemas.openxmlformats.org/markup-compatibility/2006" xmlns:r="http://schemas.openxmlformats.org/officeDocument/2006/relationships" xmlns:w="http://schemas.openxmlformats.org/wordprocessingml/2006/main" xmlns:w14="http://schemas.microsoft.com/office/word/2010/wordml" xmlns:w15="http://schemas.microsoft.com/office/word/2012/wordml" xmlns:w16cid="http://schemas.microsoft.com/office/word/2016/wordml/cid" xmlns:w16se="http://schemas.microsoft.com/office/word/2015/wordml/symex" mc:Ignorable="w14 w15 w16se w16cid">
+<w:styles xmlns:mc="http://schemas.openxmlformats.org/markup-compatibility/2006" xmlns:r="http://schemas.openxmlformats.org/officeDocument/2006/relationships" xmlns:w="http://schemas.openxmlformats.org/wordprocessingml/2006/main" xmlns:w14="http://schemas.microsoft.com/office/word/2010/wordml" xmlns:w15="http://schemas.microsoft.com/office/word/2012/wordml" mc:Ignorable="w14 w15">
   <w:docDefaults>
     <w:rPrDefault>
       <w:rPr>
@@ -11066,7 +10105,7 @@
       </w:pPr>
     </w:pPrDefault>
   </w:docDefaults>
-  <w:latentStyles w:defLockedState="0" w:defUIPriority="99" w:defSemiHidden="0" w:defUnhideWhenUsed="0" w:defQFormat="0" w:count="375">
+  <w:latentStyles w:defLockedState="0" w:defUIPriority="99" w:defSemiHidden="0" w:defUnhideWhenUsed="0" w:defQFormat="0" w:count="371">
     <w:lsdException w:name="Normal" w:uiPriority="0" w:qFormat="1"/>
     <w:lsdException w:name="heading 1" w:uiPriority="9" w:qFormat="1"/>
     <w:lsdException w:name="heading 2" w:semiHidden="1" w:uiPriority="9" w:unhideWhenUsed="1" w:qFormat="1"/>
@@ -11172,6 +10211,7 @@
     <w:lsdException w:name="HTML Sample" w:semiHidden="1" w:unhideWhenUsed="1"/>
     <w:lsdException w:name="HTML Typewriter" w:semiHidden="1" w:unhideWhenUsed="1"/>
     <w:lsdException w:name="HTML Variable" w:semiHidden="1" w:unhideWhenUsed="1"/>
+    <w:lsdException w:name="Normal Table" w:semiHidden="1" w:unhideWhenUsed="1"/>
     <w:lsdException w:name="annotation subject" w:semiHidden="1" w:unhideWhenUsed="1"/>
     <w:lsdException w:name="No List" w:semiHidden="1" w:unhideWhenUsed="1"/>
     <w:lsdException w:name="Outline List 1" w:semiHidden="1" w:unhideWhenUsed="1"/>
@@ -11215,8 +10255,10 @@
     <w:lsdException w:name="Table Elegant" w:semiHidden="1" w:unhideWhenUsed="1"/>
     <w:lsdException w:name="Table Professional" w:semiHidden="1" w:unhideWhenUsed="1"/>
     <w:lsdException w:name="Table Subtle 1" w:semiHidden="1" w:unhideWhenUsed="1"/>
+    <w:lsdException w:name="Table Subtle 2" w:semiHidden="1" w:unhideWhenUsed="1"/>
     <w:lsdException w:name="Table Web 1" w:semiHidden="1" w:unhideWhenUsed="1"/>
     <w:lsdException w:name="Table Web 2" w:semiHidden="1" w:unhideWhenUsed="1"/>
+    <w:lsdException w:name="Table Web 3" w:semiHidden="1" w:unhideWhenUsed="1"/>
     <w:lsdException w:name="Balloon Text" w:semiHidden="1" w:unhideWhenUsed="1"/>
     <w:lsdException w:name="Table Grid" w:uiPriority="39"/>
     <w:lsdException w:name="Table Theme" w:semiHidden="1" w:unhideWhenUsed="1"/>
@@ -11435,10 +10477,6 @@
     <w:lsdException w:name="List Table 5 Dark Accent 6" w:uiPriority="50"/>
     <w:lsdException w:name="List Table 6 Colorful Accent 6" w:uiPriority="51"/>
     <w:lsdException w:name="List Table 7 Colorful Accent 6" w:uiPriority="52"/>
-    <w:lsdException w:name="Mention" w:semiHidden="1" w:unhideWhenUsed="1"/>
-    <w:lsdException w:name="Smart Hyperlink" w:semiHidden="1" w:unhideWhenUsed="1"/>
-    <w:lsdException w:name="Hashtag" w:semiHidden="1" w:unhideWhenUsed="1"/>
-    <w:lsdException w:name="Unresolved Mention" w:semiHidden="1" w:unhideWhenUsed="1"/>
   </w:latentStyles>
   <w:style w:type="paragraph" w:default="1" w:styleId="Normal">
     <w:name w:val="Normal"/>
@@ -11480,6 +10518,7 @@
       <w:spacing w:after="0" w:line="240" w:lineRule="auto"/>
     </w:pPr>
     <w:tblPr>
+      <w:tblInd w:w="0" w:type="dxa"/>
       <w:tblBorders>
         <w:top w:val="single" w:sz="4" w:space="0" w:color="auto"/>
         <w:left w:val="single" w:sz="4" w:space="0" w:color="auto"/>
@@ -11488,6 +10527,12 @@
         <w:insideH w:val="single" w:sz="4" w:space="0" w:color="auto"/>
         <w:insideV w:val="single" w:sz="4" w:space="0" w:color="auto"/>
       </w:tblBorders>
+      <w:tblCellMar>
+        <w:top w:w="0" w:type="dxa"/>
+        <w:left w:w="108" w:type="dxa"/>
+        <w:bottom w:w="0" w:type="dxa"/>
+        <w:right w:w="108" w:type="dxa"/>
+      </w:tblCellMar>
     </w:tblPr>
   </w:style>
   <w:style w:type="paragraph" w:styleId="ListParagraph">

</xml_diff>

<commit_message>
Them folder activity diagram
</commit_message>
<xml_diff>
--- a/Document/Đặc tả Usecase/Binh_Description.docx
+++ b/Document/Đặc tả Usecase/Binh_Description.docx
@@ -263,7 +263,23 @@
                 <w:sz w:val="26"/>
                 <w:szCs w:val="26"/>
               </w:rPr>
-              <w:t xml:space="preserve"> Actor thực hiện thêm 1 khách hàng mới vào hệ thống thành công.</w:t>
+              <w:t xml:space="preserve"> Actor thực hiện thêm 1 khách hàng mớ</w:t>
+            </w:r>
+            <w:r>
+              <w:rPr>
+                <w:rFonts w:ascii="Times New Roman" w:hAnsi="Times New Roman" w:cs="Times New Roman"/>
+                <w:sz w:val="26"/>
+                <w:szCs w:val="26"/>
+              </w:rPr>
+              <w:t xml:space="preserve">i </w:t>
+            </w:r>
+            <w:r>
+              <w:rPr>
+                <w:rFonts w:ascii="Times New Roman" w:hAnsi="Times New Roman" w:cs="Times New Roman"/>
+                <w:sz w:val="26"/>
+                <w:szCs w:val="26"/>
+              </w:rPr>
+              <w:t>thành công.</w:t>
             </w:r>
           </w:p>
         </w:tc>
@@ -468,7 +484,7 @@
       </w:tr>
       <w:tr>
         <w:trPr>
-          <w:trHeight w:val="2330"/>
+          <w:trHeight w:val="2060"/>
         </w:trPr>
         <w:tc>
           <w:tcPr>
@@ -622,15 +638,7 @@
                 <w:sz w:val="26"/>
                 <w:szCs w:val="26"/>
               </w:rPr>
-              <w:t>lưu thông tin khách hàng vào cơ sở dữ liệ</w:t>
-            </w:r>
-            <w:r>
-              <w:rPr>
-                <w:rFonts w:ascii="Times New Roman" w:hAnsi="Times New Roman" w:cs="Times New Roman"/>
-                <w:sz w:val="26"/>
-                <w:szCs w:val="26"/>
-              </w:rPr>
-              <w:t>u</w:t>
+              <w:t>lưu thông tin khách hàng</w:t>
             </w:r>
             <w:r>
               <w:rPr>
@@ -1294,14 +1302,14 @@
                 <w:sz w:val="26"/>
                 <w:szCs w:val="26"/>
               </w:rPr>
-              <w:t>2. Hiển thị form thêm tiêu đề DVD hoặc đĩa game mới.</w:t>
-            </w:r>
-          </w:p>
-        </w:tc>
-      </w:tr>
-      <w:tr>
-        <w:trPr>
-          <w:trHeight w:val="2600"/>
+              <w:t>2. Hiển thị form thêm tiêu đề.</w:t>
+            </w:r>
+          </w:p>
+        </w:tc>
+      </w:tr>
+      <w:tr>
+        <w:trPr>
+          <w:trHeight w:val="1970"/>
         </w:trPr>
         <w:tc>
           <w:tcPr>
@@ -1454,23 +1462,15 @@
                 <w:sz w:val="26"/>
                 <w:szCs w:val="26"/>
               </w:rPr>
-              <w:t xml:space="preserve"> lưu tên</w:t>
-            </w:r>
-            <w:r>
-              <w:rPr>
-                <w:rFonts w:ascii="Times New Roman" w:hAnsi="Times New Roman" w:cs="Times New Roman"/>
-                <w:sz w:val="26"/>
-                <w:szCs w:val="26"/>
-              </w:rPr>
-              <w:t xml:space="preserve"> DVD hoặc đĩa game</w:t>
-            </w:r>
-            <w:r>
-              <w:rPr>
-                <w:rFonts w:ascii="Times New Roman" w:hAnsi="Times New Roman" w:cs="Times New Roman"/>
-                <w:sz w:val="26"/>
-                <w:szCs w:val="26"/>
-              </w:rPr>
-              <w:t xml:space="preserve"> mới</w:t>
+              <w:t xml:space="preserve"> lưu </w:t>
+            </w:r>
+            <w:r>
+              <w:rPr>
+                <w:rFonts w:ascii="Times New Roman" w:hAnsi="Times New Roman" w:cs="Times New Roman"/>
+                <w:sz w:val="26"/>
+                <w:szCs w:val="26"/>
+              </w:rPr>
+              <w:t>thông tin</w:t>
             </w:r>
             <w:r>
               <w:rPr>
@@ -1486,7 +1486,15 @@
                 <w:sz w:val="26"/>
                 <w:szCs w:val="26"/>
               </w:rPr>
-              <w:t xml:space="preserve">vào cơ sở dữ liệu, </w:t>
+              <w:t>tiêu đề</w:t>
+            </w:r>
+            <w:r>
+              <w:rPr>
+                <w:rFonts w:ascii="Times New Roman" w:hAnsi="Times New Roman" w:cs="Times New Roman"/>
+                <w:sz w:val="26"/>
+                <w:szCs w:val="26"/>
+              </w:rPr>
+              <w:t xml:space="preserve">, </w:t>
             </w:r>
             <w:r>
               <w:rPr>
@@ -1510,7 +1518,7 @@
                 <w:sz w:val="26"/>
                 <w:szCs w:val="26"/>
               </w:rPr>
-              <w:t>quản lí tiêu đề DVD hoặc đĩa game</w:t>
+              <w:t>quản lí tiêu đề</w:t>
             </w:r>
             <w:r>
               <w:rPr>
@@ -1567,7 +1575,7 @@
                 <w:sz w:val="26"/>
                 <w:szCs w:val="26"/>
               </w:rPr>
-              <w:t>quản lí tiêu đề DVD hoặc đĩa game</w:t>
+              <w:t>quản lí tiêu đề</w:t>
             </w:r>
             <w:r>
               <w:rPr>
@@ -2103,7 +2111,23 @@
                 <w:sz w:val="26"/>
                 <w:szCs w:val="26"/>
               </w:rPr>
-              <w:t>2. Hiển thị form thêm DVD hoặc đĩa game mới.</w:t>
+              <w:t>2. Hiển thị form thêm DVD hoặ</w:t>
+            </w:r>
+            <w:r>
+              <w:rPr>
+                <w:rFonts w:ascii="Times New Roman" w:hAnsi="Times New Roman" w:cs="Times New Roman"/>
+                <w:sz w:val="26"/>
+                <w:szCs w:val="26"/>
+              </w:rPr>
+              <w:t>c đĩa game</w:t>
+            </w:r>
+            <w:r>
+              <w:rPr>
+                <w:rFonts w:ascii="Times New Roman" w:hAnsi="Times New Roman" w:cs="Times New Roman"/>
+                <w:sz w:val="26"/>
+                <w:szCs w:val="26"/>
+              </w:rPr>
+              <w:t>.</w:t>
             </w:r>
           </w:p>
         </w:tc>
@@ -2257,23 +2281,7 @@
                 <w:sz w:val="26"/>
                 <w:szCs w:val="26"/>
               </w:rPr>
-              <w:t xml:space="preserve"> lưu thông tin DVD hoặc đĩa game</w:t>
-            </w:r>
-            <w:r>
-              <w:rPr>
-                <w:rFonts w:ascii="Times New Roman" w:hAnsi="Times New Roman" w:cs="Times New Roman"/>
-                <w:sz w:val="26"/>
-                <w:szCs w:val="26"/>
-              </w:rPr>
-              <w:t xml:space="preserve"> mới</w:t>
-            </w:r>
-            <w:r>
-              <w:rPr>
-                <w:rFonts w:ascii="Times New Roman" w:hAnsi="Times New Roman" w:cs="Times New Roman"/>
-                <w:sz w:val="26"/>
-                <w:szCs w:val="26"/>
-              </w:rPr>
-              <w:t xml:space="preserve"> vào cơ sở dữ liệu, </w:t>
+              <w:t xml:space="preserve"> lưu thông tin DVD hoặc đĩa game, </w:t>
             </w:r>
             <w:r>
               <w:rPr>
@@ -2897,15 +2905,15 @@
                 <w:sz w:val="26"/>
                 <w:szCs w:val="26"/>
               </w:rPr>
-              <w:t xml:space="preserve">rental rate </w:t>
-            </w:r>
-            <w:r>
-              <w:rPr>
-                <w:rFonts w:ascii="Times New Roman" w:hAnsi="Times New Roman" w:cs="Times New Roman"/>
-                <w:sz w:val="26"/>
-                <w:szCs w:val="26"/>
-              </w:rPr>
-              <w:t>mới.</w:t>
+              <w:t>rental rate</w:t>
+            </w:r>
+            <w:r>
+              <w:rPr>
+                <w:rFonts w:ascii="Times New Roman" w:hAnsi="Times New Roman" w:cs="Times New Roman"/>
+                <w:sz w:val="26"/>
+                <w:szCs w:val="26"/>
+              </w:rPr>
+              <w:t>.</w:t>
             </w:r>
           </w:p>
         </w:tc>
@@ -3089,7 +3097,7 @@
                 <w:sz w:val="26"/>
                 <w:szCs w:val="26"/>
               </w:rPr>
-              <w:t xml:space="preserve"> mới vào cơ sở dữ liệu, </w:t>
+              <w:t xml:space="preserve">, </w:t>
             </w:r>
             <w:r>
               <w:rPr>
@@ -3874,15 +3882,15 @@
                 <w:sz w:val="26"/>
                 <w:szCs w:val="26"/>
               </w:rPr>
-              <w:t xml:space="preserve"> của</w:t>
-            </w:r>
-            <w:r>
-              <w:rPr>
-                <w:rFonts w:ascii="Times New Roman" w:hAnsi="Times New Roman" w:cs="Times New Roman"/>
-                <w:sz w:val="26"/>
-                <w:szCs w:val="26"/>
-              </w:rPr>
-              <w:t xml:space="preserve"> khách hàng. </w:t>
+              <w:t xml:space="preserve"> </w:t>
+            </w:r>
+            <w:r>
+              <w:rPr>
+                <w:rFonts w:ascii="Times New Roman" w:hAnsi="Times New Roman" w:cs="Times New Roman"/>
+                <w:sz w:val="26"/>
+                <w:szCs w:val="26"/>
+              </w:rPr>
+              <w:t xml:space="preserve">khách hàng. </w:t>
             </w:r>
           </w:p>
         </w:tc>
@@ -4288,7 +4296,7 @@
                 <w:sz w:val="26"/>
                 <w:szCs w:val="26"/>
               </w:rPr>
-              <w:t>quản lí tiêu đề DVD hoặc đĩa game</w:t>
+              <w:t>quản lí tiêu đề</w:t>
             </w:r>
             <w:r>
               <w:rPr>
@@ -4564,7 +4572,7 @@
                 <w:sz w:val="26"/>
                 <w:szCs w:val="26"/>
               </w:rPr>
-              <w:t xml:space="preserve">iển thị form thông tin của tiêu đề đó. </w:t>
+              <w:t xml:space="preserve">iển thị form thông tin của tiêu đề. </w:t>
             </w:r>
           </w:p>
         </w:tc>
@@ -4724,7 +4732,7 @@
                 <w:sz w:val="26"/>
                 <w:szCs w:val="26"/>
               </w:rPr>
-              <w:t xml:space="preserve"> và hiển thị trang giao diện quản lí tiêu đề DVD hoặc đĩa game</w:t>
+              <w:t xml:space="preserve"> và hiển thị trang giao diện quản lí tiêu đề</w:t>
             </w:r>
             <w:r>
               <w:rPr>
@@ -5278,7 +5286,23 @@
                 <w:sz w:val="26"/>
                 <w:szCs w:val="26"/>
               </w:rPr>
-              <w:t>iển thị form thông tin của DVD hoặ</w:t>
+              <w:t>iển thị</w:t>
+            </w:r>
+            <w:r>
+              <w:rPr>
+                <w:rFonts w:ascii="Times New Roman" w:hAnsi="Times New Roman" w:cs="Times New Roman"/>
+                <w:sz w:val="26"/>
+                <w:szCs w:val="26"/>
+              </w:rPr>
+              <w:t xml:space="preserve"> form thông tin</w:t>
+            </w:r>
+            <w:r>
+              <w:rPr>
+                <w:rFonts w:ascii="Times New Roman" w:hAnsi="Times New Roman" w:cs="Times New Roman"/>
+                <w:sz w:val="26"/>
+                <w:szCs w:val="26"/>
+              </w:rPr>
+              <w:t xml:space="preserve"> DVD hoặ</w:t>
             </w:r>
             <w:r>
               <w:rPr>
@@ -5880,15 +5904,23 @@
                 <w:sz w:val="26"/>
                 <w:szCs w:val="26"/>
               </w:rPr>
-              <w:t>iển thị form thông tin củ</w:t>
-            </w:r>
-            <w:r>
-              <w:rPr>
-                <w:rFonts w:ascii="Times New Roman" w:hAnsi="Times New Roman" w:cs="Times New Roman"/>
-                <w:sz w:val="26"/>
-                <w:szCs w:val="26"/>
-              </w:rPr>
-              <w:t>a rental rate.</w:t>
+              <w:t>iển thị</w:t>
+            </w:r>
+            <w:r>
+              <w:rPr>
+                <w:rFonts w:ascii="Times New Roman" w:hAnsi="Times New Roman" w:cs="Times New Roman"/>
+                <w:sz w:val="26"/>
+                <w:szCs w:val="26"/>
+              </w:rPr>
+              <w:t xml:space="preserve"> form thông tin</w:t>
+            </w:r>
+            <w:r>
+              <w:rPr>
+                <w:rFonts w:ascii="Times New Roman" w:hAnsi="Times New Roman" w:cs="Times New Roman"/>
+                <w:sz w:val="26"/>
+                <w:szCs w:val="26"/>
+              </w:rPr>
+              <w:t xml:space="preserve"> rental rate.</w:t>
             </w:r>
           </w:p>
         </w:tc>
@@ -6481,18 +6513,8 @@
                 <w:sz w:val="26"/>
                 <w:szCs w:val="26"/>
               </w:rPr>
-              <w:t>cập nhật</w:t>
-            </w:r>
-            <w:r>
-              <w:rPr>
-                <w:rFonts w:ascii="Times New Roman" w:hAnsi="Times New Roman" w:cs="Times New Roman"/>
-                <w:sz w:val="26"/>
-                <w:szCs w:val="26"/>
-              </w:rPr>
-              <w:t>.</w:t>
-            </w:r>
-            <w:bookmarkStart w:id="2" w:name="_GoBack"/>
-            <w:bookmarkEnd w:id="2"/>
+              <w:t>cập nhật.</w:t>
+            </w:r>
           </w:p>
         </w:tc>
         <w:tc>
@@ -6539,7 +6561,23 @@
                 <w:sz w:val="26"/>
                 <w:szCs w:val="26"/>
               </w:rPr>
-              <w:t xml:space="preserve">iển thị form thông tin của </w:t>
+              <w:t>iển thị</w:t>
+            </w:r>
+            <w:r>
+              <w:rPr>
+                <w:rFonts w:ascii="Times New Roman" w:hAnsi="Times New Roman" w:cs="Times New Roman"/>
+                <w:sz w:val="26"/>
+                <w:szCs w:val="26"/>
+              </w:rPr>
+              <w:t xml:space="preserve"> form thông tin</w:t>
+            </w:r>
+            <w:r>
+              <w:rPr>
+                <w:rFonts w:ascii="Times New Roman" w:hAnsi="Times New Roman" w:cs="Times New Roman"/>
+                <w:sz w:val="26"/>
+                <w:szCs w:val="26"/>
+              </w:rPr>
+              <w:t xml:space="preserve"> </w:t>
             </w:r>
             <w:r>
               <w:rPr>
@@ -7434,7 +7472,25 @@
                 <w:sz w:val="26"/>
                 <w:szCs w:val="26"/>
               </w:rPr>
-              <w:t xml:space="preserve">hấn vào ID của tiêu đề </w:t>
+              <w:t xml:space="preserve">hấn vào </w:t>
+            </w:r>
+            <w:r>
+              <w:rPr>
+                <w:rFonts w:ascii="Times New Roman" w:hAnsi="Times New Roman" w:cs="Times New Roman"/>
+                <w:sz w:val="26"/>
+                <w:szCs w:val="26"/>
+              </w:rPr>
+              <w:t>tên</w:t>
+            </w:r>
+            <w:bookmarkStart w:id="2" w:name="_GoBack"/>
+            <w:bookmarkEnd w:id="2"/>
+            <w:r>
+              <w:rPr>
+                <w:rFonts w:ascii="Times New Roman" w:hAnsi="Times New Roman" w:cs="Times New Roman"/>
+                <w:sz w:val="26"/>
+                <w:szCs w:val="26"/>
+              </w:rPr>
+              <w:t xml:space="preserve"> của tiêu đề </w:t>
             </w:r>
             <w:r>
               <w:rPr>
@@ -7622,7 +7678,23 @@
                 <w:sz w:val="26"/>
                 <w:szCs w:val="26"/>
               </w:rPr>
-              <w:t xml:space="preserve">5. Nhập thông tin cần chỉnh sửa, sau đó nhấn </w:t>
+              <w:t xml:space="preserve">5. Nhập thông tin cần </w:t>
+            </w:r>
+            <w:r>
+              <w:rPr>
+                <w:rFonts w:ascii="Times New Roman" w:hAnsi="Times New Roman" w:cs="Times New Roman"/>
+                <w:sz w:val="26"/>
+                <w:szCs w:val="26"/>
+              </w:rPr>
+              <w:t>cập nhật</w:t>
+            </w:r>
+            <w:r>
+              <w:rPr>
+                <w:rFonts w:ascii="Times New Roman" w:hAnsi="Times New Roman" w:cs="Times New Roman"/>
+                <w:sz w:val="26"/>
+                <w:szCs w:val="26"/>
+              </w:rPr>
+              <w:t xml:space="preserve">, sau đó nhấn </w:t>
             </w:r>
             <w:r>
               <w:rPr>
@@ -7745,7 +7817,7 @@
                 <w:sz w:val="26"/>
                 <w:szCs w:val="26"/>
               </w:rPr>
-              <w:t xml:space="preserve"> hiển thị trang giao diện quản lí thông tin tiêu đề DVD hoặc đĩa game</w:t>
+              <w:t xml:space="preserve"> hiển thị trang giao diện quản lí thông tin tiêu đề</w:t>
             </w:r>
             <w:r>
               <w:rPr>
@@ -7786,7 +7858,7 @@
                 <w:sz w:val="26"/>
                 <w:szCs w:val="26"/>
               </w:rPr>
-              <w:t>trang giao diện quản lí thông tin tiêu đề DVD hoặc đĩa game</w:t>
+              <w:t>trang giao diện quản lí thông tin tiêu đề</w:t>
             </w:r>
             <w:r>
               <w:rPr>

</xml_diff>

<commit_message>
Binh commit sequence diagram and fix activity diagram
</commit_message>
<xml_diff>
--- a/Document/Đặc tả Usecase/Binh_Description.docx
+++ b/Document/Đặc tả Usecase/Binh_Description.docx
@@ -477,7 +477,7 @@
                 <w:sz w:val="26"/>
                 <w:szCs w:val="26"/>
               </w:rPr>
-              <w:t>hêm khách hàng mới.</w:t>
+              <w:t>hêm khách hàng.</w:t>
             </w:r>
           </w:p>
         </w:tc>
@@ -1090,7 +1090,15 @@
                 <w:sz w:val="26"/>
                 <w:szCs w:val="26"/>
               </w:rPr>
-              <w:t>n quản lí tiêu đề DVD hoặc đĩa game</w:t>
+              <w:t>n quản lí tiêu đ</w:t>
+            </w:r>
+            <w:r>
+              <w:rPr>
+                <w:rFonts w:ascii="Times New Roman" w:hAnsi="Times New Roman" w:cs="Times New Roman"/>
+                <w:sz w:val="26"/>
+                <w:szCs w:val="26"/>
+              </w:rPr>
+              <w:t>ề</w:t>
             </w:r>
             <w:r>
               <w:rPr>
@@ -1899,7 +1907,23 @@
                 <w:sz w:val="26"/>
                 <w:szCs w:val="26"/>
               </w:rPr>
-              <w:t>quản lí DVD hoặc đĩa game</w:t>
+              <w:t>quả</w:t>
+            </w:r>
+            <w:r>
+              <w:rPr>
+                <w:rFonts w:ascii="Times New Roman" w:hAnsi="Times New Roman" w:cs="Times New Roman"/>
+                <w:sz w:val="26"/>
+                <w:szCs w:val="26"/>
+              </w:rPr>
+              <w:t>n lí DVD và</w:t>
+            </w:r>
+            <w:r>
+              <w:rPr>
+                <w:rFonts w:ascii="Times New Roman" w:hAnsi="Times New Roman" w:cs="Times New Roman"/>
+                <w:sz w:val="26"/>
+                <w:szCs w:val="26"/>
+              </w:rPr>
+              <w:t xml:space="preserve"> đĩa game</w:t>
             </w:r>
             <w:r>
               <w:rPr>
@@ -3984,23 +4008,127 @@
                 <w:sz w:val="26"/>
                 <w:szCs w:val="26"/>
               </w:rPr>
-              <w:t>4</w:t>
-            </w:r>
-            <w:r>
-              <w:rPr>
-                <w:rFonts w:ascii="Times New Roman" w:hAnsi="Times New Roman" w:cs="Times New Roman"/>
-                <w:sz w:val="26"/>
-                <w:szCs w:val="26"/>
-              </w:rPr>
-              <w:t xml:space="preserve">. </w:t>
-            </w:r>
-            <w:r>
-              <w:rPr>
-                <w:rFonts w:ascii="Times New Roman" w:hAnsi="Times New Roman" w:cs="Times New Roman"/>
-                <w:sz w:val="26"/>
-                <w:szCs w:val="26"/>
-              </w:rPr>
-              <w:t>Xóa</w:t>
+              <w:t xml:space="preserve">4. Hiển thị </w:t>
+            </w:r>
+            <w:r>
+              <w:rPr>
+                <w:rFonts w:ascii="Times New Roman" w:hAnsi="Times New Roman" w:cs="Times New Roman"/>
+                <w:sz w:val="26"/>
+                <w:szCs w:val="26"/>
+              </w:rPr>
+              <w:t>thông báo</w:t>
+            </w:r>
+            <w:r>
+              <w:rPr>
+                <w:rFonts w:ascii="Times New Roman" w:hAnsi="Times New Roman" w:cs="Times New Roman"/>
+                <w:sz w:val="26"/>
+                <w:szCs w:val="26"/>
+              </w:rPr>
+              <w:t xml:space="preserve"> yêu cầu actor xác nhận việc xóa.</w:t>
+            </w:r>
+          </w:p>
+        </w:tc>
+      </w:tr>
+      <w:tr>
+        <w:trPr>
+          <w:trHeight w:val="1988"/>
+        </w:trPr>
+        <w:tc>
+          <w:tcPr>
+            <w:tcW w:w="4675" w:type="dxa"/>
+            <w:vAlign w:val="center"/>
+          </w:tcPr>
+          <w:p>
+            <w:pPr>
+              <w:jc w:val="both"/>
+              <w:rPr>
+                <w:rFonts w:ascii="Times New Roman" w:hAnsi="Times New Roman" w:cs="Times New Roman"/>
+                <w:sz w:val="26"/>
+                <w:szCs w:val="26"/>
+              </w:rPr>
+            </w:pPr>
+            <w:r>
+              <w:rPr>
+                <w:rFonts w:ascii="Times New Roman" w:hAnsi="Times New Roman" w:cs="Times New Roman"/>
+                <w:sz w:val="26"/>
+                <w:szCs w:val="26"/>
+              </w:rPr>
+              <w:t xml:space="preserve">5. Chọn </w:t>
+            </w:r>
+            <w:r>
+              <w:rPr>
+                <w:rFonts w:ascii="Times New Roman" w:hAnsi="Times New Roman" w:cs="Times New Roman"/>
+                <w:b/>
+                <w:sz w:val="26"/>
+                <w:szCs w:val="26"/>
+              </w:rPr>
+              <w:t>Yes</w:t>
+            </w:r>
+            <w:r>
+              <w:rPr>
+                <w:rFonts w:ascii="Times New Roman" w:hAnsi="Times New Roman" w:cs="Times New Roman"/>
+                <w:sz w:val="26"/>
+                <w:szCs w:val="26"/>
+              </w:rPr>
+              <w:t xml:space="preserve"> hoặc </w:t>
+            </w:r>
+            <w:r>
+              <w:rPr>
+                <w:rFonts w:ascii="Times New Roman" w:hAnsi="Times New Roman" w:cs="Times New Roman"/>
+                <w:b/>
+                <w:sz w:val="26"/>
+                <w:szCs w:val="26"/>
+              </w:rPr>
+              <w:t>No</w:t>
+            </w:r>
+          </w:p>
+        </w:tc>
+        <w:tc>
+          <w:tcPr>
+            <w:tcW w:w="4675" w:type="dxa"/>
+            <w:vAlign w:val="center"/>
+          </w:tcPr>
+          <w:p>
+            <w:pPr>
+              <w:jc w:val="both"/>
+              <w:rPr>
+                <w:rFonts w:ascii="Times New Roman" w:hAnsi="Times New Roman" w:cs="Times New Roman"/>
+                <w:sz w:val="26"/>
+                <w:szCs w:val="26"/>
+              </w:rPr>
+            </w:pPr>
+            <w:r>
+              <w:rPr>
+                <w:rFonts w:ascii="Times New Roman" w:hAnsi="Times New Roman" w:cs="Times New Roman"/>
+                <w:sz w:val="26"/>
+                <w:szCs w:val="26"/>
+              </w:rPr>
+              <w:t>6</w:t>
+            </w:r>
+            <w:r>
+              <w:rPr>
+                <w:rFonts w:ascii="Times New Roman" w:hAnsi="Times New Roman" w:cs="Times New Roman"/>
+                <w:sz w:val="26"/>
+                <w:szCs w:val="26"/>
+              </w:rPr>
+              <w:t xml:space="preserve">. Nếu người dùng chọn </w:t>
+            </w:r>
+            <w:r>
+              <w:rPr>
+                <w:rFonts w:ascii="Times New Roman" w:hAnsi="Times New Roman" w:cs="Times New Roman"/>
+                <w:b/>
+                <w:sz w:val="26"/>
+                <w:szCs w:val="26"/>
+              </w:rPr>
+              <w:t>Yes</w:t>
+            </w:r>
+            <w:r>
+              <w:rPr>
+                <w:rFonts w:ascii="Times New Roman" w:hAnsi="Times New Roman" w:cs="Times New Roman"/>
+                <w:sz w:val="26"/>
+                <w:szCs w:val="26"/>
+              </w:rPr>
+              <w:t xml:space="preserve"> thì hệ thống xóa</w:t>
             </w:r>
             <w:r>
               <w:rPr>
@@ -4016,31 +4144,24 @@
                 <w:sz w:val="26"/>
                 <w:szCs w:val="26"/>
               </w:rPr>
-              <w:t>khách hàng</w:t>
-            </w:r>
-            <w:r>
-              <w:rPr>
-                <w:rFonts w:ascii="Times New Roman" w:hAnsi="Times New Roman" w:cs="Times New Roman"/>
-                <w:sz w:val="26"/>
-                <w:szCs w:val="26"/>
-              </w:rPr>
-              <w:t xml:space="preserve">, thông báo xóa thành công và hiển thị trang giao diện </w:t>
-            </w:r>
-            <w:r>
-              <w:rPr>
-                <w:rFonts w:ascii="Times New Roman" w:hAnsi="Times New Roman" w:cs="Times New Roman"/>
-                <w:sz w:val="26"/>
-                <w:szCs w:val="26"/>
-              </w:rPr>
-              <w:t>quản lí khách hàng</w:t>
-            </w:r>
-            <w:r>
-              <w:rPr>
-                <w:rFonts w:ascii="Times New Roman" w:hAnsi="Times New Roman" w:cs="Times New Roman"/>
-                <w:sz w:val="26"/>
-                <w:szCs w:val="26"/>
-              </w:rPr>
-              <w:t>.</w:t>
+              <w:t xml:space="preserve">khách hàng, thông báo xóa thành công và hiển thị trang giao diện quản lí khách hàng. Nếu người dùng chọn </w:t>
+            </w:r>
+            <w:r>
+              <w:rPr>
+                <w:rFonts w:ascii="Times New Roman" w:hAnsi="Times New Roman" w:cs="Times New Roman"/>
+                <w:b/>
+                <w:sz w:val="26"/>
+                <w:szCs w:val="26"/>
+              </w:rPr>
+              <w:t>No</w:t>
+            </w:r>
+            <w:r>
+              <w:rPr>
+                <w:rFonts w:ascii="Times New Roman" w:hAnsi="Times New Roman" w:cs="Times New Roman"/>
+                <w:sz w:val="26"/>
+                <w:szCs w:val="26"/>
+              </w:rPr>
+              <w:t xml:space="preserve"> thì hệ thống hiển thị giao diện quản lí khách hàng</w:t>
             </w:r>
           </w:p>
         </w:tc>
@@ -4225,6 +4346,7 @@
                 <w:sz w:val="26"/>
                 <w:szCs w:val="26"/>
               </w:rPr>
+              <w:lastRenderedPageBreak/>
               <w:t>Mô tả:</w:t>
             </w:r>
             <w:r>
@@ -4398,7 +4520,6 @@
                 <w:sz w:val="26"/>
                 <w:szCs w:val="26"/>
               </w:rPr>
-              <w:lastRenderedPageBreak/>
               <w:t>Luồng sự kiện chính</w:t>
             </w:r>
           </w:p>
@@ -4675,7 +4796,103 @@
                 <w:sz w:val="26"/>
                 <w:szCs w:val="26"/>
               </w:rPr>
-              <w:t>X</w:t>
+              <w:t>Hiển thị thông báo yêu cầu actor xác nhận việc xóa.</w:t>
+            </w:r>
+          </w:p>
+        </w:tc>
+      </w:tr>
+      <w:tr>
+        <w:trPr>
+          <w:trHeight w:val="1772"/>
+        </w:trPr>
+        <w:tc>
+          <w:tcPr>
+            <w:tcW w:w="4675" w:type="dxa"/>
+            <w:vAlign w:val="center"/>
+          </w:tcPr>
+          <w:p>
+            <w:pPr>
+              <w:jc w:val="both"/>
+              <w:rPr>
+                <w:rFonts w:ascii="Times New Roman" w:hAnsi="Times New Roman" w:cs="Times New Roman"/>
+                <w:sz w:val="26"/>
+                <w:szCs w:val="26"/>
+              </w:rPr>
+            </w:pPr>
+            <w:r>
+              <w:rPr>
+                <w:rFonts w:ascii="Times New Roman" w:hAnsi="Times New Roman" w:cs="Times New Roman"/>
+                <w:sz w:val="26"/>
+                <w:szCs w:val="26"/>
+              </w:rPr>
+              <w:t xml:space="preserve">5. Chọn </w:t>
+            </w:r>
+            <w:r>
+              <w:rPr>
+                <w:rFonts w:ascii="Times New Roman" w:hAnsi="Times New Roman" w:cs="Times New Roman"/>
+                <w:b/>
+                <w:sz w:val="26"/>
+                <w:szCs w:val="26"/>
+              </w:rPr>
+              <w:t>Yes</w:t>
+            </w:r>
+            <w:r>
+              <w:rPr>
+                <w:rFonts w:ascii="Times New Roman" w:hAnsi="Times New Roman" w:cs="Times New Roman"/>
+                <w:sz w:val="26"/>
+                <w:szCs w:val="26"/>
+              </w:rPr>
+              <w:t xml:space="preserve"> hoặc </w:t>
+            </w:r>
+            <w:r>
+              <w:rPr>
+                <w:rFonts w:ascii="Times New Roman" w:hAnsi="Times New Roman" w:cs="Times New Roman"/>
+                <w:b/>
+                <w:sz w:val="26"/>
+                <w:szCs w:val="26"/>
+              </w:rPr>
+              <w:t>No</w:t>
+            </w:r>
+          </w:p>
+        </w:tc>
+        <w:tc>
+          <w:tcPr>
+            <w:tcW w:w="4675" w:type="dxa"/>
+            <w:vAlign w:val="center"/>
+          </w:tcPr>
+          <w:p>
+            <w:pPr>
+              <w:jc w:val="both"/>
+              <w:rPr>
+                <w:rFonts w:ascii="Times New Roman" w:hAnsi="Times New Roman" w:cs="Times New Roman"/>
+                <w:sz w:val="26"/>
+                <w:szCs w:val="26"/>
+              </w:rPr>
+            </w:pPr>
+            <w:r>
+              <w:rPr>
+                <w:rFonts w:ascii="Times New Roman" w:hAnsi="Times New Roman" w:cs="Times New Roman"/>
+                <w:sz w:val="26"/>
+                <w:szCs w:val="26"/>
+              </w:rPr>
+              <w:t xml:space="preserve">6. Nếu người dùng chọn </w:t>
+            </w:r>
+            <w:r>
+              <w:rPr>
+                <w:rFonts w:ascii="Times New Roman" w:hAnsi="Times New Roman" w:cs="Times New Roman"/>
+                <w:b/>
+                <w:sz w:val="26"/>
+                <w:szCs w:val="26"/>
+              </w:rPr>
+              <w:t>Yes</w:t>
+            </w:r>
+            <w:r>
+              <w:rPr>
+                <w:rFonts w:ascii="Times New Roman" w:hAnsi="Times New Roman" w:cs="Times New Roman"/>
+                <w:sz w:val="26"/>
+                <w:szCs w:val="26"/>
+              </w:rPr>
+              <w:t xml:space="preserve"> thì hệ thống x</w:t>
             </w:r>
             <w:commentRangeStart w:id="0"/>
             <w:r>
@@ -4684,15 +4901,7 @@
                 <w:sz w:val="26"/>
                 <w:szCs w:val="26"/>
               </w:rPr>
-              <w:t>óa</w:t>
-            </w:r>
-            <w:r>
-              <w:rPr>
-                <w:rFonts w:ascii="Times New Roman" w:hAnsi="Times New Roman" w:cs="Times New Roman"/>
-                <w:sz w:val="26"/>
-                <w:szCs w:val="26"/>
-              </w:rPr>
-              <w:t xml:space="preserve"> thông tin</w:t>
+              <w:t>óa thông tin</w:t>
             </w:r>
             <w:r>
               <w:rPr>
@@ -4708,15 +4917,7 @@
                 <w:sz w:val="26"/>
                 <w:szCs w:val="26"/>
               </w:rPr>
-              <w:t>tiêu đề</w:t>
-            </w:r>
-            <w:r>
-              <w:rPr>
-                <w:rFonts w:ascii="Times New Roman" w:hAnsi="Times New Roman" w:cs="Times New Roman"/>
-                <w:sz w:val="26"/>
-                <w:szCs w:val="26"/>
-              </w:rPr>
-              <w:t xml:space="preserve">, </w:t>
+              <w:t xml:space="preserve">tiêu đề, </w:t>
             </w:r>
             <w:r>
               <w:rPr>
@@ -4748,6 +4949,31 @@
                 <w:rStyle w:val="CommentReference"/>
               </w:rPr>
               <w:commentReference w:id="0"/>
+            </w:r>
+            <w:r>
+              <w:rPr>
+                <w:rFonts w:ascii="Times New Roman" w:hAnsi="Times New Roman" w:cs="Times New Roman"/>
+                <w:sz w:val="26"/>
+                <w:szCs w:val="26"/>
+              </w:rPr>
+              <w:t xml:space="preserve"> Nếu người dùng chọn </w:t>
+            </w:r>
+            <w:r>
+              <w:rPr>
+                <w:rFonts w:ascii="Times New Roman" w:hAnsi="Times New Roman" w:cs="Times New Roman"/>
+                <w:b/>
+                <w:sz w:val="26"/>
+                <w:szCs w:val="26"/>
+              </w:rPr>
+              <w:t>No</w:t>
+            </w:r>
+            <w:r>
+              <w:rPr>
+                <w:rFonts w:ascii="Times New Roman" w:hAnsi="Times New Roman" w:cs="Times New Roman"/>
+                <w:sz w:val="26"/>
+                <w:szCs w:val="26"/>
+              </w:rPr>
+              <w:t xml:space="preserve"> thì hệ thống hiển thị giao diện quản lí tiêu đề.</w:t>
             </w:r>
           </w:p>
         </w:tc>
@@ -5003,7 +5229,23 @@
                 <w:sz w:val="26"/>
                 <w:szCs w:val="26"/>
               </w:rPr>
-              <w:t>quản lí DVD hoặc đĩa game</w:t>
+              <w:t xml:space="preserve">quản lí DVD </w:t>
+            </w:r>
+            <w:r>
+              <w:rPr>
+                <w:rFonts w:ascii="Times New Roman" w:hAnsi="Times New Roman" w:cs="Times New Roman"/>
+                <w:sz w:val="26"/>
+                <w:szCs w:val="26"/>
+              </w:rPr>
+              <w:t>và</w:t>
+            </w:r>
+            <w:r>
+              <w:rPr>
+                <w:rFonts w:ascii="Times New Roman" w:hAnsi="Times New Roman" w:cs="Times New Roman"/>
+                <w:sz w:val="26"/>
+                <w:szCs w:val="26"/>
+              </w:rPr>
+              <w:t xml:space="preserve"> đĩa game</w:t>
             </w:r>
             <w:r>
               <w:rPr>
@@ -5302,15 +5544,23 @@
                 <w:sz w:val="26"/>
                 <w:szCs w:val="26"/>
               </w:rPr>
-              <w:t xml:space="preserve"> DVD hoặ</w:t>
-            </w:r>
-            <w:r>
-              <w:rPr>
-                <w:rFonts w:ascii="Times New Roman" w:hAnsi="Times New Roman" w:cs="Times New Roman"/>
-                <w:sz w:val="26"/>
-                <w:szCs w:val="26"/>
-              </w:rPr>
-              <w:t>c đĩa game.</w:t>
+              <w:t xml:space="preserve"> DVD </w:t>
+            </w:r>
+            <w:r>
+              <w:rPr>
+                <w:rFonts w:ascii="Times New Roman" w:hAnsi="Times New Roman" w:cs="Times New Roman"/>
+                <w:sz w:val="26"/>
+                <w:szCs w:val="26"/>
+              </w:rPr>
+              <w:t>và</w:t>
+            </w:r>
+            <w:r>
+              <w:rPr>
+                <w:rFonts w:ascii="Times New Roman" w:hAnsi="Times New Roman" w:cs="Times New Roman"/>
+                <w:sz w:val="26"/>
+                <w:szCs w:val="26"/>
+              </w:rPr>
+              <w:t xml:space="preserve"> đĩa game.</w:t>
             </w:r>
           </w:p>
         </w:tc>
@@ -5339,6 +5589,7 @@
                 <w:sz w:val="26"/>
                 <w:szCs w:val="26"/>
               </w:rPr>
+              <w:lastRenderedPageBreak/>
               <w:t>3</w:t>
             </w:r>
             <w:r>
@@ -5396,23 +5647,119 @@
                 <w:sz w:val="26"/>
                 <w:szCs w:val="26"/>
               </w:rPr>
-              <w:t>4</w:t>
-            </w:r>
-            <w:r>
-              <w:rPr>
-                <w:rFonts w:ascii="Times New Roman" w:hAnsi="Times New Roman" w:cs="Times New Roman"/>
-                <w:sz w:val="26"/>
-                <w:szCs w:val="26"/>
-              </w:rPr>
-              <w:t xml:space="preserve">. </w:t>
-            </w:r>
-            <w:r>
-              <w:rPr>
-                <w:rFonts w:ascii="Times New Roman" w:hAnsi="Times New Roman" w:cs="Times New Roman"/>
-                <w:sz w:val="26"/>
-                <w:szCs w:val="26"/>
-              </w:rPr>
-              <w:t>Xóa</w:t>
+              <w:t>4. Hiển thị thông báo yêu cầu actor xác nhận việc xóa.</w:t>
+            </w:r>
+          </w:p>
+        </w:tc>
+      </w:tr>
+      <w:tr>
+        <w:trPr>
+          <w:trHeight w:val="1970"/>
+        </w:trPr>
+        <w:tc>
+          <w:tcPr>
+            <w:tcW w:w="4675" w:type="dxa"/>
+            <w:vAlign w:val="center"/>
+          </w:tcPr>
+          <w:p>
+            <w:pPr>
+              <w:jc w:val="both"/>
+              <w:rPr>
+                <w:rFonts w:ascii="Times New Roman" w:hAnsi="Times New Roman" w:cs="Times New Roman"/>
+                <w:sz w:val="26"/>
+                <w:szCs w:val="26"/>
+              </w:rPr>
+            </w:pPr>
+            <w:r>
+              <w:rPr>
+                <w:rFonts w:ascii="Times New Roman" w:hAnsi="Times New Roman" w:cs="Times New Roman"/>
+                <w:sz w:val="26"/>
+                <w:szCs w:val="26"/>
+              </w:rPr>
+              <w:t xml:space="preserve">5. Chọn </w:t>
+            </w:r>
+            <w:r>
+              <w:rPr>
+                <w:rFonts w:ascii="Times New Roman" w:hAnsi="Times New Roman" w:cs="Times New Roman"/>
+                <w:b/>
+                <w:sz w:val="26"/>
+                <w:szCs w:val="26"/>
+              </w:rPr>
+              <w:t>Yes</w:t>
+            </w:r>
+            <w:r>
+              <w:rPr>
+                <w:rFonts w:ascii="Times New Roman" w:hAnsi="Times New Roman" w:cs="Times New Roman"/>
+                <w:sz w:val="26"/>
+                <w:szCs w:val="26"/>
+              </w:rPr>
+              <w:t xml:space="preserve"> hoặc </w:t>
+            </w:r>
+            <w:r>
+              <w:rPr>
+                <w:rFonts w:ascii="Times New Roman" w:hAnsi="Times New Roman" w:cs="Times New Roman"/>
+                <w:b/>
+                <w:sz w:val="26"/>
+                <w:szCs w:val="26"/>
+              </w:rPr>
+              <w:t>No</w:t>
+            </w:r>
+          </w:p>
+        </w:tc>
+        <w:tc>
+          <w:tcPr>
+            <w:tcW w:w="4675" w:type="dxa"/>
+            <w:vAlign w:val="center"/>
+          </w:tcPr>
+          <w:p>
+            <w:pPr>
+              <w:jc w:val="both"/>
+              <w:rPr>
+                <w:rFonts w:ascii="Times New Roman" w:hAnsi="Times New Roman" w:cs="Times New Roman"/>
+                <w:sz w:val="26"/>
+                <w:szCs w:val="26"/>
+              </w:rPr>
+            </w:pPr>
+            <w:r>
+              <w:rPr>
+                <w:rFonts w:ascii="Times New Roman" w:hAnsi="Times New Roman" w:cs="Times New Roman"/>
+                <w:sz w:val="26"/>
+                <w:szCs w:val="26"/>
+              </w:rPr>
+              <w:t xml:space="preserve">6. Nếu người dùng chọn </w:t>
+            </w:r>
+            <w:r>
+              <w:rPr>
+                <w:rFonts w:ascii="Times New Roman" w:hAnsi="Times New Roman" w:cs="Times New Roman"/>
+                <w:b/>
+                <w:sz w:val="26"/>
+                <w:szCs w:val="26"/>
+              </w:rPr>
+              <w:t>Yes</w:t>
+            </w:r>
+            <w:r>
+              <w:rPr>
+                <w:rFonts w:ascii="Times New Roman" w:hAnsi="Times New Roman" w:cs="Times New Roman"/>
+                <w:sz w:val="26"/>
+                <w:szCs w:val="26"/>
+              </w:rPr>
+              <w:t xml:space="preserve"> thì hệ thống </w:t>
+            </w:r>
+            <w:r>
+              <w:rPr>
+                <w:rFonts w:ascii="Times New Roman" w:hAnsi="Times New Roman" w:cs="Times New Roman"/>
+                <w:sz w:val="26"/>
+                <w:szCs w:val="26"/>
+              </w:rPr>
+              <w:t>x</w:t>
+            </w:r>
+            <w:r>
+              <w:rPr>
+                <w:rFonts w:ascii="Times New Roman" w:hAnsi="Times New Roman" w:cs="Times New Roman"/>
+                <w:sz w:val="26"/>
+                <w:szCs w:val="26"/>
+              </w:rPr>
+              <w:t>óa</w:t>
             </w:r>
             <w:r>
               <w:rPr>
@@ -5428,15 +5775,7 @@
                 <w:sz w:val="26"/>
                 <w:szCs w:val="26"/>
               </w:rPr>
-              <w:t>DVD hoặc đĩa game</w:t>
-            </w:r>
-            <w:r>
-              <w:rPr>
-                <w:rFonts w:ascii="Times New Roman" w:hAnsi="Times New Roman" w:cs="Times New Roman"/>
-                <w:sz w:val="26"/>
-                <w:szCs w:val="26"/>
-              </w:rPr>
-              <w:t>,</w:t>
+              <w:t>DVD hoặc đĩa game,</w:t>
             </w:r>
             <w:r>
               <w:rPr>
@@ -5452,7 +5791,68 @@
                 <w:sz w:val="26"/>
                 <w:szCs w:val="26"/>
               </w:rPr>
-              <w:t xml:space="preserve"> và hiển thị trang giao diện quản lí DVD hoặc đĩa game</w:t>
+              <w:t xml:space="preserve"> và hiển thị trang giao diện quản lí DVD </w:t>
+            </w:r>
+            <w:r>
+              <w:rPr>
+                <w:rFonts w:ascii="Times New Roman" w:hAnsi="Times New Roman" w:cs="Times New Roman"/>
+                <w:sz w:val="26"/>
+                <w:szCs w:val="26"/>
+              </w:rPr>
+              <w:t>và</w:t>
+            </w:r>
+            <w:r>
+              <w:rPr>
+                <w:rFonts w:ascii="Times New Roman" w:hAnsi="Times New Roman" w:cs="Times New Roman"/>
+                <w:sz w:val="26"/>
+                <w:szCs w:val="26"/>
+              </w:rPr>
+              <w:t xml:space="preserve"> đĩa game</w:t>
+            </w:r>
+            <w:r>
+              <w:rPr>
+                <w:rStyle w:val="CommentReference"/>
+              </w:rPr>
+              <w:commentReference w:id="1"/>
+            </w:r>
+            <w:r>
+              <w:rPr>
+                <w:rFonts w:ascii="Times New Roman" w:hAnsi="Times New Roman" w:cs="Times New Roman"/>
+                <w:sz w:val="26"/>
+                <w:szCs w:val="26"/>
+              </w:rPr>
+              <w:t xml:space="preserve">. Nếu người dùng chọn </w:t>
+            </w:r>
+            <w:r>
+              <w:rPr>
+                <w:rFonts w:ascii="Times New Roman" w:hAnsi="Times New Roman" w:cs="Times New Roman"/>
+                <w:b/>
+                <w:sz w:val="26"/>
+                <w:szCs w:val="26"/>
+              </w:rPr>
+              <w:t>No</w:t>
+            </w:r>
+            <w:r>
+              <w:rPr>
+                <w:rFonts w:ascii="Times New Roman" w:hAnsi="Times New Roman" w:cs="Times New Roman"/>
+                <w:sz w:val="26"/>
+                <w:szCs w:val="26"/>
+              </w:rPr>
+              <w:t xml:space="preserve"> thì hệ thống hiển thị giao diện quản lí </w:t>
+            </w:r>
+            <w:r>
+              <w:rPr>
+                <w:rFonts w:ascii="Times New Roman" w:hAnsi="Times New Roman" w:cs="Times New Roman"/>
+                <w:sz w:val="26"/>
+                <w:szCs w:val="26"/>
+              </w:rPr>
+              <w:t>DVD và đĩa game</w:t>
+            </w:r>
+            <w:r>
+              <w:rPr>
+                <w:rStyle w:val="CommentReference"/>
+              </w:rPr>
+              <w:commentReference w:id="2"/>
             </w:r>
             <w:r>
               <w:rPr>
@@ -5691,7 +6091,6 @@
                 <w:sz w:val="26"/>
                 <w:szCs w:val="26"/>
               </w:rPr>
-              <w:lastRenderedPageBreak/>
               <w:t>Điều kiện sau:</w:t>
             </w:r>
             <w:r>
@@ -5927,7 +6326,7 @@
       </w:tr>
       <w:tr>
         <w:trPr>
-          <w:trHeight w:val="1160"/>
+          <w:trHeight w:val="818"/>
         </w:trPr>
         <w:tc>
           <w:tcPr>
@@ -5992,30 +6391,109 @@
                 <w:szCs w:val="26"/>
               </w:rPr>
             </w:pPr>
-            <w:commentRangeStart w:id="1"/>
-            <w:r>
-              <w:rPr>
-                <w:rFonts w:ascii="Times New Roman" w:hAnsi="Times New Roman" w:cs="Times New Roman"/>
-                <w:sz w:val="26"/>
-                <w:szCs w:val="26"/>
-              </w:rPr>
-              <w:t>4</w:t>
-            </w:r>
-            <w:r>
-              <w:rPr>
-                <w:rFonts w:ascii="Times New Roman" w:hAnsi="Times New Roman" w:cs="Times New Roman"/>
-                <w:sz w:val="26"/>
-                <w:szCs w:val="26"/>
-              </w:rPr>
-              <w:t xml:space="preserve">. </w:t>
-            </w:r>
-            <w:r>
-              <w:rPr>
-                <w:rFonts w:ascii="Times New Roman" w:hAnsi="Times New Roman" w:cs="Times New Roman"/>
-                <w:sz w:val="26"/>
-                <w:szCs w:val="26"/>
-              </w:rPr>
-              <w:t>Xóa</w:t>
+            <w:r>
+              <w:rPr>
+                <w:rFonts w:ascii="Times New Roman" w:hAnsi="Times New Roman" w:cs="Times New Roman"/>
+                <w:sz w:val="26"/>
+                <w:szCs w:val="26"/>
+              </w:rPr>
+              <w:t>4. Hiển thị thông báo yêu cầu actor xác nhận việc xóa.</w:t>
+            </w:r>
+          </w:p>
+        </w:tc>
+      </w:tr>
+      <w:tr>
+        <w:trPr>
+          <w:trHeight w:val="1880"/>
+        </w:trPr>
+        <w:tc>
+          <w:tcPr>
+            <w:tcW w:w="4675" w:type="dxa"/>
+            <w:vAlign w:val="center"/>
+          </w:tcPr>
+          <w:p>
+            <w:pPr>
+              <w:jc w:val="both"/>
+              <w:rPr>
+                <w:rFonts w:ascii="Times New Roman" w:hAnsi="Times New Roman" w:cs="Times New Roman"/>
+                <w:sz w:val="26"/>
+                <w:szCs w:val="26"/>
+              </w:rPr>
+            </w:pPr>
+            <w:r>
+              <w:rPr>
+                <w:rFonts w:ascii="Times New Roman" w:hAnsi="Times New Roman" w:cs="Times New Roman"/>
+                <w:sz w:val="26"/>
+                <w:szCs w:val="26"/>
+              </w:rPr>
+              <w:t xml:space="preserve">5. Chọn </w:t>
+            </w:r>
+            <w:r>
+              <w:rPr>
+                <w:rFonts w:ascii="Times New Roman" w:hAnsi="Times New Roman" w:cs="Times New Roman"/>
+                <w:b/>
+                <w:sz w:val="26"/>
+                <w:szCs w:val="26"/>
+              </w:rPr>
+              <w:t>Yes</w:t>
+            </w:r>
+            <w:r>
+              <w:rPr>
+                <w:rFonts w:ascii="Times New Roman" w:hAnsi="Times New Roman" w:cs="Times New Roman"/>
+                <w:sz w:val="26"/>
+                <w:szCs w:val="26"/>
+              </w:rPr>
+              <w:t xml:space="preserve"> hoặc </w:t>
+            </w:r>
+            <w:r>
+              <w:rPr>
+                <w:rFonts w:ascii="Times New Roman" w:hAnsi="Times New Roman" w:cs="Times New Roman"/>
+                <w:b/>
+                <w:sz w:val="26"/>
+                <w:szCs w:val="26"/>
+              </w:rPr>
+              <w:t>No</w:t>
+            </w:r>
+          </w:p>
+        </w:tc>
+        <w:tc>
+          <w:tcPr>
+            <w:tcW w:w="4675" w:type="dxa"/>
+            <w:vAlign w:val="center"/>
+          </w:tcPr>
+          <w:p>
+            <w:pPr>
+              <w:jc w:val="both"/>
+              <w:rPr>
+                <w:rFonts w:ascii="Times New Roman" w:hAnsi="Times New Roman" w:cs="Times New Roman"/>
+                <w:sz w:val="26"/>
+                <w:szCs w:val="26"/>
+              </w:rPr>
+            </w:pPr>
+            <w:r>
+              <w:rPr>
+                <w:rFonts w:ascii="Times New Roman" w:hAnsi="Times New Roman" w:cs="Times New Roman"/>
+                <w:sz w:val="26"/>
+                <w:szCs w:val="26"/>
+              </w:rPr>
+              <w:t xml:space="preserve">6. Nếu người dùng chọn </w:t>
+            </w:r>
+            <w:r>
+              <w:rPr>
+                <w:rFonts w:ascii="Times New Roman" w:hAnsi="Times New Roman" w:cs="Times New Roman"/>
+                <w:b/>
+                <w:sz w:val="26"/>
+                <w:szCs w:val="26"/>
+              </w:rPr>
+              <w:t>Yes</w:t>
+            </w:r>
+            <w:r>
+              <w:rPr>
+                <w:rFonts w:ascii="Times New Roman" w:hAnsi="Times New Roman" w:cs="Times New Roman"/>
+                <w:sz w:val="26"/>
+                <w:szCs w:val="26"/>
+              </w:rPr>
+              <w:t xml:space="preserve"> thì hệ thống xóa</w:t>
             </w:r>
             <w:r>
               <w:rPr>
@@ -6031,14 +6509,24 @@
                 <w:sz w:val="26"/>
                 <w:szCs w:val="26"/>
               </w:rPr>
-              <w:t>rental rate, thông báo xóa thành công và hiển thị trang giao diện quản lí rental rate.</w:t>
-            </w:r>
-            <w:commentRangeEnd w:id="1"/>
-            <w:r>
-              <w:rPr>
-                <w:rStyle w:val="CommentReference"/>
-              </w:rPr>
-              <w:commentReference w:id="1"/>
+              <w:t xml:space="preserve">rental rate, thông báo xóa thành công và hiển thị trang giao diện quản lí rental rate. Nếu người dùng chọn </w:t>
+            </w:r>
+            <w:r>
+              <w:rPr>
+                <w:rFonts w:ascii="Times New Roman" w:hAnsi="Times New Roman" w:cs="Times New Roman"/>
+                <w:b/>
+                <w:sz w:val="26"/>
+                <w:szCs w:val="26"/>
+              </w:rPr>
+              <w:t>No</w:t>
+            </w:r>
+            <w:r>
+              <w:rPr>
+                <w:rFonts w:ascii="Times New Roman" w:hAnsi="Times New Roman" w:cs="Times New Roman"/>
+                <w:sz w:val="26"/>
+                <w:szCs w:val="26"/>
+              </w:rPr>
+              <w:t xml:space="preserve"> thì hệ thống hiển thị giao diện quản lí rental rate.</w:t>
             </w:r>
           </w:p>
         </w:tc>
@@ -6168,6 +6656,7 @@
                 <w:sz w:val="26"/>
                 <w:szCs w:val="26"/>
               </w:rPr>
+              <w:lastRenderedPageBreak/>
               <w:t xml:space="preserve">Actor: </w:t>
             </w:r>
             <w:r>
@@ -6963,7 +7452,6 @@
                 <w:sz w:val="26"/>
                 <w:szCs w:val="26"/>
               </w:rPr>
-              <w:lastRenderedPageBreak/>
               <w:t>6.2. Thực hiện lại bước 5.</w:t>
             </w:r>
           </w:p>
@@ -7269,8 +7757,10 @@
                 <w:sz w:val="26"/>
                 <w:szCs w:val="26"/>
               </w:rPr>
-              <w:t>quản lí thông tin tiêu đề DVD hoặc đĩa game</w:t>
-            </w:r>
+              <w:t>quản lí thông tin tiêu đề</w:t>
+            </w:r>
+            <w:bookmarkStart w:id="3" w:name="_GoBack"/>
+            <w:bookmarkEnd w:id="3"/>
             <w:r>
               <w:rPr>
                 <w:rFonts w:ascii="Times New Roman" w:hAnsi="Times New Roman" w:cs="Times New Roman"/>
@@ -7308,6 +7798,7 @@
                 <w:sz w:val="26"/>
                 <w:szCs w:val="26"/>
               </w:rPr>
+              <w:lastRenderedPageBreak/>
               <w:t>Điều kiện sau:</w:t>
             </w:r>
             <w:r>
@@ -7482,8 +7973,6 @@
               </w:rPr>
               <w:t>tên</w:t>
             </w:r>
-            <w:bookmarkStart w:id="2" w:name="_GoBack"/>
-            <w:bookmarkEnd w:id="2"/>
             <w:r>
               <w:rPr>
                 <w:rFonts w:ascii="Times New Roman" w:hAnsi="Times New Roman" w:cs="Times New Roman"/>
@@ -8049,7 +8538,6 @@
                 <w:sz w:val="26"/>
                 <w:szCs w:val="26"/>
               </w:rPr>
-              <w:lastRenderedPageBreak/>
               <w:t xml:space="preserve">Tên use case: </w:t>
             </w:r>
             <w:r>
@@ -8410,6 +8898,7 @@
                 <w:sz w:val="26"/>
                 <w:szCs w:val="26"/>
               </w:rPr>
+              <w:lastRenderedPageBreak/>
               <w:t>1</w:t>
             </w:r>
             <w:r>
@@ -9173,7 +9662,6 @@
                 <w:sz w:val="26"/>
                 <w:szCs w:val="26"/>
               </w:rPr>
-              <w:lastRenderedPageBreak/>
               <w:t>Điều kiện trước:</w:t>
             </w:r>
             <w:r>
@@ -9588,6 +10076,7 @@
                 <w:sz w:val="26"/>
                 <w:szCs w:val="26"/>
               </w:rPr>
+              <w:lastRenderedPageBreak/>
               <w:t xml:space="preserve">5. Nhập thông tin cần chỉnh sửa, sau đó nhấn </w:t>
             </w:r>
             <w:r>
@@ -9927,7 +10416,7 @@
       </w:r>
     </w:p>
   </w:comment>
-  <w:comment w:id="1" w:author="Nga Nguyen Thanh" w:date="2017-08-14T21:19:00Z" w:initials="NNT">
+  <w:comment w:id="1" w:author="Nga Nguyen Thanh" w:date="2017-08-14T21:18:00Z" w:initials="NNT">
     <w:p>
       <w:pPr>
         <w:pStyle w:val="CommentText"/>
@@ -9939,7 +10428,23 @@
         <w:annotationRef/>
       </w:r>
       <w:r>
-        <w:t>Quan hệ 1-n giữa rental rate và Disk Title</w:t>
+        <w:t>Quan hệ 1 -n giữa tiêu đề và các Đĩa, nên cần làm rõ lúc đó các đĩa có tiêu đề bị xóa sẽ như thế nào</w:t>
+      </w:r>
+    </w:p>
+  </w:comment>
+  <w:comment w:id="2" w:author="Nga Nguyen Thanh" w:date="2017-08-14T21:18:00Z" w:initials="NNT">
+    <w:p>
+      <w:pPr>
+        <w:pStyle w:val="CommentText"/>
+      </w:pPr>
+      <w:r>
+        <w:rPr>
+          <w:rStyle w:val="CommentReference"/>
+        </w:rPr>
+        <w:annotationRef/>
+      </w:r>
+      <w:r>
+        <w:t>Quan hệ 1 -n giữa tiêu đề và các Đĩa, nên cần làm rõ lúc đó các đĩa có tiêu đề bị xóa sẽ như thế nào</w:t>
       </w:r>
     </w:p>
   </w:comment>
@@ -9948,8 +10453,9 @@
 
 <file path=word/commentsExtended.xml><?xml version="1.0" encoding="utf-8"?>
 <w15:commentsEx xmlns:wpc="http://schemas.microsoft.com/office/word/2010/wordprocessingCanvas" xmlns:mc="http://schemas.openxmlformats.org/markup-compatibility/2006" xmlns:o="urn:schemas-microsoft-com:office:office" xmlns:r="http://schemas.openxmlformats.org/officeDocument/2006/relationships" xmlns:m="http://schemas.openxmlformats.org/officeDocument/2006/math" xmlns:v="urn:schemas-microsoft-com:vml" xmlns:wp14="http://schemas.microsoft.com/office/word/2010/wordprocessingDrawing" xmlns:wp="http://schemas.openxmlformats.org/drawingml/2006/wordprocessingDrawing" xmlns:w10="urn:schemas-microsoft-com:office:word" xmlns:w="http://schemas.openxmlformats.org/wordprocessingml/2006/main" xmlns:w14="http://schemas.microsoft.com/office/word/2010/wordml" xmlns:w15="http://schemas.microsoft.com/office/word/2012/wordml" xmlns:wpg="http://schemas.microsoft.com/office/word/2010/wordprocessingGroup" xmlns:wpi="http://schemas.microsoft.com/office/word/2010/wordprocessingInk" xmlns:wne="http://schemas.microsoft.com/office/word/2006/wordml" xmlns:wps="http://schemas.microsoft.com/office/word/2010/wordprocessingShape" mc:Ignorable="w14 w15 wp14">
-  <w15:commentEx w15:paraId="64FA3CCA" w15:done="0"/>
-  <w15:commentEx w15:paraId="6EFAF1BD" w15:done="0"/>
+  <w15:commentEx w15:paraId="04873425" w15:done="0"/>
+  <w15:commentEx w15:paraId="58623F7F" w15:done="0"/>
+  <w15:commentEx w15:paraId="004D0FB3" w15:done="0"/>
 </w15:commentsEx>
 </file>
 

</xml_diff>